<commit_message>
Did 2.1-2.3 and added basic toString and writeToFile in all Accounts
</commit_message>
<xml_diff>
--- a/Spring-1-2021/622/Assignments/2/metcs622_Assignment2.docx
+++ b/Spring-1-2021/622/Assignments/2/metcs622_Assignment2.docx
@@ -229,22 +229,8 @@
           <w:bdr w:val="none" w:sz="0" w:space="0" w:color="auto" w:frame="1"/>
           <w:shd w:val="clear" w:color="auto" w:fill="FFFFFF"/>
         </w:rPr>
-        <w:t xml:space="preserve">upcasting or </w:t>
-      </w:r>
-      <w:proofErr w:type="spellStart"/>
-      <w:r>
-        <w:rPr>
-          <w:rFonts w:ascii="Arial Narrow" w:hAnsi="Arial Narrow"/>
-          <w:i/>
-          <w:color w:val="A6A6A6" w:themeColor="background1" w:themeShade="A6"/>
-          <w:sz w:val="20"/>
-          <w:szCs w:val="20"/>
-          <w:bdr w:val="none" w:sz="0" w:space="0" w:color="auto" w:frame="1"/>
-          <w:shd w:val="clear" w:color="auto" w:fill="FFFFFF"/>
-        </w:rPr>
-        <w:t>downcasting</w:t>
-      </w:r>
-      <w:proofErr w:type="spellEnd"/>
+        <w:t>upcasting or downcasting</w:t>
+      </w:r>
       <w:r>
         <w:rPr>
           <w:rFonts w:ascii="Arial Narrow" w:hAnsi="Arial Narrow"/>
@@ -537,27 +523,7 @@
           <w:bdr w:val="none" w:sz="0" w:space="0" w:color="auto" w:frame="1"/>
           <w:shd w:val="clear" w:color="auto" w:fill="FFFFFF"/>
         </w:rPr>
-        <w:t>EVALUATION CRITERION (</w:t>
-      </w:r>
-      <w:proofErr w:type="spellStart"/>
-      <w:r>
-        <w:rPr>
-          <w:i/>
-          <w:sz w:val="22"/>
-          <w:bdr w:val="none" w:sz="0" w:space="0" w:color="auto" w:frame="1"/>
-          <w:shd w:val="clear" w:color="auto" w:fill="FFFFFF"/>
-        </w:rPr>
-        <w:t>i</w:t>
-      </w:r>
-      <w:proofErr w:type="spellEnd"/>
-      <w:r>
-        <w:rPr>
-          <w:i/>
-          <w:sz w:val="22"/>
-          <w:bdr w:val="none" w:sz="0" w:space="0" w:color="auto" w:frame="1"/>
-          <w:shd w:val="clear" w:color="auto" w:fill="FFFFFF"/>
-        </w:rPr>
-        <w:t>) APPLIES</w:t>
+        <w:t>EVALUATION CRITERION (i) APPLIES</w:t>
       </w:r>
     </w:p>
     <w:p>
@@ -593,39 +559,7 @@
     </w:p>
     <w:p>
       <w:r>
-        <w:t xml:space="preserve">This project concerns an application for younger, less financially savvy adults that would enable them to develop their own financial freedom through effective budgeting and planning. The application, called </w:t>
-      </w:r>
-      <w:proofErr w:type="spellStart"/>
-      <w:r>
-        <w:t>FinFree</w:t>
-      </w:r>
-      <w:proofErr w:type="spellEnd"/>
-      <w:r>
-        <w:t xml:space="preserve">, incorporates information and data from the user’s bank, brokerage, and credit card accounts in order to help give them a brief overview of their current financial position. The earliest iterations will ask the user to manually input this information, then later releases will ask for login information. Eventually, </w:t>
-      </w:r>
-      <w:proofErr w:type="spellStart"/>
-      <w:r>
-        <w:t>FinFree</w:t>
-      </w:r>
-      <w:proofErr w:type="spellEnd"/>
-      <w:r>
-        <w:t xml:space="preserve"> will incorporate Plaid as a login mechanism. From there, to use </w:t>
-      </w:r>
-      <w:proofErr w:type="spellStart"/>
-      <w:r>
-        <w:t>FinFree</w:t>
-      </w:r>
-      <w:proofErr w:type="spellEnd"/>
-      <w:r>
-        <w:t xml:space="preserve">, users can preset budgeting goals, like saving for a big trip or just generally increase the size of their savings account or IRA. </w:t>
-      </w:r>
-      <w:proofErr w:type="spellStart"/>
-      <w:r>
-        <w:t>FinFree</w:t>
-      </w:r>
-      <w:proofErr w:type="spellEnd"/>
-      <w:r>
-        <w:t xml:space="preserve"> will also ask the user to set predetermined spending limits in a variety of core categories, such as necessities like groceries as well as discretionary purchases like coffee or alcohol, in an effort to help their budgeting. Alerts would be sent out if they overspend in any category. </w:t>
+        <w:t xml:space="preserve">This project concerns an application for younger, less financially savvy adults that would enable them to develop their own financial freedom through effective budgeting and planning. The application, called FinFree, incorporates information and data from the user’s bank, brokerage, and credit card accounts in order to help give them a brief overview of their current financial position. The earliest iterations will ask the user to manually input this information, then later releases will ask for login information. Eventually, FinFree will incorporate Plaid as a login mechanism. From there, to use FinFree, users can preset budgeting goals, like saving for a big trip or just generally increase the size of their savings account or IRA. FinFree will also ask the user to set predetermined spending limits in a variety of core categories, such as necessities like groceries as well as discretionary purchases like coffee or alcohol, in an effort to help their budgeting. Alerts would be sent out if they overspend in any category. </w:t>
       </w:r>
     </w:p>
     <w:p>
@@ -676,29 +610,61 @@
           <w:i/>
           <w:sz w:val="22"/>
         </w:rPr>
-        <w:t>EVALUATION CRITERION (</w:t>
-      </w:r>
-      <w:proofErr w:type="spellStart"/>
-      <w:r>
-        <w:rPr>
-          <w:rStyle w:val="Heading1Char"/>
+        <w:t>EVALUATION CRITERION (i) APPLIES</w:t>
+      </w:r>
+    </w:p>
+    <w:p>
+      <w:pPr>
+        <w:rPr>
+          <w:rFonts w:ascii="Arial Narrow" w:hAnsi="Arial Narrow" w:cs="Tahoma"/>
+          <w:color w:val="A6A6A6" w:themeColor="background1" w:themeShade="A6"/>
+          <w:sz w:val="20"/>
+          <w:bdr w:val="none" w:sz="0" w:space="0" w:color="auto" w:frame="1"/>
+          <w:shd w:val="clear" w:color="auto" w:fill="FFFFFF"/>
+        </w:rPr>
+      </w:pPr>
+      <w:r>
+        <w:rPr>
+          <w:rFonts w:ascii="Arial Narrow" w:hAnsi="Arial Narrow"/>
+          <w:color w:val="A6A6A6" w:themeColor="background1" w:themeShade="A6"/>
+          <w:sz w:val="20"/>
+        </w:rPr>
+        <w:t>Provide an example</w:t>
+      </w:r>
+      <w:r>
+        <w:rPr>
+          <w:rFonts w:ascii="Arial Narrow" w:hAnsi="Arial Narrow"/>
+          <w:color w:val="A6A6A6" w:themeColor="background1" w:themeShade="A6"/>
+          <w:sz w:val="20"/>
+        </w:rPr>
+        <w:t xml:space="preserve"> of projected </w:t>
+      </w:r>
+      <w:r>
+        <w:rPr>
+          <w:rFonts w:ascii="Arial Narrow" w:hAnsi="Arial Narrow"/>
           <w:i/>
-          <w:sz w:val="22"/>
-        </w:rPr>
-        <w:t>i</w:t>
-      </w:r>
-      <w:proofErr w:type="spellEnd"/>
-      <w:r>
-        <w:rPr>
-          <w:rStyle w:val="Heading1Char"/>
-          <w:i/>
-          <w:sz w:val="22"/>
-        </w:rPr>
-        <w:t>) APPLIES</w:t>
-      </w:r>
-    </w:p>
-    <w:p>
-      <w:pPr>
+          <w:color w:val="A6A6A6" w:themeColor="background1" w:themeShade="A6"/>
+          <w:sz w:val="20"/>
+        </w:rPr>
+        <w:t>concrete</w:t>
+      </w:r>
+      <w:r>
+        <w:rPr>
+          <w:rFonts w:ascii="Arial Narrow" w:hAnsi="Arial Narrow"/>
+          <w:color w:val="A6A6A6" w:themeColor="background1" w:themeShade="A6"/>
+          <w:sz w:val="20"/>
+        </w:rPr>
+        <w:t xml:space="preserve"> </w:t>
+      </w:r>
+      <w:r>
+        <w:rPr>
+          <w:rFonts w:ascii="Arial Narrow" w:hAnsi="Arial Narrow"/>
+          <w:color w:val="A6A6A6" w:themeColor="background1" w:themeShade="A6"/>
+          <w:sz w:val="20"/>
+        </w:rPr>
+        <w:t>output for designated input.</w:t>
+      </w:r>
+      <w:r>
         <w:rPr>
           <w:rFonts w:ascii="Arial Narrow" w:hAnsi="Arial Narrow" w:cs="Tahoma"/>
           <w:color w:val="A6A6A6" w:themeColor="background1" w:themeShade="A6"/>
@@ -706,66 +672,16 @@
           <w:bdr w:val="none" w:sz="0" w:space="0" w:color="auto" w:frame="1"/>
           <w:shd w:val="clear" w:color="auto" w:fill="FFFFFF"/>
         </w:rPr>
-      </w:pPr>
-      <w:r>
-        <w:rPr>
-          <w:rFonts w:ascii="Arial Narrow" w:hAnsi="Arial Narrow"/>
-          <w:color w:val="A6A6A6" w:themeColor="background1" w:themeShade="A6"/>
-          <w:sz w:val="20"/>
-        </w:rPr>
-        <w:t>Provide an example</w:t>
-      </w:r>
-      <w:r>
-        <w:rPr>
-          <w:rFonts w:ascii="Arial Narrow" w:hAnsi="Arial Narrow"/>
-          <w:color w:val="A6A6A6" w:themeColor="background1" w:themeShade="A6"/>
-          <w:sz w:val="20"/>
-        </w:rPr>
-        <w:t xml:space="preserve"> of projected </w:t>
-      </w:r>
-      <w:r>
-        <w:rPr>
-          <w:rFonts w:ascii="Arial Narrow" w:hAnsi="Arial Narrow"/>
-          <w:i/>
-          <w:color w:val="A6A6A6" w:themeColor="background1" w:themeShade="A6"/>
-          <w:sz w:val="20"/>
-        </w:rPr>
-        <w:t>concrete</w:t>
-      </w:r>
-      <w:r>
-        <w:rPr>
-          <w:rFonts w:ascii="Arial Narrow" w:hAnsi="Arial Narrow"/>
-          <w:color w:val="A6A6A6" w:themeColor="background1" w:themeShade="A6"/>
-          <w:sz w:val="20"/>
-        </w:rPr>
         <w:t xml:space="preserve"> </w:t>
       </w:r>
       <w:r>
         <w:rPr>
-          <w:rFonts w:ascii="Arial Narrow" w:hAnsi="Arial Narrow"/>
-          <w:color w:val="A6A6A6" w:themeColor="background1" w:themeShade="A6"/>
-          <w:sz w:val="20"/>
-        </w:rPr>
-        <w:t>output for designated input.</w:t>
-      </w:r>
-      <w:r>
-        <w:rPr>
           <w:rFonts w:ascii="Arial Narrow" w:hAnsi="Arial Narrow" w:cs="Tahoma"/>
           <w:color w:val="A6A6A6" w:themeColor="background1" w:themeShade="A6"/>
           <w:sz w:val="20"/>
           <w:bdr w:val="none" w:sz="0" w:space="0" w:color="auto" w:frame="1"/>
           <w:shd w:val="clear" w:color="auto" w:fill="FFFFFF"/>
         </w:rPr>
-        <w:t xml:space="preserve"> </w:t>
-      </w:r>
-      <w:r>
-        <w:rPr>
-          <w:rFonts w:ascii="Arial Narrow" w:hAnsi="Arial Narrow" w:cs="Tahoma"/>
-          <w:color w:val="A6A6A6" w:themeColor="background1" w:themeShade="A6"/>
-          <w:sz w:val="20"/>
-          <w:bdr w:val="none" w:sz="0" w:space="0" w:color="auto" w:frame="1"/>
-          <w:shd w:val="clear" w:color="auto" w:fill="FFFFFF"/>
-        </w:rPr>
         <w:t xml:space="preserve">You will not be held to fulfilling exactly this—it is just explanatory at this point, to indicate where your project is going. We recognize that project direction and details will change as the term progress. </w:t>
       </w:r>
       <w:r>
@@ -778,26 +694,13 @@
       </w:r>
     </w:p>
     <w:p>
-      <w:proofErr w:type="spellStart"/>
-      <w:r>
-        <w:t>FinFree</w:t>
-      </w:r>
-      <w:proofErr w:type="spellEnd"/>
-      <w:r>
-        <w:t xml:space="preserve"> would start at a menu with a number of options for the user to navigate through to see their current financial posture.</w:t>
-      </w:r>
-    </w:p>
-    <w:p>
-      <w:r>
-        <w:t xml:space="preserve">Here are two examples of a simple walkthrough in </w:t>
-      </w:r>
-      <w:proofErr w:type="spellStart"/>
-      <w:r>
-        <w:t>FinFree</w:t>
-      </w:r>
-      <w:proofErr w:type="spellEnd"/>
-      <w:r>
-        <w:t>.</w:t>
+      <w:r>
+        <w:t>FinFree would start at a menu with a number of options for the user to navigate through to see their current financial posture.</w:t>
+      </w:r>
+    </w:p>
+    <w:p>
+      <w:r>
+        <w:t>Here are two examples of a simple walkthrough in FinFree.</w:t>
       </w:r>
     </w:p>
     <w:p>
@@ -807,34 +710,17 @@
           <w:bCs/>
         </w:rPr>
       </w:pPr>
-      <w:proofErr w:type="spellStart"/>
       <w:r>
         <w:rPr>
           <w:b/>
           <w:bCs/>
         </w:rPr>
-        <w:t>FinFree</w:t>
-      </w:r>
-      <w:proofErr w:type="spellEnd"/>
-      <w:r>
-        <w:rPr>
-          <w:b/>
-          <w:bCs/>
-        </w:rPr>
-        <w:t>:</w:t>
-      </w:r>
-    </w:p>
-    <w:p>
-      <w:r>
-        <w:t xml:space="preserve">Welcome to </w:t>
-      </w:r>
-      <w:proofErr w:type="spellStart"/>
-      <w:r>
-        <w:t>FinFree</w:t>
-      </w:r>
-      <w:proofErr w:type="spellEnd"/>
-      <w:r>
-        <w:t>, Aidan! Please select from one of the options below:</w:t>
+        <w:t>FinFree:</w:t>
+      </w:r>
+    </w:p>
+    <w:p>
+      <w:r>
+        <w:t>Welcome to FinFree, Aidan! Please select from one of the options below:</w:t>
       </w:r>
     </w:p>
     <w:p>
@@ -1229,7 +1115,6 @@
         </w:rPr>
         <w:t xml:space="preserve"> a proper functional requirement: </w:t>
       </w:r>
-      <w:proofErr w:type="spellStart"/>
       <w:r>
         <w:rPr>
           <w:rFonts w:ascii="Arial Narrow" w:hAnsi="Arial Narrow"/>
@@ -1239,19 +1124,7 @@
           <w:bdr w:val="none" w:sz="0" w:space="0" w:color="auto" w:frame="1"/>
           <w:shd w:val="clear" w:color="auto" w:fill="FFFFFF"/>
         </w:rPr>
-        <w:t>TicTac</w:t>
-      </w:r>
-      <w:proofErr w:type="spellEnd"/>
-      <w:r>
-        <w:rPr>
-          <w:rFonts w:ascii="Arial Narrow" w:hAnsi="Arial Narrow"/>
-          <w:i/>
-          <w:color w:val="A6A6A6" w:themeColor="background1" w:themeShade="A6"/>
-          <w:sz w:val="20"/>
-          <w:bdr w:val="none" w:sz="0" w:space="0" w:color="auto" w:frame="1"/>
-          <w:shd w:val="clear" w:color="auto" w:fill="FFFFFF"/>
-        </w:rPr>
-        <w:t xml:space="preserve"> will have a class for O’s and a class for X’s.</w:t>
+        <w:t>TicTac will have a class for O’s and a class for X’s.</w:t>
       </w:r>
       <w:r>
         <w:rPr>
@@ -1367,22 +1240,8 @@
           <w:bdr w:val="none" w:sz="0" w:space="0" w:color="auto" w:frame="1"/>
           <w:shd w:val="clear" w:color="auto" w:fill="FFFFFF"/>
         </w:rPr>
-        <w:t xml:space="preserve">upcasting or </w:t>
-      </w:r>
-      <w:proofErr w:type="spellStart"/>
-      <w:r>
-        <w:rPr>
-          <w:rFonts w:ascii="Arial Narrow" w:hAnsi="Arial Narrow"/>
-          <w:i/>
-          <w:color w:val="A6A6A6" w:themeColor="background1" w:themeShade="A6"/>
-          <w:sz w:val="20"/>
-          <w:szCs w:val="20"/>
-          <w:bdr w:val="none" w:sz="0" w:space="0" w:color="auto" w:frame="1"/>
-          <w:shd w:val="clear" w:color="auto" w:fill="FFFFFF"/>
-        </w:rPr>
-        <w:t>downcasting</w:t>
-      </w:r>
-      <w:proofErr w:type="spellEnd"/>
+        <w:t>upcasting or downcasting</w:t>
+      </w:r>
       <w:r>
         <w:rPr>
           <w:rFonts w:ascii="Arial Narrow" w:hAnsi="Arial Narrow"/>
@@ -1488,13 +1347,8 @@
       </w:r>
     </w:p>
     <w:p>
-      <w:proofErr w:type="spellStart"/>
-      <w:r>
-        <w:t>FinFree</w:t>
-      </w:r>
-      <w:proofErr w:type="spellEnd"/>
-      <w:r>
-        <w:t xml:space="preserve"> shall accept a variety of accounts from the user (bank, credit card, brokerage, etc.) as an input.</w:t>
+      <w:r>
+        <w:t>FinFree shall accept a variety of accounts from the user (bank, credit card, brokerage, etc.) as an input.</w:t>
       </w:r>
     </w:p>
     <w:p>
@@ -1545,13 +1399,8 @@
       <w:pPr>
         <w:spacing w:after="0"/>
       </w:pPr>
-      <w:proofErr w:type="spellStart"/>
-      <w:r>
-        <w:t>FinFree</w:t>
-      </w:r>
-      <w:proofErr w:type="spellEnd"/>
-      <w:r>
-        <w:t xml:space="preserve"> shall report the value of the assets contained in all of the accounts.</w:t>
+      <w:r>
+        <w:t>FinFree shall report the value of the assets contained in all of the accounts.</w:t>
       </w:r>
     </w:p>
     <w:p>
@@ -1609,29 +1458,7 @@
           <w:bdr w:val="none" w:sz="0" w:space="0" w:color="auto" w:frame="1"/>
           <w:shd w:val="clear" w:color="auto" w:fill="FFFFFF"/>
         </w:rPr>
-        <w:t xml:space="preserve">Provide illustrative output from your implemented application (so far) showing that the requirements have been met. Explain what </w:t>
-      </w:r>
-      <w:proofErr w:type="spellStart"/>
-      <w:r>
-        <w:rPr>
-          <w:rFonts w:ascii="Arial Narrow" w:hAnsi="Arial Narrow"/>
-          <w:color w:val="A6A6A6" w:themeColor="background1" w:themeShade="A6"/>
-          <w:sz w:val="20"/>
-          <w:bdr w:val="none" w:sz="0" w:space="0" w:color="auto" w:frame="1"/>
-          <w:shd w:val="clear" w:color="auto" w:fill="FFFFFF"/>
-        </w:rPr>
-        <w:t>class.method</w:t>
-      </w:r>
-      <w:proofErr w:type="spellEnd"/>
-      <w:r>
-        <w:rPr>
-          <w:rFonts w:ascii="Arial Narrow" w:hAnsi="Arial Narrow"/>
-          <w:color w:val="A6A6A6" w:themeColor="background1" w:themeShade="A6"/>
-          <w:sz w:val="20"/>
-          <w:bdr w:val="none" w:sz="0" w:space="0" w:color="auto" w:frame="1"/>
-          <w:shd w:val="clear" w:color="auto" w:fill="FFFFFF"/>
-        </w:rPr>
-        <w:t>(s) produce it.</w:t>
+        <w:t>Provide illustrative output from your implemented application (so far) showing that the requirements have been met. Explain what class.method(s) produce it.</w:t>
       </w:r>
     </w:p>
     <w:p/>
@@ -1639,44 +1466,31 @@
       <w:r>
         <w:t xml:space="preserve">The following is produced by </w:t>
       </w:r>
-      <w:proofErr w:type="spellStart"/>
       <w:r>
         <w:rPr>
           <w:i/>
           <w:iCs/>
         </w:rPr>
-        <w:t>AccountBalanceTest.displayCreditValueAndLimitTest</w:t>
-      </w:r>
-      <w:proofErr w:type="spellEnd"/>
+        <w:t>AccountBalanceTest.displayCreditValueAndLimitTest().</w:t>
+      </w:r>
+      <w:r>
+        <w:t xml:space="preserve">  </w:t>
+      </w:r>
       <w:r>
         <w:rPr>
           <w:i/>
-          <w:iCs/>
-        </w:rPr>
-        <w:t>().</w:t>
-      </w:r>
-      <w:r>
-        <w:t xml:space="preserve">  </w:t>
-      </w:r>
-      <w:proofErr w:type="spellStart"/>
+        </w:rPr>
+        <w:t>CreditCardAccount</w:t>
+      </w:r>
+      <w:r>
+        <w:t xml:space="preserve"> and </w:t>
+      </w:r>
       <w:r>
         <w:rPr>
           <w:i/>
         </w:rPr>
-        <w:t>CreditCardAccount</w:t>
-      </w:r>
-      <w:proofErr w:type="spellEnd"/>
-      <w:r>
-        <w:t xml:space="preserve"> and </w:t>
-      </w:r>
-      <w:proofErr w:type="spellStart"/>
-      <w:r>
-        <w:rPr>
-          <w:i/>
-        </w:rPr>
         <w:t>CreditCard</w:t>
       </w:r>
-      <w:proofErr w:type="spellEnd"/>
       <w:r>
         <w:t xml:space="preserve"> objects are hard-coded data.</w:t>
       </w:r>
@@ -2303,27 +2117,7 @@
           <w:sz w:val="20"/>
           <w:szCs w:val="20"/>
         </w:rPr>
-        <w:t xml:space="preserve">o do this use tools (e.g., Visio and </w:t>
-      </w:r>
-      <w:proofErr w:type="spellStart"/>
-      <w:r>
-        <w:rPr>
-          <w:rFonts w:ascii="Arial Narrow" w:hAnsi="Arial Narrow"/>
-          <w:color w:val="A6A6A6" w:themeColor="background1" w:themeShade="A6"/>
-          <w:sz w:val="20"/>
-          <w:szCs w:val="20"/>
-        </w:rPr>
-        <w:t>Lucidchart</w:t>
-      </w:r>
-      <w:proofErr w:type="spellEnd"/>
-      <w:r>
-        <w:rPr>
-          <w:rFonts w:ascii="Arial Narrow" w:hAnsi="Arial Narrow"/>
-          <w:color w:val="A6A6A6" w:themeColor="background1" w:themeShade="A6"/>
-          <w:sz w:val="20"/>
-          <w:szCs w:val="20"/>
-        </w:rPr>
-        <w:t>), PowerPoint, or a combine models as in</w:t>
+        <w:t>o do this use tools (e.g., Visio and Lucidchart), PowerPoint, or a combine models as in</w:t>
       </w:r>
       <w:r>
         <w:rPr>
@@ -2417,15 +2211,7 @@
         <w:t>debit</w:t>
       </w:r>
       <w:r>
-        <w:t xml:space="preserve">(). This is the case specifically for </w:t>
-      </w:r>
-      <w:proofErr w:type="spellStart"/>
-      <w:r>
-        <w:t>CreditCardAccounts</w:t>
-      </w:r>
-      <w:proofErr w:type="spellEnd"/>
-      <w:r>
-        <w:t>, because one of these accounts can contain multiple cards, and the system must credit or debit the correct credit card. The figure includes inheritance. Here is an image of the UML:</w:t>
+        <w:t>(). This is the case specifically for CreditCardAccounts, because one of these accounts can contain multiple cards, and the system must credit or debit the correct credit card. The figure includes inheritance. Here is an image of the UML:</w:t>
       </w:r>
     </w:p>
     <w:p>
@@ -2687,14 +2473,12 @@
       <w:r>
         <w:t xml:space="preserve">The method </w:t>
       </w:r>
-      <w:proofErr w:type="spellStart"/>
       <w:r>
         <w:rPr>
           <w:i/>
         </w:rPr>
         <w:t>creidt</w:t>
       </w:r>
-      <w:proofErr w:type="spellEnd"/>
       <w:r>
         <w:t>()</w:t>
       </w:r>
@@ -2709,15 +2493,7 @@
         <w:t xml:space="preserve">debit() </w:t>
       </w:r>
       <w:r>
-        <w:t xml:space="preserve">for the </w:t>
-      </w:r>
-      <w:proofErr w:type="spellStart"/>
-      <w:r>
-        <w:t>CreditCardAccount</w:t>
-      </w:r>
-      <w:proofErr w:type="spellEnd"/>
-      <w:r>
-        <w:t xml:space="preserve"> must also apply the value changes to the individual credit card tied to the specific purpose. Since a Chase or AMEX account can have multiple credit cards, whereas a user only has one savings or brokerage account, these two methods are demonstrative of polymorphism. See a screenshot of the relevant code below:</w:t>
+        <w:t>for the CreditCardAccount must also apply the value changes to the individual credit card tied to the specific purpose. Since a Chase or AMEX account can have multiple credit cards, whereas a user only has one savings or brokerage account, these two methods are demonstrative of polymorphism. See a screenshot of the relevant code below:</w:t>
       </w:r>
     </w:p>
     <w:p>
@@ -2777,13 +2553,8 @@
         <w:pStyle w:val="Heading3"/>
       </w:pPr>
       <w:r>
-        <w:t xml:space="preserve">s1.6.4 Code showing upcasting or </w:t>
-      </w:r>
-      <w:proofErr w:type="spellStart"/>
-      <w:r>
-        <w:t>downcasting</w:t>
-      </w:r>
-      <w:proofErr w:type="spellEnd"/>
+        <w:t>s1.6.4 Code showing upcasting or downcasting</w:t>
+      </w:r>
     </w:p>
     <w:p>
       <w:pPr>
@@ -2823,20 +2594,8 @@
           <w:bdr w:val="none" w:sz="0" w:space="0" w:color="auto" w:frame="1"/>
           <w:shd w:val="clear" w:color="auto" w:fill="FFFFFF"/>
         </w:rPr>
-        <w:t xml:space="preserve"> or </w:t>
-      </w:r>
-      <w:proofErr w:type="spellStart"/>
-      <w:r>
-        <w:rPr>
-          <w:rFonts w:ascii="Arial Narrow" w:hAnsi="Arial Narrow"/>
-          <w:color w:val="A6A6A6" w:themeColor="background1" w:themeShade="A6"/>
-          <w:sz w:val="20"/>
-          <w:bdr w:val="none" w:sz="0" w:space="0" w:color="auto" w:frame="1"/>
-          <w:shd w:val="clear" w:color="auto" w:fill="FFFFFF"/>
-        </w:rPr>
-        <w:t>downcasting</w:t>
-      </w:r>
-      <w:proofErr w:type="spellEnd"/>
+        <w:t xml:space="preserve"> or downcasting</w:t>
+      </w:r>
       <w:r>
         <w:rPr>
           <w:rFonts w:ascii="Arial Narrow" w:hAnsi="Arial Narrow"/>
@@ -2995,10 +2754,10 @@
             <v:path o:extrusionok="f" gradientshapeok="t" o:connecttype="rect"/>
             <o:lock v:ext="edit" aspectratio="t"/>
           </v:shapetype>
-          <v:shape id="_x0000_i1035" type="#_x0000_t75" style="width:480.75pt;height:253.5pt" o:ole="">
+          <v:shape id="_x0000_i1025" type="#_x0000_t75" style="width:480.75pt;height:253.5pt" o:ole="">
             <v:imagedata r:id="rId16" o:title=""/>
           </v:shape>
-          <o:OLEObject Type="Embed" ProgID="Excel.Sheet.12" ShapeID="_x0000_i1035" DrawAspect="Content" ObjectID="_1673806107" r:id="rId17"/>
+          <o:OLEObject Type="Embed" ProgID="Excel.Sheet.12" ShapeID="_x0000_i1025" DrawAspect="Content" ObjectID="_1673822106" r:id="rId17"/>
         </w:object>
       </w:r>
     </w:p>
@@ -3642,119 +3401,673 @@
           <w:i/>
           <w:sz w:val="22"/>
         </w:rPr>
-        <w:t>EVALUATION CRITERION (</w:t>
-      </w:r>
-      <w:proofErr w:type="spellStart"/>
+        <w:t>EVALUATION CRITERION (i) APPLIES</w:t>
+      </w:r>
+    </w:p>
+    <w:p>
+      <w:pPr>
+        <w:rPr>
+          <w:rFonts w:ascii="Arial Narrow" w:hAnsi="Arial Narrow"/>
+          <w:color w:val="A6A6A6" w:themeColor="background1" w:themeShade="A6"/>
+          <w:sz w:val="20"/>
+          <w:bdr w:val="none" w:sz="0" w:space="0" w:color="auto" w:frame="1"/>
+          <w:shd w:val="clear" w:color="auto" w:fill="FFFFFF"/>
+        </w:rPr>
+      </w:pPr>
+      <w:r>
+        <w:rPr>
+          <w:rFonts w:ascii="Arial Narrow" w:hAnsi="Arial Narrow"/>
+          <w:color w:val="A6A6A6" w:themeColor="background1" w:themeShade="A6"/>
+          <w:sz w:val="20"/>
+          <w:bdr w:val="none" w:sz="0" w:space="0" w:color="auto" w:frame="1"/>
+          <w:shd w:val="clear" w:color="auto" w:fill="FFFFFF"/>
+        </w:rPr>
+        <w:t>One- or two-paragraph overall description</w:t>
+      </w:r>
+      <w:r>
+        <w:rPr>
+          <w:rFonts w:ascii="Arial Narrow" w:hAnsi="Arial Narrow"/>
+          <w:color w:val="A6A6A6" w:themeColor="background1" w:themeShade="A6"/>
+          <w:sz w:val="20"/>
+          <w:bdr w:val="none" w:sz="0" w:space="0" w:color="auto" w:frame="1"/>
+          <w:shd w:val="clear" w:color="auto" w:fill="FFFFFF"/>
+        </w:rPr>
+        <w:t xml:space="preserve"> of your </w:t>
+      </w:r>
+      <w:r>
+        <w:rPr>
+          <w:rFonts w:ascii="Arial Narrow" w:hAnsi="Arial Narrow"/>
+          <w:color w:val="A6A6A6" w:themeColor="background1" w:themeShade="A6"/>
+          <w:sz w:val="20"/>
+          <w:bdr w:val="none" w:sz="0" w:space="0" w:color="auto" w:frame="1"/>
+          <w:shd w:val="clear" w:color="auto" w:fill="FFFFFF"/>
+        </w:rPr>
+        <w:t xml:space="preserve">whole </w:t>
+      </w:r>
+      <w:r>
+        <w:rPr>
+          <w:rFonts w:ascii="Arial Narrow" w:hAnsi="Arial Narrow"/>
+          <w:color w:val="A6A6A6" w:themeColor="background1" w:themeShade="A6"/>
+          <w:sz w:val="20"/>
+          <w:bdr w:val="none" w:sz="0" w:space="0" w:color="auto" w:frame="1"/>
+          <w:shd w:val="clear" w:color="auto" w:fill="FFFFFF"/>
+        </w:rPr>
+        <w:t xml:space="preserve">proposed term project. Edit your last description </w:t>
+      </w:r>
+      <w:r>
+        <w:rPr>
+          <w:rFonts w:ascii="Arial Narrow" w:hAnsi="Arial Narrow"/>
+          <w:color w:val="A6A6A6" w:themeColor="background1" w:themeShade="A6"/>
+          <w:sz w:val="20"/>
+          <w:bdr w:val="none" w:sz="0" w:space="0" w:color="auto" w:frame="1"/>
+          <w:shd w:val="clear" w:color="auto" w:fill="FFFFFF"/>
+        </w:rPr>
+        <w:t>as needed</w:t>
+      </w:r>
+      <w:r>
+        <w:rPr>
+          <w:rFonts w:ascii="Arial Narrow" w:hAnsi="Arial Narrow"/>
+          <w:color w:val="A6A6A6" w:themeColor="background1" w:themeShade="A6"/>
+          <w:sz w:val="20"/>
+          <w:bdr w:val="none" w:sz="0" w:space="0" w:color="auto" w:frame="1"/>
+          <w:shd w:val="clear" w:color="auto" w:fill="FFFFFF"/>
+        </w:rPr>
+        <w:t xml:space="preserve">. </w:t>
+      </w:r>
+      <w:r>
+        <w:rPr>
+          <w:rFonts w:ascii="Arial Narrow" w:hAnsi="Arial Narrow"/>
+          <w:color w:val="A6A6A6" w:themeColor="background1" w:themeShade="A6"/>
+          <w:sz w:val="20"/>
+          <w:bdr w:val="none" w:sz="0" w:space="0" w:color="auto" w:frame="1"/>
+          <w:shd w:val="clear" w:color="auto" w:fill="FFFFFF"/>
+        </w:rPr>
+        <w:t xml:space="preserve"> </w:t>
+      </w:r>
+    </w:p>
+    <w:p>
+      <w:pPr>
+        <w:ind w:firstLine="720"/>
+      </w:pPr>
+      <w:r>
+        <w:t xml:space="preserve">This project concerns an application for younger, less financially savvy adults that would enable them to develop their own financial freedom through effective budgeting and planning. The application, called FinFree, incorporates information and data from the user’s bank, brokerage, and credit card accounts in order to help give them a brief overview of their current financial position. </w:t>
+      </w:r>
+      <w:r>
+        <w:t>As users can have multiple cards through one issuer, like Chase or American Express, each credit card account</w:t>
+      </w:r>
+      <w:r>
+        <w:t xml:space="preserve"> </w:t>
+      </w:r>
+      <w:r>
+        <w:t>contain</w:t>
+      </w:r>
+      <w:r>
+        <w:t>s</w:t>
+      </w:r>
+      <w:r>
+        <w:t xml:space="preserve"> all the cards </w:t>
+      </w:r>
+      <w:r>
+        <w:t>associated with that</w:t>
+      </w:r>
+      <w:r>
+        <w:t xml:space="preserve"> account, as opposed to having separate </w:t>
+      </w:r>
+      <w:r>
+        <w:t>classes</w:t>
+      </w:r>
+      <w:r>
+        <w:t xml:space="preserve"> for each individual card. </w:t>
+      </w:r>
+      <w:r>
+        <w:t>The earliest iterations will ask the user to manually input this information, then later releases will ask for login information. Eventually, FinFree will incorporate</w:t>
+      </w:r>
+      <w:r>
+        <w:t xml:space="preserve"> an outside service such as</w:t>
+      </w:r>
+      <w:r>
+        <w:t xml:space="preserve"> Plaid as a login mechanism. </w:t>
+      </w:r>
+    </w:p>
+    <w:p>
+      <w:pPr>
+        <w:ind w:firstLine="720"/>
+      </w:pPr>
+      <w:r>
+        <w:t>Once all the accounts are setup</w:t>
+      </w:r>
+      <w:r>
+        <w:t xml:space="preserve">, to use FinFree, users can preset budgeting goals, like saving for a big trip or just generally increase the size of their savings account or IRA. FinFree will also ask the user to set predetermined spending limits in a variety of core categories, such as necessities like groceries as well as discretionary purchases like coffee or alcohol, in an effort to help their budgeting. Alerts would be sent out if they overspend in any category. </w:t>
+      </w:r>
+      <w:r>
+        <w:t>Eventually, given a user’s habits and goals, the program will have sign up offers for credit cards as well as information for high interest savings accounts or low fee brokerage firms.</w:t>
+      </w:r>
+    </w:p>
+    <w:p>
+      <w:pPr>
+        <w:pStyle w:val="Heading2"/>
+        <w:rPr>
+          <w:bdr w:val="none" w:sz="0" w:space="0" w:color="auto" w:frame="1"/>
+          <w:shd w:val="clear" w:color="auto" w:fill="FFFFFF"/>
+        </w:rPr>
+      </w:pPr>
+      <w:r>
+        <w:rPr>
+          <w:bdr w:val="none" w:sz="0" w:space="0" w:color="auto" w:frame="1"/>
+          <w:shd w:val="clear" w:color="auto" w:fill="FFFFFF"/>
+        </w:rPr>
+        <w:t>2</w:t>
+      </w:r>
+      <w:r>
+        <w:rPr>
+          <w:bdr w:val="none" w:sz="0" w:space="0" w:color="auto" w:frame="1"/>
+          <w:shd w:val="clear" w:color="auto" w:fill="FFFFFF"/>
+        </w:rPr>
+        <w:t>.</w:t>
+      </w:r>
+      <w:r>
+        <w:rPr>
+          <w:bdr w:val="none" w:sz="0" w:space="0" w:color="auto" w:frame="1"/>
+          <w:shd w:val="clear" w:color="auto" w:fill="FFFFFF"/>
+        </w:rPr>
+        <w:t>2</w:t>
+      </w:r>
+      <w:r>
+        <w:rPr>
+          <w:bdr w:val="none" w:sz="0" w:space="0" w:color="auto" w:frame="1"/>
+          <w:shd w:val="clear" w:color="auto" w:fill="FFFFFF"/>
+        </w:rPr>
+        <w:t xml:space="preserve"> </w:t>
+      </w:r>
+      <w:r>
+        <w:rPr>
+          <w:bdr w:val="none" w:sz="0" w:space="0" w:color="auto" w:frame="1"/>
+          <w:shd w:val="clear" w:color="auto" w:fill="FFFFFF"/>
+        </w:rPr>
+        <w:t>I/O EXAMPLE FROM PROJECTED COMPLETED PROJECT</w:t>
+      </w:r>
+      <w:r>
+        <w:rPr>
+          <w:bdr w:val="none" w:sz="0" w:space="0" w:color="auto" w:frame="1"/>
+          <w:shd w:val="clear" w:color="auto" w:fill="FFFFFF"/>
+        </w:rPr>
+        <w:t xml:space="preserve">, UPDATED </w:t>
+      </w:r>
+      <w:r>
+        <w:rPr>
+          <w:bdr w:val="none" w:sz="0" w:space="0" w:color="auto" w:frame="1"/>
+          <w:shd w:val="clear" w:color="auto" w:fill="FFFFFF"/>
+        </w:rPr>
+        <w:t>AS APPLICABLE</w:t>
+      </w:r>
+      <w:r>
+        <w:rPr>
+          <w:i/>
+          <w:sz w:val="22"/>
+        </w:rPr>
+        <w:t xml:space="preserve"> </w:t>
+      </w:r>
       <w:r>
         <w:rPr>
           <w:rStyle w:val="Heading1Char"/>
           <w:i/>
           <w:sz w:val="22"/>
         </w:rPr>
-        <w:t>i</w:t>
-      </w:r>
-      <w:proofErr w:type="spellEnd"/>
+        <w:t>EVALUATION CRITERION (</w:t>
+      </w:r>
       <w:r>
         <w:rPr>
           <w:rStyle w:val="Heading1Char"/>
           <w:i/>
           <w:sz w:val="22"/>
         </w:rPr>
-        <w:t>) APPLIES</w:t>
-      </w:r>
-    </w:p>
-    <w:p>
-      <w:pPr>
-        <w:rPr>
-          <w:rFonts w:ascii="Arial Narrow" w:hAnsi="Arial Narrow"/>
-          <w:color w:val="A6A6A6" w:themeColor="background1" w:themeShade="A6"/>
-          <w:sz w:val="20"/>
-          <w:bdr w:val="none" w:sz="0" w:space="0" w:color="auto" w:frame="1"/>
-          <w:shd w:val="clear" w:color="auto" w:fill="FFFFFF"/>
-        </w:rPr>
-      </w:pPr>
-      <w:r>
-        <w:rPr>
-          <w:rFonts w:ascii="Arial Narrow" w:hAnsi="Arial Narrow"/>
-          <w:color w:val="A6A6A6" w:themeColor="background1" w:themeShade="A6"/>
-          <w:sz w:val="20"/>
-          <w:bdr w:val="none" w:sz="0" w:space="0" w:color="auto" w:frame="1"/>
-          <w:shd w:val="clear" w:color="auto" w:fill="FFFFFF"/>
-        </w:rPr>
-        <w:t>One- or two-paragraph overall description</w:t>
-      </w:r>
-      <w:r>
-        <w:rPr>
-          <w:rFonts w:ascii="Arial Narrow" w:hAnsi="Arial Narrow"/>
-          <w:color w:val="A6A6A6" w:themeColor="background1" w:themeShade="A6"/>
-          <w:sz w:val="20"/>
-          <w:bdr w:val="none" w:sz="0" w:space="0" w:color="auto" w:frame="1"/>
-          <w:shd w:val="clear" w:color="auto" w:fill="FFFFFF"/>
-        </w:rPr>
-        <w:t xml:space="preserve"> of your </w:t>
-      </w:r>
-      <w:r>
-        <w:rPr>
-          <w:rFonts w:ascii="Arial Narrow" w:hAnsi="Arial Narrow"/>
-          <w:color w:val="A6A6A6" w:themeColor="background1" w:themeShade="A6"/>
-          <w:sz w:val="20"/>
-          <w:bdr w:val="none" w:sz="0" w:space="0" w:color="auto" w:frame="1"/>
-          <w:shd w:val="clear" w:color="auto" w:fill="FFFFFF"/>
-        </w:rPr>
-        <w:t xml:space="preserve">whole </w:t>
-      </w:r>
-      <w:r>
-        <w:rPr>
-          <w:rFonts w:ascii="Arial Narrow" w:hAnsi="Arial Narrow"/>
-          <w:color w:val="A6A6A6" w:themeColor="background1" w:themeShade="A6"/>
-          <w:sz w:val="20"/>
-          <w:bdr w:val="none" w:sz="0" w:space="0" w:color="auto" w:frame="1"/>
-          <w:shd w:val="clear" w:color="auto" w:fill="FFFFFF"/>
-        </w:rPr>
-        <w:t xml:space="preserve">proposed term project. Edit your last description </w:t>
-      </w:r>
-      <w:r>
-        <w:rPr>
-          <w:rFonts w:ascii="Arial Narrow" w:hAnsi="Arial Narrow"/>
-          <w:color w:val="A6A6A6" w:themeColor="background1" w:themeShade="A6"/>
-          <w:sz w:val="20"/>
-          <w:bdr w:val="none" w:sz="0" w:space="0" w:color="auto" w:frame="1"/>
-          <w:shd w:val="clear" w:color="auto" w:fill="FFFFFF"/>
-        </w:rPr>
-        <w:t>as needed</w:t>
-      </w:r>
-      <w:r>
-        <w:rPr>
-          <w:rFonts w:ascii="Arial Narrow" w:hAnsi="Arial Narrow"/>
-          <w:color w:val="A6A6A6" w:themeColor="background1" w:themeShade="A6"/>
-          <w:sz w:val="20"/>
-          <w:bdr w:val="none" w:sz="0" w:space="0" w:color="auto" w:frame="1"/>
-          <w:shd w:val="clear" w:color="auto" w:fill="FFFFFF"/>
-        </w:rPr>
-        <w:t xml:space="preserve">. </w:t>
-      </w:r>
-      <w:r>
-        <w:rPr>
-          <w:rFonts w:ascii="Arial Narrow" w:hAnsi="Arial Narrow"/>
-          <w:color w:val="A6A6A6" w:themeColor="background1" w:themeShade="A6"/>
-          <w:sz w:val="20"/>
-          <w:bdr w:val="none" w:sz="0" w:space="0" w:color="auto" w:frame="1"/>
-          <w:shd w:val="clear" w:color="auto" w:fill="FFFFFF"/>
+        <w:t>i) APPLIES</w:t>
+      </w:r>
+    </w:p>
+    <w:p>
+      <w:pPr>
+        <w:rPr>
+          <w:rFonts w:ascii="Arial Narrow" w:hAnsi="Arial Narrow" w:cs="Tahoma"/>
+          <w:color w:val="A6A6A6" w:themeColor="background1" w:themeShade="A6"/>
+          <w:sz w:val="20"/>
+          <w:bdr w:val="none" w:sz="0" w:space="0" w:color="auto" w:frame="1"/>
+          <w:shd w:val="clear" w:color="auto" w:fill="FFFFFF"/>
+        </w:rPr>
+      </w:pPr>
+      <w:r>
+        <w:rPr>
+          <w:rFonts w:ascii="Arial Narrow" w:hAnsi="Arial Narrow"/>
+          <w:color w:val="A6A6A6" w:themeColor="background1" w:themeShade="A6"/>
+          <w:sz w:val="20"/>
+        </w:rPr>
+        <w:t>Provide an example</w:t>
+      </w:r>
+      <w:r>
+        <w:rPr>
+          <w:rFonts w:ascii="Arial Narrow" w:hAnsi="Arial Narrow"/>
+          <w:color w:val="A6A6A6" w:themeColor="background1" w:themeShade="A6"/>
+          <w:sz w:val="20"/>
+        </w:rPr>
+        <w:t xml:space="preserve"> of projected </w:t>
+      </w:r>
+      <w:r>
+        <w:rPr>
+          <w:rFonts w:ascii="Arial Narrow" w:hAnsi="Arial Narrow"/>
+          <w:i/>
+          <w:color w:val="A6A6A6" w:themeColor="background1" w:themeShade="A6"/>
+          <w:sz w:val="20"/>
+        </w:rPr>
+        <w:t>concrete</w:t>
+      </w:r>
+      <w:r>
+        <w:rPr>
+          <w:rFonts w:ascii="Arial Narrow" w:hAnsi="Arial Narrow"/>
+          <w:color w:val="A6A6A6" w:themeColor="background1" w:themeShade="A6"/>
+          <w:sz w:val="20"/>
         </w:rPr>
         <w:t xml:space="preserve"> </w:t>
       </w:r>
-    </w:p>
-    <w:p>
-      <w:r>
-        <w:t>Your response replaces this.</w:t>
+      <w:r>
+        <w:rPr>
+          <w:rFonts w:ascii="Arial Narrow" w:hAnsi="Arial Narrow"/>
+          <w:color w:val="A6A6A6" w:themeColor="background1" w:themeShade="A6"/>
+          <w:sz w:val="20"/>
+        </w:rPr>
+        <w:t xml:space="preserve">output for </w:t>
+      </w:r>
+      <w:r>
+        <w:rPr>
+          <w:rFonts w:ascii="Arial Narrow" w:hAnsi="Arial Narrow"/>
+          <w:color w:val="A6A6A6" w:themeColor="background1" w:themeShade="A6"/>
+          <w:sz w:val="20"/>
+        </w:rPr>
+        <w:t>example</w:t>
+      </w:r>
+      <w:r>
+        <w:rPr>
+          <w:rFonts w:ascii="Arial Narrow" w:hAnsi="Arial Narrow"/>
+          <w:color w:val="A6A6A6" w:themeColor="background1" w:themeShade="A6"/>
+          <w:sz w:val="20"/>
+        </w:rPr>
+        <w:t xml:space="preserve"> input</w:t>
+      </w:r>
+      <w:r>
+        <w:rPr>
+          <w:rFonts w:ascii="Arial Narrow" w:hAnsi="Arial Narrow"/>
+          <w:color w:val="A6A6A6" w:themeColor="background1" w:themeShade="A6"/>
+          <w:sz w:val="20"/>
+        </w:rPr>
+        <w:t xml:space="preserve">, </w:t>
+      </w:r>
+      <w:r>
+        <w:rPr>
+          <w:rFonts w:ascii="Arial Narrow" w:hAnsi="Arial Narrow" w:cs="Tahoma"/>
+          <w:color w:val="A6A6A6" w:themeColor="background1" w:themeShade="A6"/>
+          <w:sz w:val="20"/>
+          <w:bdr w:val="none" w:sz="0" w:space="0" w:color="auto" w:frame="1"/>
+          <w:shd w:val="clear" w:color="auto" w:fill="FFFFFF"/>
+        </w:rPr>
+        <w:t xml:space="preserve">indicating </w:t>
+      </w:r>
+      <w:r>
+        <w:rPr>
+          <w:rFonts w:ascii="Arial Narrow" w:hAnsi="Arial Narrow" w:cs="Tahoma"/>
+          <w:color w:val="A6A6A6" w:themeColor="background1" w:themeShade="A6"/>
+          <w:sz w:val="20"/>
+          <w:bdr w:val="none" w:sz="0" w:space="0" w:color="auto" w:frame="1"/>
+          <w:shd w:val="clear" w:color="auto" w:fill="FFFFFF"/>
+        </w:rPr>
+        <w:t xml:space="preserve">how </w:t>
+      </w:r>
+      <w:r>
+        <w:rPr>
+          <w:rFonts w:ascii="Arial Narrow" w:hAnsi="Arial Narrow" w:cs="Tahoma"/>
+          <w:color w:val="A6A6A6" w:themeColor="background1" w:themeShade="A6"/>
+          <w:sz w:val="20"/>
+          <w:bdr w:val="none" w:sz="0" w:space="0" w:color="auto" w:frame="1"/>
+          <w:shd w:val="clear" w:color="auto" w:fill="FFFFFF"/>
+        </w:rPr>
+        <w:t>users</w:t>
+      </w:r>
+      <w:r>
+        <w:rPr>
+          <w:rFonts w:ascii="Arial Narrow" w:hAnsi="Arial Narrow" w:cs="Tahoma"/>
+          <w:color w:val="A6A6A6" w:themeColor="background1" w:themeShade="A6"/>
+          <w:sz w:val="20"/>
+          <w:bdr w:val="none" w:sz="0" w:space="0" w:color="auto" w:frame="1"/>
+          <w:shd w:val="clear" w:color="auto" w:fill="FFFFFF"/>
+        </w:rPr>
+        <w:t xml:space="preserve"> will interact with your application</w:t>
+      </w:r>
+      <w:r>
+        <w:rPr>
+          <w:rFonts w:ascii="Arial Narrow" w:hAnsi="Arial Narrow"/>
+          <w:color w:val="A6A6A6" w:themeColor="background1" w:themeShade="A6"/>
+          <w:sz w:val="20"/>
+        </w:rPr>
+        <w:t>.</w:t>
+      </w:r>
+      <w:r>
+        <w:rPr>
+          <w:rFonts w:ascii="Arial Narrow" w:hAnsi="Arial Narrow" w:cs="Tahoma"/>
+          <w:color w:val="A6A6A6" w:themeColor="background1" w:themeShade="A6"/>
+          <w:sz w:val="20"/>
+          <w:bdr w:val="none" w:sz="0" w:space="0" w:color="auto" w:frame="1"/>
+          <w:shd w:val="clear" w:color="auto" w:fill="FFFFFF"/>
+        </w:rPr>
+        <w:t xml:space="preserve"> </w:t>
+      </w:r>
+      <w:r>
+        <w:rPr>
+          <w:rFonts w:ascii="Arial Narrow" w:hAnsi="Arial Narrow" w:cs="Tahoma"/>
+          <w:color w:val="A6A6A6" w:themeColor="background1" w:themeShade="A6"/>
+          <w:sz w:val="20"/>
+          <w:bdr w:val="none" w:sz="0" w:space="0" w:color="auto" w:frame="1"/>
+          <w:shd w:val="clear" w:color="auto" w:fill="FFFFFF"/>
+        </w:rPr>
+        <w:t xml:space="preserve">You will not be held to fulfilling exactly this—it </w:t>
+      </w:r>
+      <w:r>
+        <w:rPr>
+          <w:rFonts w:ascii="Arial Narrow" w:hAnsi="Arial Narrow" w:cs="Tahoma"/>
+          <w:color w:val="A6A6A6" w:themeColor="background1" w:themeShade="A6"/>
+          <w:sz w:val="20"/>
+          <w:bdr w:val="none" w:sz="0" w:space="0" w:color="auto" w:frame="1"/>
+          <w:shd w:val="clear" w:color="auto" w:fill="FFFFFF"/>
+        </w:rPr>
+        <w:t>intended to help us understand the probable direction of your application</w:t>
+      </w:r>
+      <w:r>
+        <w:rPr>
+          <w:rFonts w:ascii="Arial Narrow" w:hAnsi="Arial Narrow" w:cs="Tahoma"/>
+          <w:color w:val="A6A6A6" w:themeColor="background1" w:themeShade="A6"/>
+          <w:sz w:val="20"/>
+          <w:bdr w:val="none" w:sz="0" w:space="0" w:color="auto" w:frame="1"/>
+          <w:shd w:val="clear" w:color="auto" w:fill="FFFFFF"/>
+        </w:rPr>
+        <w:t xml:space="preserve"> as a whole</w:t>
+      </w:r>
+      <w:r>
+        <w:rPr>
+          <w:rFonts w:ascii="Arial Narrow" w:hAnsi="Arial Narrow" w:cs="Tahoma"/>
+          <w:color w:val="A6A6A6" w:themeColor="background1" w:themeShade="A6"/>
+          <w:sz w:val="20"/>
+          <w:bdr w:val="none" w:sz="0" w:space="0" w:color="auto" w:frame="1"/>
+          <w:shd w:val="clear" w:color="auto" w:fill="FFFFFF"/>
+        </w:rPr>
+        <w:t>.</w:t>
+      </w:r>
+      <w:r>
+        <w:rPr>
+          <w:rFonts w:ascii="Arial Narrow" w:hAnsi="Arial Narrow" w:cs="Tahoma"/>
+          <w:color w:val="A6A6A6" w:themeColor="background1" w:themeShade="A6"/>
+          <w:sz w:val="20"/>
+          <w:bdr w:val="none" w:sz="0" w:space="0" w:color="auto" w:frame="1"/>
+          <w:shd w:val="clear" w:color="auto" w:fill="FFFFFF"/>
+        </w:rPr>
+        <w:t xml:space="preserve"> </w:t>
+      </w:r>
+    </w:p>
+    <w:p>
+      <w:r>
+        <w:t>FinFree would start at a menu with a number of options for the user to navigate through to see their current financial posture.</w:t>
+      </w:r>
+    </w:p>
+    <w:p>
+      <w:r>
+        <w:t>Here are two examples of a simple walkthrough in FinFree.</w:t>
+      </w:r>
+    </w:p>
+    <w:p>
+      <w:pPr>
+        <w:rPr>
+          <w:b/>
+          <w:bCs/>
+        </w:rPr>
+      </w:pPr>
+      <w:r>
+        <w:rPr>
+          <w:b/>
+          <w:bCs/>
+        </w:rPr>
+        <w:t>FinFree:</w:t>
+      </w:r>
+    </w:p>
+    <w:p>
+      <w:r>
+        <w:lastRenderedPageBreak/>
+        <w:t>Welcome to FinFree, Aidan! Please select from one of the options below:</w:t>
+      </w:r>
+    </w:p>
+    <w:p>
+      <w:pPr>
+        <w:pStyle w:val="ListParagraph"/>
+        <w:numPr>
+          <w:ilvl w:val="0"/>
+          <w:numId w:val="10"/>
+        </w:numPr>
+      </w:pPr>
+      <w:r>
+        <w:t>Check monthly net income</w:t>
+      </w:r>
+    </w:p>
+    <w:p>
+      <w:pPr>
+        <w:pStyle w:val="ListParagraph"/>
+        <w:numPr>
+          <w:ilvl w:val="0"/>
+          <w:numId w:val="10"/>
+        </w:numPr>
+      </w:pPr>
+      <w:r>
+        <w:t>Check net income year to date</w:t>
+      </w:r>
+    </w:p>
+    <w:p>
+      <w:pPr>
+        <w:pStyle w:val="ListParagraph"/>
+        <w:numPr>
+          <w:ilvl w:val="0"/>
+          <w:numId w:val="10"/>
+        </w:numPr>
+      </w:pPr>
+      <w:r>
+        <w:t>Check monthly spending</w:t>
+      </w:r>
+    </w:p>
+    <w:p>
+      <w:pPr>
+        <w:pStyle w:val="ListParagraph"/>
+        <w:numPr>
+          <w:ilvl w:val="0"/>
+          <w:numId w:val="10"/>
+        </w:numPr>
+      </w:pPr>
+      <w:r>
+        <w:t>Check net worth</w:t>
+      </w:r>
+    </w:p>
+    <w:p>
+      <w:pPr>
+        <w:pStyle w:val="ListParagraph"/>
+        <w:numPr>
+          <w:ilvl w:val="0"/>
+          <w:numId w:val="10"/>
+        </w:numPr>
+      </w:pPr>
+      <w:r>
+        <w:t>Check bank account balance</w:t>
+      </w:r>
+    </w:p>
+    <w:p>
+      <w:pPr>
+        <w:pStyle w:val="ListParagraph"/>
+        <w:numPr>
+          <w:ilvl w:val="0"/>
+          <w:numId w:val="10"/>
+        </w:numPr>
+      </w:pPr>
+      <w:r>
+        <w:t>Check brokerage account value</w:t>
+      </w:r>
+    </w:p>
+    <w:p>
+      <w:pPr>
+        <w:pStyle w:val="ListParagraph"/>
+        <w:numPr>
+          <w:ilvl w:val="0"/>
+          <w:numId w:val="10"/>
+        </w:numPr>
+      </w:pPr>
+      <w:r>
+        <w:t>Check credit card account balance</w:t>
+      </w:r>
+    </w:p>
+    <w:p>
+      <w:r>
+        <w:t>Ex 1:</w:t>
+      </w:r>
+    </w:p>
+    <w:p>
+      <w:r>
+        <w:rPr>
+          <w:b/>
+          <w:bCs/>
+        </w:rPr>
+        <w:t>User:</w:t>
+      </w:r>
+      <w:r>
+        <w:t xml:space="preserve"> 1</w:t>
+      </w:r>
+    </w:p>
+    <w:p>
+      <w:r>
+        <w:rPr>
+          <w:b/>
+          <w:bCs/>
+        </w:rPr>
+        <w:t>System:</w:t>
+      </w:r>
+      <w:r>
+        <w:t xml:space="preserve"> </w:t>
+      </w:r>
+    </w:p>
+    <w:p>
+      <w:r>
+        <w:t>You have been paid $1700 since the start of the month. You have spent $900 since the start of the month.</w:t>
+      </w:r>
+    </w:p>
+    <w:p>
+      <w:r>
+        <w:t>Your monthly net income is $800.</w:t>
+      </w:r>
+    </w:p>
+    <w:p>
+      <w:r>
+        <w:t>Ex 2:</w:t>
+      </w:r>
+    </w:p>
+    <w:p>
+      <w:r>
+        <w:rPr>
+          <w:b/>
+          <w:bCs/>
+        </w:rPr>
+        <w:t>User:</w:t>
+      </w:r>
+      <w:r>
+        <w:t xml:space="preserve"> 7</w:t>
+      </w:r>
+    </w:p>
+    <w:p>
+      <w:r>
+        <w:rPr>
+          <w:b/>
+          <w:bCs/>
+        </w:rPr>
+        <w:t>System:</w:t>
+      </w:r>
+    </w:p>
+    <w:p>
+      <w:r>
+        <w:t>You have 3 credit cards. Please select which card whose balance you are checking.</w:t>
+      </w:r>
+    </w:p>
+    <w:p>
+      <w:pPr>
+        <w:pStyle w:val="ListParagraph"/>
+        <w:numPr>
+          <w:ilvl w:val="0"/>
+          <w:numId w:val="11"/>
+        </w:numPr>
+      </w:pPr>
+      <w:r>
+        <w:t>Chase Freedom</w:t>
+      </w:r>
+    </w:p>
+    <w:p>
+      <w:pPr>
+        <w:pStyle w:val="ListParagraph"/>
+        <w:numPr>
+          <w:ilvl w:val="0"/>
+          <w:numId w:val="11"/>
+        </w:numPr>
+      </w:pPr>
+      <w:r>
+        <w:t>American Express Gold</w:t>
+      </w:r>
+    </w:p>
+    <w:p>
+      <w:pPr>
+        <w:pStyle w:val="ListParagraph"/>
+        <w:numPr>
+          <w:ilvl w:val="0"/>
+          <w:numId w:val="11"/>
+        </w:numPr>
+      </w:pPr>
+      <w:r>
+        <w:t>Bank of America Cash Rewards</w:t>
+      </w:r>
+    </w:p>
+    <w:p>
+      <w:r>
+        <w:rPr>
+          <w:b/>
+          <w:bCs/>
+        </w:rPr>
+        <w:t xml:space="preserve">User: </w:t>
+      </w:r>
+      <w:r>
+        <w:t>2</w:t>
+      </w:r>
+    </w:p>
+    <w:p>
+      <w:pPr>
+        <w:rPr>
+          <w:b/>
+          <w:bCs/>
+        </w:rPr>
+      </w:pPr>
+      <w:r>
+        <w:rPr>
+          <w:b/>
+          <w:bCs/>
+        </w:rPr>
+        <w:t>System:</w:t>
+      </w:r>
+    </w:p>
+    <w:p>
+      <w:r>
+        <w:t>You have spent $452.81 on your American Express Gold card so far this month, and you have paid $0.00 off this balance. Your current balance on this card is $452.81.</w:t>
       </w:r>
     </w:p>
     <w:p>
       <w:pPr>
         <w:pStyle w:val="Heading2"/>
         <w:rPr>
-          <w:bdr w:val="none" w:sz="0" w:space="0" w:color="auto" w:frame="1"/>
-          <w:shd w:val="clear" w:color="auto" w:fill="FFFFFF"/>
+          <w:rFonts w:ascii="Arial Narrow" w:hAnsi="Arial Narrow"/>
+          <w:color w:val="A6A6A6" w:themeColor="background1" w:themeShade="A6"/>
+          <w:sz w:val="20"/>
         </w:rPr>
       </w:pPr>
       <w:r>
@@ -3769,42 +4082,21 @@
           <w:bdr w:val="none" w:sz="0" w:space="0" w:color="auto" w:frame="1"/>
           <w:shd w:val="clear" w:color="auto" w:fill="FFFFFF"/>
         </w:rPr>
-        <w:t>.</w:t>
-      </w:r>
-      <w:r>
-        <w:rPr>
-          <w:bdr w:val="none" w:sz="0" w:space="0" w:color="auto" w:frame="1"/>
-          <w:shd w:val="clear" w:color="auto" w:fill="FFFFFF"/>
-        </w:rPr>
-        <w:t>2</w:t>
-      </w:r>
-      <w:r>
-        <w:rPr>
-          <w:bdr w:val="none" w:sz="0" w:space="0" w:color="auto" w:frame="1"/>
-          <w:shd w:val="clear" w:color="auto" w:fill="FFFFFF"/>
-        </w:rPr>
-        <w:t xml:space="preserve"> </w:t>
-      </w:r>
-      <w:r>
-        <w:rPr>
-          <w:bdr w:val="none" w:sz="0" w:space="0" w:color="auto" w:frame="1"/>
-          <w:shd w:val="clear" w:color="auto" w:fill="FFFFFF"/>
-        </w:rPr>
-        <w:t>I/O EXAMPLE FROM PROJECTED COMPLETED PROJECT</w:t>
-      </w:r>
-      <w:r>
-        <w:rPr>
-          <w:bdr w:val="none" w:sz="0" w:space="0" w:color="auto" w:frame="1"/>
-          <w:shd w:val="clear" w:color="auto" w:fill="FFFFFF"/>
-        </w:rPr>
-        <w:t xml:space="preserve">, UPDATED </w:t>
-      </w:r>
-      <w:r>
-        <w:rPr>
-          <w:bdr w:val="none" w:sz="0" w:space="0" w:color="auto" w:frame="1"/>
-          <w:shd w:val="clear" w:color="auto" w:fill="FFFFFF"/>
-        </w:rPr>
-        <w:t>AS APPLICABLE</w:t>
+        <w:t>.3 REQUIREMENTS</w:t>
+      </w:r>
+      <w:r>
+        <w:rPr>
+          <w:bdr w:val="none" w:sz="0" w:space="0" w:color="auto" w:frame="1"/>
+          <w:shd w:val="clear" w:color="auto" w:fill="FFFFFF"/>
+        </w:rPr>
+        <w:t xml:space="preserve"> IMPLEMENTED IN THIS RELEASE</w:t>
+      </w:r>
+      <w:r>
+        <w:rPr>
+          <w:bdr w:val="none" w:sz="0" w:space="0" w:color="auto" w:frame="1"/>
+          <w:shd w:val="clear" w:color="auto" w:fill="FFFFFF"/>
+        </w:rPr>
+        <w:t xml:space="preserve"> NOT IMPLEMENTED BEFORE</w:t>
       </w:r>
       <w:r>
         <w:rPr>
@@ -3821,153 +4113,84 @@
         </w:rPr>
         <w:t>EVALUATION CRITERION (</w:t>
       </w:r>
-      <w:proofErr w:type="spellStart"/>
       <w:r>
         <w:rPr>
           <w:rStyle w:val="Heading1Char"/>
           <w:i/>
           <w:sz w:val="22"/>
         </w:rPr>
-        <w:t>i</w:t>
-      </w:r>
-      <w:proofErr w:type="spellEnd"/>
-      <w:r>
-        <w:rPr>
-          <w:rStyle w:val="Heading1Char"/>
-          <w:i/>
-          <w:sz w:val="22"/>
-        </w:rPr>
-        <w:t>) APPLIES</w:t>
-      </w:r>
-    </w:p>
-    <w:p>
-      <w:pPr>
-        <w:rPr>
-          <w:rFonts w:ascii="Arial Narrow" w:hAnsi="Arial Narrow" w:cs="Tahoma"/>
-          <w:color w:val="A6A6A6" w:themeColor="background1" w:themeShade="A6"/>
-          <w:sz w:val="20"/>
-          <w:bdr w:val="none" w:sz="0" w:space="0" w:color="auto" w:frame="1"/>
-          <w:shd w:val="clear" w:color="auto" w:fill="FFFFFF"/>
-        </w:rPr>
-      </w:pPr>
-      <w:r>
-        <w:rPr>
-          <w:rFonts w:ascii="Arial Narrow" w:hAnsi="Arial Narrow"/>
-          <w:color w:val="A6A6A6" w:themeColor="background1" w:themeShade="A6"/>
-          <w:sz w:val="20"/>
-        </w:rPr>
-        <w:t>Provide an example</w:t>
-      </w:r>
-      <w:r>
-        <w:rPr>
-          <w:rFonts w:ascii="Arial Narrow" w:hAnsi="Arial Narrow"/>
-          <w:color w:val="A6A6A6" w:themeColor="background1" w:themeShade="A6"/>
-          <w:sz w:val="20"/>
-        </w:rPr>
-        <w:t xml:space="preserve"> of projected </w:t>
-      </w:r>
-      <w:r>
-        <w:rPr>
-          <w:rFonts w:ascii="Arial Narrow" w:hAnsi="Arial Narrow"/>
-          <w:i/>
-          <w:color w:val="A6A6A6" w:themeColor="background1" w:themeShade="A6"/>
-          <w:sz w:val="20"/>
-        </w:rPr>
-        <w:t>concrete</w:t>
-      </w:r>
-      <w:r>
-        <w:rPr>
-          <w:rFonts w:ascii="Arial Narrow" w:hAnsi="Arial Narrow"/>
-          <w:color w:val="A6A6A6" w:themeColor="background1" w:themeShade="A6"/>
-          <w:sz w:val="20"/>
+        <w:t>i) APPLIES</w:t>
+      </w:r>
+    </w:p>
+    <w:p>
+      <w:pPr>
+        <w:pStyle w:val="Heading3"/>
+        <w:rPr>
+          <w:bdr w:val="none" w:sz="0" w:space="0" w:color="auto" w:frame="1"/>
+          <w:shd w:val="clear" w:color="auto" w:fill="FFFFFF"/>
+        </w:rPr>
+      </w:pPr>
+      <w:r>
+        <w:rPr>
+          <w:bdr w:val="none" w:sz="0" w:space="0" w:color="auto" w:frame="1"/>
+          <w:shd w:val="clear" w:color="auto" w:fill="FFFFFF"/>
+        </w:rPr>
+        <w:t>   </w:t>
+      </w:r>
+      <w:r>
+        <w:rPr>
+          <w:bdr w:val="none" w:sz="0" w:space="0" w:color="auto" w:frame="1"/>
+          <w:shd w:val="clear" w:color="auto" w:fill="FFFFFF"/>
         </w:rPr>
         <w:t xml:space="preserve"> </w:t>
       </w:r>
       <w:r>
         <w:rPr>
-          <w:rFonts w:ascii="Arial Narrow" w:hAnsi="Arial Narrow"/>
-          <w:color w:val="A6A6A6" w:themeColor="background1" w:themeShade="A6"/>
-          <w:sz w:val="20"/>
-        </w:rPr>
-        <w:t xml:space="preserve">output for </w:t>
-      </w:r>
-      <w:r>
-        <w:rPr>
-          <w:rFonts w:ascii="Arial Narrow" w:hAnsi="Arial Narrow"/>
-          <w:color w:val="A6A6A6" w:themeColor="background1" w:themeShade="A6"/>
-          <w:sz w:val="20"/>
-        </w:rPr>
-        <w:t>example</w:t>
-      </w:r>
-      <w:r>
-        <w:rPr>
-          <w:rFonts w:ascii="Arial Narrow" w:hAnsi="Arial Narrow"/>
-          <w:color w:val="A6A6A6" w:themeColor="background1" w:themeShade="A6"/>
-          <w:sz w:val="20"/>
-        </w:rPr>
-        <w:t xml:space="preserve"> input</w:t>
-      </w:r>
-      <w:r>
-        <w:rPr>
-          <w:rFonts w:ascii="Arial Narrow" w:hAnsi="Arial Narrow"/>
-          <w:color w:val="A6A6A6" w:themeColor="background1" w:themeShade="A6"/>
-          <w:sz w:val="20"/>
-        </w:rPr>
-        <w:t xml:space="preserve">, </w:t>
-      </w:r>
-      <w:r>
-        <w:rPr>
-          <w:rFonts w:ascii="Arial Narrow" w:hAnsi="Arial Narrow" w:cs="Tahoma"/>
-          <w:color w:val="A6A6A6" w:themeColor="background1" w:themeShade="A6"/>
-          <w:sz w:val="20"/>
-          <w:bdr w:val="none" w:sz="0" w:space="0" w:color="auto" w:frame="1"/>
-          <w:shd w:val="clear" w:color="auto" w:fill="FFFFFF"/>
-        </w:rPr>
-        <w:t xml:space="preserve">indicating </w:t>
-      </w:r>
-      <w:r>
-        <w:rPr>
-          <w:rFonts w:ascii="Arial Narrow" w:hAnsi="Arial Narrow" w:cs="Tahoma"/>
-          <w:color w:val="A6A6A6" w:themeColor="background1" w:themeShade="A6"/>
-          <w:sz w:val="20"/>
-          <w:bdr w:val="none" w:sz="0" w:space="0" w:color="auto" w:frame="1"/>
-          <w:shd w:val="clear" w:color="auto" w:fill="FFFFFF"/>
-        </w:rPr>
-        <w:t xml:space="preserve">how </w:t>
-      </w:r>
-      <w:r>
-        <w:rPr>
-          <w:rFonts w:ascii="Arial Narrow" w:hAnsi="Arial Narrow" w:cs="Tahoma"/>
-          <w:color w:val="A6A6A6" w:themeColor="background1" w:themeShade="A6"/>
-          <w:sz w:val="20"/>
-          <w:bdr w:val="none" w:sz="0" w:space="0" w:color="auto" w:frame="1"/>
-          <w:shd w:val="clear" w:color="auto" w:fill="FFFFFF"/>
-        </w:rPr>
-        <w:t>users</w:t>
-      </w:r>
-      <w:r>
-        <w:rPr>
-          <w:rFonts w:ascii="Arial Narrow" w:hAnsi="Arial Narrow" w:cs="Tahoma"/>
-          <w:color w:val="A6A6A6" w:themeColor="background1" w:themeShade="A6"/>
-          <w:sz w:val="20"/>
-          <w:bdr w:val="none" w:sz="0" w:space="0" w:color="auto" w:frame="1"/>
-          <w:shd w:val="clear" w:color="auto" w:fill="FFFFFF"/>
-        </w:rPr>
-        <w:t xml:space="preserve"> will interact with your application</w:t>
-      </w:r>
-      <w:r>
-        <w:rPr>
-          <w:rFonts w:ascii="Arial Narrow" w:hAnsi="Arial Narrow"/>
-          <w:color w:val="A6A6A6" w:themeColor="background1" w:themeShade="A6"/>
-          <w:sz w:val="20"/>
-        </w:rPr>
-        <w:t>.</w:t>
-      </w:r>
-      <w:r>
-        <w:rPr>
-          <w:rFonts w:ascii="Arial Narrow" w:hAnsi="Arial Narrow" w:cs="Tahoma"/>
-          <w:color w:val="A6A6A6" w:themeColor="background1" w:themeShade="A6"/>
-          <w:sz w:val="20"/>
+          <w:bdr w:val="none" w:sz="0" w:space="0" w:color="auto" w:frame="1"/>
+          <w:shd w:val="clear" w:color="auto" w:fill="FFFFFF"/>
+        </w:rPr>
+        <w:t>2</w:t>
+      </w:r>
+      <w:r>
+        <w:rPr>
+          <w:bdr w:val="none" w:sz="0" w:space="0" w:color="auto" w:frame="1"/>
+          <w:shd w:val="clear" w:color="auto" w:fill="FFFFFF"/>
+        </w:rPr>
+        <w:t xml:space="preserve">.3.1 </w:t>
+      </w:r>
+      <w:r>
+        <w:rPr>
+          <w:bdr w:val="none" w:sz="0" w:space="0" w:color="auto" w:frame="1"/>
+          <w:shd w:val="clear" w:color="auto" w:fill="FFFFFF"/>
+        </w:rPr>
+        <w:t>Create toString() for Account</w:t>
+      </w:r>
+    </w:p>
+    <w:p>
+      <w:pPr>
+        <w:spacing w:after="0"/>
+      </w:pPr>
+      <w:r>
+        <w:t>FinFree shall output information from account classes into a readable, proper format for the accounts file.</w:t>
+      </w:r>
+    </w:p>
+    <w:p>
+      <w:pPr>
+        <w:pStyle w:val="Heading3"/>
+        <w:rPr>
+          <w:bdr w:val="none" w:sz="0" w:space="0" w:color="auto" w:frame="1"/>
+          <w:shd w:val="clear" w:color="auto" w:fill="FFFFFF"/>
+        </w:rPr>
+      </w:pPr>
+      <w:r>
+        <w:rPr>
+          <w:bdr w:val="none" w:sz="0" w:space="0" w:color="auto" w:frame="1"/>
+          <w:shd w:val="clear" w:color="auto" w:fill="FFFFFF"/>
+        </w:rPr>
+        <w:t>   </w:t>
+      </w:r>
+      <w:r>
+        <w:rPr>
           <w:bdr w:val="none" w:sz="0" w:space="0" w:color="auto" w:frame="1"/>
           <w:shd w:val="clear" w:color="auto" w:fill="FFFFFF"/>
         </w:rPr>
@@ -3975,247 +4198,38 @@
       </w:r>
       <w:r>
         <w:rPr>
-          <w:rFonts w:ascii="Arial Narrow" w:hAnsi="Arial Narrow" w:cs="Tahoma"/>
-          <w:color w:val="A6A6A6" w:themeColor="background1" w:themeShade="A6"/>
-          <w:sz w:val="20"/>
-          <w:bdr w:val="none" w:sz="0" w:space="0" w:color="auto" w:frame="1"/>
-          <w:shd w:val="clear" w:color="auto" w:fill="FFFFFF"/>
-        </w:rPr>
-        <w:t xml:space="preserve">You will not be held to fulfilling exactly this—it </w:t>
-      </w:r>
-      <w:r>
-        <w:rPr>
-          <w:rFonts w:ascii="Arial Narrow" w:hAnsi="Arial Narrow" w:cs="Tahoma"/>
-          <w:color w:val="A6A6A6" w:themeColor="background1" w:themeShade="A6"/>
-          <w:sz w:val="20"/>
-          <w:bdr w:val="none" w:sz="0" w:space="0" w:color="auto" w:frame="1"/>
-          <w:shd w:val="clear" w:color="auto" w:fill="FFFFFF"/>
-        </w:rPr>
-        <w:t>intended to help us understand the probable direction of your application</w:t>
-      </w:r>
-      <w:r>
-        <w:rPr>
-          <w:rFonts w:ascii="Arial Narrow" w:hAnsi="Arial Narrow" w:cs="Tahoma"/>
-          <w:color w:val="A6A6A6" w:themeColor="background1" w:themeShade="A6"/>
-          <w:sz w:val="20"/>
-          <w:bdr w:val="none" w:sz="0" w:space="0" w:color="auto" w:frame="1"/>
-          <w:shd w:val="clear" w:color="auto" w:fill="FFFFFF"/>
-        </w:rPr>
-        <w:t xml:space="preserve"> as a whole</w:t>
-      </w:r>
-      <w:r>
-        <w:rPr>
-          <w:rFonts w:ascii="Arial Narrow" w:hAnsi="Arial Narrow" w:cs="Tahoma"/>
-          <w:color w:val="A6A6A6" w:themeColor="background1" w:themeShade="A6"/>
-          <w:sz w:val="20"/>
-          <w:bdr w:val="none" w:sz="0" w:space="0" w:color="auto" w:frame="1"/>
-          <w:shd w:val="clear" w:color="auto" w:fill="FFFFFF"/>
-        </w:rPr>
-        <w:t>.</w:t>
-      </w:r>
-      <w:r>
-        <w:rPr>
-          <w:rFonts w:ascii="Arial Narrow" w:hAnsi="Arial Narrow" w:cs="Tahoma"/>
-          <w:color w:val="A6A6A6" w:themeColor="background1" w:themeShade="A6"/>
-          <w:sz w:val="20"/>
+          <w:bdr w:val="none" w:sz="0" w:space="0" w:color="auto" w:frame="1"/>
+          <w:shd w:val="clear" w:color="auto" w:fill="FFFFFF"/>
+        </w:rPr>
+        <w:t>2</w:t>
+      </w:r>
+      <w:r>
+        <w:rPr>
+          <w:bdr w:val="none" w:sz="0" w:space="0" w:color="auto" w:frame="1"/>
+          <w:shd w:val="clear" w:color="auto" w:fill="FFFFFF"/>
+        </w:rPr>
+        <w:t>.3.</w:t>
+      </w:r>
+      <w:r>
+        <w:rPr>
+          <w:bdr w:val="none" w:sz="0" w:space="0" w:color="auto" w:frame="1"/>
+          <w:shd w:val="clear" w:color="auto" w:fill="FFFFFF"/>
+        </w:rPr>
+        <w:t>2</w:t>
+      </w:r>
+      <w:r>
+        <w:rPr>
           <w:bdr w:val="none" w:sz="0" w:space="0" w:color="auto" w:frame="1"/>
           <w:shd w:val="clear" w:color="auto" w:fill="FFFFFF"/>
         </w:rPr>
         <w:t xml:space="preserve"> </w:t>
       </w:r>
-    </w:p>
-    <w:p>
-      <w:r>
-        <w:t>Your response replaces this.</w:t>
-      </w:r>
-    </w:p>
-    <w:p>
-      <w:pPr>
-        <w:pStyle w:val="Heading2"/>
-        <w:rPr>
-          <w:rFonts w:ascii="Arial Narrow" w:hAnsi="Arial Narrow"/>
-          <w:color w:val="A6A6A6" w:themeColor="background1" w:themeShade="A6"/>
-          <w:sz w:val="20"/>
-        </w:rPr>
-      </w:pPr>
-      <w:r>
-        <w:rPr>
-          <w:bdr w:val="none" w:sz="0" w:space="0" w:color="auto" w:frame="1"/>
-          <w:shd w:val="clear" w:color="auto" w:fill="FFFFFF"/>
-        </w:rPr>
-        <w:t>2</w:t>
-      </w:r>
-      <w:r>
-        <w:rPr>
-          <w:bdr w:val="none" w:sz="0" w:space="0" w:color="auto" w:frame="1"/>
-          <w:shd w:val="clear" w:color="auto" w:fill="FFFFFF"/>
-        </w:rPr>
-        <w:t>.3 REQUIREMENTS</w:t>
-      </w:r>
-      <w:r>
-        <w:rPr>
-          <w:bdr w:val="none" w:sz="0" w:space="0" w:color="auto" w:frame="1"/>
-          <w:shd w:val="clear" w:color="auto" w:fill="FFFFFF"/>
-        </w:rPr>
-        <w:t xml:space="preserve"> IMPLEMENTED IN THIS RELEASE</w:t>
-      </w:r>
-      <w:r>
-        <w:rPr>
-          <w:bdr w:val="none" w:sz="0" w:space="0" w:color="auto" w:frame="1"/>
-          <w:shd w:val="clear" w:color="auto" w:fill="FFFFFF"/>
-        </w:rPr>
-        <w:t xml:space="preserve"> NOT IMPLEMENTED BEFORE</w:t>
-      </w:r>
-      <w:r>
-        <w:rPr>
-          <w:i/>
-          <w:sz w:val="22"/>
-        </w:rPr>
-        <w:t xml:space="preserve"> </w:t>
-      </w:r>
-      <w:r>
-        <w:rPr>
-          <w:rStyle w:val="Heading1Char"/>
-          <w:i/>
-          <w:sz w:val="22"/>
-        </w:rPr>
-        <w:t>EVALUATION CRITERION (</w:t>
-      </w:r>
-      <w:proofErr w:type="spellStart"/>
-      <w:r>
-        <w:rPr>
-          <w:rStyle w:val="Heading1Char"/>
-          <w:i/>
-          <w:sz w:val="22"/>
-        </w:rPr>
-        <w:t>i</w:t>
-      </w:r>
-      <w:proofErr w:type="spellEnd"/>
-      <w:r>
-        <w:rPr>
-          <w:rStyle w:val="Heading1Char"/>
-          <w:i/>
-          <w:sz w:val="22"/>
-        </w:rPr>
-        <w:t>) APPLIES</w:t>
-      </w:r>
-    </w:p>
-    <w:p>
-      <w:pPr>
-        <w:spacing w:after="0"/>
-      </w:pPr>
-      <w:r>
-        <w:t>Your content response replaces this</w:t>
-      </w:r>
-    </w:p>
-    <w:p>
-      <w:pPr>
-        <w:pStyle w:val="Heading3"/>
-        <w:rPr>
-          <w:bdr w:val="none" w:sz="0" w:space="0" w:color="auto" w:frame="1"/>
-          <w:shd w:val="clear" w:color="auto" w:fill="FFFFFF"/>
-        </w:rPr>
-      </w:pPr>
-      <w:r>
-        <w:rPr>
-          <w:bdr w:val="none" w:sz="0" w:space="0" w:color="auto" w:frame="1"/>
-          <w:shd w:val="clear" w:color="auto" w:fill="FFFFFF"/>
-        </w:rPr>
-        <w:t>   </w:t>
-      </w:r>
-      <w:r>
-        <w:rPr>
-          <w:bdr w:val="none" w:sz="0" w:space="0" w:color="auto" w:frame="1"/>
-          <w:shd w:val="clear" w:color="auto" w:fill="FFFFFF"/>
-        </w:rPr>
-        <w:t xml:space="preserve"> </w:t>
-      </w:r>
-      <w:r>
-        <w:rPr>
-          <w:bdr w:val="none" w:sz="0" w:space="0" w:color="auto" w:frame="1"/>
-          <w:shd w:val="clear" w:color="auto" w:fill="FFFFFF"/>
-        </w:rPr>
-        <w:t>2</w:t>
-      </w:r>
-      <w:r>
-        <w:rPr>
-          <w:bdr w:val="none" w:sz="0" w:space="0" w:color="auto" w:frame="1"/>
-          <w:shd w:val="clear" w:color="auto" w:fill="FFFFFF"/>
-        </w:rPr>
-        <w:t xml:space="preserve">.3.1 </w:t>
-      </w:r>
-      <w:r>
-        <w:rPr>
-          <w:bdr w:val="none" w:sz="0" w:space="0" w:color="auto" w:frame="1"/>
-          <w:shd w:val="clear" w:color="auto" w:fill="FFFFFF"/>
-        </w:rPr>
-        <w:t>Your title replaces this</w:t>
-      </w:r>
-    </w:p>
-    <w:p>
-      <w:pPr>
-        <w:spacing w:after="0"/>
-      </w:pPr>
-      <w:r>
-        <w:t>Your content response replaces this</w:t>
-      </w:r>
-    </w:p>
-    <w:p>
-      <w:pPr>
-        <w:pStyle w:val="Heading3"/>
-        <w:rPr>
-          <w:bdr w:val="none" w:sz="0" w:space="0" w:color="auto" w:frame="1"/>
-          <w:shd w:val="clear" w:color="auto" w:fill="FFFFFF"/>
-        </w:rPr>
-      </w:pPr>
-      <w:r>
-        <w:rPr>
-          <w:bdr w:val="none" w:sz="0" w:space="0" w:color="auto" w:frame="1"/>
-          <w:shd w:val="clear" w:color="auto" w:fill="FFFFFF"/>
-        </w:rPr>
-        <w:t>   </w:t>
-      </w:r>
-      <w:r>
-        <w:rPr>
-          <w:bdr w:val="none" w:sz="0" w:space="0" w:color="auto" w:frame="1"/>
-          <w:shd w:val="clear" w:color="auto" w:fill="FFFFFF"/>
-        </w:rPr>
-        <w:t xml:space="preserve"> </w:t>
-      </w:r>
-      <w:r>
-        <w:rPr>
-          <w:bdr w:val="none" w:sz="0" w:space="0" w:color="auto" w:frame="1"/>
-          <w:shd w:val="clear" w:color="auto" w:fill="FFFFFF"/>
-        </w:rPr>
-        <w:t>2</w:t>
-      </w:r>
-      <w:r>
-        <w:rPr>
-          <w:bdr w:val="none" w:sz="0" w:space="0" w:color="auto" w:frame="1"/>
-          <w:shd w:val="clear" w:color="auto" w:fill="FFFFFF"/>
-        </w:rPr>
-        <w:t>.3.</w:t>
-      </w:r>
-      <w:r>
-        <w:rPr>
-          <w:bdr w:val="none" w:sz="0" w:space="0" w:color="auto" w:frame="1"/>
-          <w:shd w:val="clear" w:color="auto" w:fill="FFFFFF"/>
-        </w:rPr>
-        <w:t>2</w:t>
-      </w:r>
-      <w:r>
-        <w:rPr>
-          <w:bdr w:val="none" w:sz="0" w:space="0" w:color="auto" w:frame="1"/>
-          <w:shd w:val="clear" w:color="auto" w:fill="FFFFFF"/>
-        </w:rPr>
-        <w:t xml:space="preserve"> </w:t>
-      </w:r>
-      <w:r>
-        <w:rPr>
-          <w:bdr w:val="none" w:sz="0" w:space="0" w:color="auto" w:frame="1"/>
-          <w:shd w:val="clear" w:color="auto" w:fill="FFFFFF"/>
-        </w:rPr>
-        <w:t>Your title replaces this</w:t>
+      <w:r>
+        <w:rPr>
+          <w:bdr w:val="none" w:sz="0" w:space="0" w:color="auto" w:frame="1"/>
+          <w:shd w:val="clear" w:color="auto" w:fill="FFFFFF"/>
+        </w:rPr>
+        <w:t>Create Accounts File</w:t>
       </w:r>
     </w:p>
     <w:p>
@@ -4231,34 +4245,52 @@
         </w:rPr>
       </w:pPr>
       <w:r>
-        <w:t>Your content response replaces this</w:t>
-      </w:r>
-      <w:r>
-        <w:t>.</w:t>
-      </w:r>
-      <w:r>
-        <w:rPr>
-          <w:rFonts w:ascii="Arial Narrow" w:hAnsi="Arial Narrow"/>
-          <w:color w:val="A6A6A6" w:themeColor="background1" w:themeShade="A6"/>
-          <w:sz w:val="20"/>
+        <w:t>FinFree shall create a file from all of the toString outputs of all of a user’s accounts.</w:t>
+      </w:r>
+    </w:p>
+    <w:p>
+      <w:pPr>
+        <w:pStyle w:val="Heading3"/>
+        <w:rPr>
+          <w:bdr w:val="none" w:sz="0" w:space="0" w:color="auto" w:frame="1"/>
+          <w:shd w:val="clear" w:color="auto" w:fill="FFFFFF"/>
+        </w:rPr>
+      </w:pPr>
+      <w:r>
+        <w:rPr>
+          <w:bdr w:val="none" w:sz="0" w:space="0" w:color="auto" w:frame="1"/>
+          <w:shd w:val="clear" w:color="auto" w:fill="FFFFFF"/>
+        </w:rPr>
+        <w:lastRenderedPageBreak/>
+        <w:t>   </w:t>
+      </w:r>
+      <w:r>
+        <w:rPr>
+          <w:bdr w:val="none" w:sz="0" w:space="0" w:color="auto" w:frame="1"/>
+          <w:shd w:val="clear" w:color="auto" w:fill="FFFFFF"/>
         </w:rPr>
         <w:t xml:space="preserve"> </w:t>
       </w:r>
-    </w:p>
-    <w:p>
-      <w:pPr>
-        <w:pStyle w:val="Heading3"/>
-        <w:rPr>
-          <w:bdr w:val="none" w:sz="0" w:space="0" w:color="auto" w:frame="1"/>
-          <w:shd w:val="clear" w:color="auto" w:fill="FFFFFF"/>
-        </w:rPr>
-      </w:pPr>
-      <w:r>
-        <w:rPr>
-          <w:bdr w:val="none" w:sz="0" w:space="0" w:color="auto" w:frame="1"/>
-          <w:shd w:val="clear" w:color="auto" w:fill="FFFFFF"/>
-        </w:rPr>
-        <w:t>   </w:t>
+      <w:r>
+        <w:rPr>
+          <w:bdr w:val="none" w:sz="0" w:space="0" w:color="auto" w:frame="1"/>
+          <w:shd w:val="clear" w:color="auto" w:fill="FFFFFF"/>
+        </w:rPr>
+        <w:t>2</w:t>
+      </w:r>
+      <w:r>
+        <w:rPr>
+          <w:bdr w:val="none" w:sz="0" w:space="0" w:color="auto" w:frame="1"/>
+          <w:shd w:val="clear" w:color="auto" w:fill="FFFFFF"/>
+        </w:rPr>
+        <w:t>.3.</w:t>
+      </w:r>
+      <w:r>
+        <w:rPr>
+          <w:bdr w:val="none" w:sz="0" w:space="0" w:color="auto" w:frame="1"/>
+          <w:shd w:val="clear" w:color="auto" w:fill="FFFFFF"/>
+        </w:rPr>
+        <w:t>3</w:t>
       </w:r>
       <w:r>
         <w:rPr>
@@ -4272,35 +4304,7 @@
           <w:bdr w:val="none" w:sz="0" w:space="0" w:color="auto" w:frame="1"/>
           <w:shd w:val="clear" w:color="auto" w:fill="FFFFFF"/>
         </w:rPr>
-        <w:t>2</w:t>
-      </w:r>
-      <w:r>
-        <w:rPr>
-          <w:bdr w:val="none" w:sz="0" w:space="0" w:color="auto" w:frame="1"/>
-          <w:shd w:val="clear" w:color="auto" w:fill="FFFFFF"/>
-        </w:rPr>
-        <w:t>.3.</w:t>
-      </w:r>
-      <w:r>
-        <w:rPr>
-          <w:bdr w:val="none" w:sz="0" w:space="0" w:color="auto" w:frame="1"/>
-          <w:shd w:val="clear" w:color="auto" w:fill="FFFFFF"/>
-        </w:rPr>
-        <w:t>3</w:t>
-      </w:r>
-      <w:r>
-        <w:rPr>
-          <w:bdr w:val="none" w:sz="0" w:space="0" w:color="auto" w:frame="1"/>
-          <w:shd w:val="clear" w:color="auto" w:fill="FFFFFF"/>
-        </w:rPr>
-        <w:t xml:space="preserve"> </w:t>
-      </w:r>
-      <w:r>
-        <w:rPr>
-          <w:bdr w:val="none" w:sz="0" w:space="0" w:color="auto" w:frame="1"/>
-          <w:shd w:val="clear" w:color="auto" w:fill="FFFFFF"/>
-        </w:rPr>
-        <w:t>Your title replaces this</w:t>
+        <w:t>Read Accounts File</w:t>
       </w:r>
     </w:p>
     <w:p>
@@ -4317,14 +4321,7 @@
           <w:color w:val="auto"/>
           <w:szCs w:val="22"/>
         </w:rPr>
-        <w:t>Your content response replaces this</w:t>
-      </w:r>
-      <w:r>
-        <w:rPr>
-          <w:bdr w:val="none" w:sz="0" w:space="0" w:color="auto" w:frame="1"/>
-          <w:shd w:val="clear" w:color="auto" w:fill="FFFFFF"/>
-        </w:rPr>
-        <w:t>    </w:t>
+        <w:t>FinFree shall read the accounts file at the start of the program to take in all of the user’s account information, allowing a user to store this in between sessions.</w:t>
       </w:r>
     </w:p>
     <w:p>
@@ -4368,7 +4365,21 @@
           <w:bdr w:val="none" w:sz="0" w:space="0" w:color="auto" w:frame="1"/>
           <w:shd w:val="clear" w:color="auto" w:fill="FFFFFF"/>
         </w:rPr>
-        <w:t>Your title replaces this</w:t>
+        <w:t xml:space="preserve">Handle Bad </w:t>
+      </w:r>
+      <w:r>
+        <w:rPr>
+          <w:bdr w:val="none" w:sz="0" w:space="0" w:color="auto" w:frame="1"/>
+          <w:shd w:val="clear" w:color="auto" w:fill="FFFFFF"/>
+        </w:rPr>
+        <w:t>Account Information</w:t>
+      </w:r>
+      <w:r>
+        <w:rPr>
+          <w:bdr w:val="none" w:sz="0" w:space="0" w:color="auto" w:frame="1"/>
+          <w:shd w:val="clear" w:color="auto" w:fill="FFFFFF"/>
+        </w:rPr>
+        <w:t xml:space="preserve"> Input</w:t>
       </w:r>
     </w:p>
     <w:p>
@@ -4385,24 +4396,88 @@
           <w:color w:val="auto"/>
           <w:szCs w:val="22"/>
         </w:rPr>
-        <w:t>Your content response replaces this</w:t>
-      </w:r>
-      <w:r>
-        <w:rPr>
-          <w:bdr w:val="none" w:sz="0" w:space="0" w:color="auto" w:frame="1"/>
-          <w:shd w:val="clear" w:color="auto" w:fill="FFFFFF"/>
-        </w:rPr>
-        <w:t>   </w:t>
-      </w:r>
-    </w:p>
-    <w:p>
-      <w:pPr>
-        <w:pStyle w:val="Heading3"/>
-        <w:rPr>
-          <w:bdr w:val="none" w:sz="0" w:space="0" w:color="auto" w:frame="1"/>
-          <w:shd w:val="clear" w:color="auto" w:fill="FFFFFF"/>
-        </w:rPr>
-      </w:pPr>
+        <w:t xml:space="preserve">FinFree shall properly handle if a user attempts to </w:t>
+      </w:r>
+      <w:r>
+        <w:rPr>
+          <w:rFonts w:ascii="Times New Roman" w:eastAsiaTheme="minorHAnsi" w:hAnsi="Times New Roman" w:cstheme="minorBidi"/>
+          <w:color w:val="auto"/>
+          <w:szCs w:val="22"/>
+        </w:rPr>
+        <w:t>enter</w:t>
+      </w:r>
+      <w:r>
+        <w:rPr>
+          <w:rFonts w:ascii="Times New Roman" w:eastAsiaTheme="minorHAnsi" w:hAnsi="Times New Roman" w:cstheme="minorBidi"/>
+          <w:color w:val="auto"/>
+          <w:szCs w:val="22"/>
+        </w:rPr>
+        <w:t xml:space="preserve"> invalid </w:t>
+      </w:r>
+      <w:r>
+        <w:rPr>
+          <w:rFonts w:ascii="Times New Roman" w:eastAsiaTheme="minorHAnsi" w:hAnsi="Times New Roman" w:cstheme="minorBidi"/>
+          <w:color w:val="auto"/>
+          <w:szCs w:val="22"/>
+        </w:rPr>
+        <w:t>data</w:t>
+      </w:r>
+      <w:r>
+        <w:rPr>
+          <w:rFonts w:ascii="Times New Roman" w:eastAsiaTheme="minorHAnsi" w:hAnsi="Times New Roman" w:cstheme="minorBidi"/>
+          <w:color w:val="auto"/>
+          <w:szCs w:val="22"/>
+        </w:rPr>
+        <w:t xml:space="preserve"> when prompted for input</w:t>
+      </w:r>
+      <w:r>
+        <w:rPr>
+          <w:rFonts w:ascii="Times New Roman" w:eastAsiaTheme="minorHAnsi" w:hAnsi="Times New Roman" w:cstheme="minorBidi"/>
+          <w:color w:val="auto"/>
+          <w:szCs w:val="22"/>
+        </w:rPr>
+        <w:t>(s)</w:t>
+      </w:r>
+      <w:r>
+        <w:rPr>
+          <w:rFonts w:ascii="Times New Roman" w:eastAsiaTheme="minorHAnsi" w:hAnsi="Times New Roman" w:cstheme="minorBidi"/>
+          <w:color w:val="auto"/>
+          <w:szCs w:val="22"/>
+        </w:rPr>
+        <w:t xml:space="preserve"> </w:t>
+      </w:r>
+      <w:r>
+        <w:rPr>
+          <w:rFonts w:ascii="Times New Roman" w:eastAsiaTheme="minorHAnsi" w:hAnsi="Times New Roman" w:cstheme="minorBidi"/>
+          <w:color w:val="auto"/>
+          <w:szCs w:val="22"/>
+        </w:rPr>
+        <w:t>during</w:t>
+      </w:r>
+      <w:r>
+        <w:rPr>
+          <w:rFonts w:ascii="Times New Roman" w:eastAsiaTheme="minorHAnsi" w:hAnsi="Times New Roman" w:cstheme="minorBidi"/>
+          <w:color w:val="auto"/>
+          <w:szCs w:val="22"/>
+        </w:rPr>
+        <w:t xml:space="preserve"> the </w:t>
+      </w:r>
+      <w:r>
+        <w:rPr>
+          <w:rFonts w:ascii="Times New Roman" w:eastAsiaTheme="minorHAnsi" w:hAnsi="Times New Roman" w:cstheme="minorBidi"/>
+          <w:color w:val="auto"/>
+          <w:szCs w:val="22"/>
+        </w:rPr>
+        <w:t xml:space="preserve">account creation </w:t>
+      </w:r>
+      <w:r>
+        <w:rPr>
+          <w:rFonts w:ascii="Times New Roman" w:eastAsiaTheme="minorHAnsi" w:hAnsi="Times New Roman" w:cstheme="minorBidi"/>
+          <w:color w:val="auto"/>
+          <w:szCs w:val="22"/>
+        </w:rPr>
+        <w:t>phase.</w:t>
+      </w:r>
       <w:r>
         <w:rPr>
           <w:bdr w:val="none" w:sz="0" w:space="0" w:color="auto" w:frame="1"/>
@@ -4410,61 +4485,11 @@
         </w:rPr>
         <w:t> </w:t>
       </w:r>
-      <w:r>
-        <w:rPr>
-          <w:bdr w:val="none" w:sz="0" w:space="0" w:color="auto" w:frame="1"/>
-          <w:shd w:val="clear" w:color="auto" w:fill="FFFFFF"/>
-        </w:rPr>
-        <w:t xml:space="preserve">  2</w:t>
-      </w:r>
-      <w:r>
-        <w:rPr>
-          <w:bdr w:val="none" w:sz="0" w:space="0" w:color="auto" w:frame="1"/>
-          <w:shd w:val="clear" w:color="auto" w:fill="FFFFFF"/>
-        </w:rPr>
-        <w:t>.3.</w:t>
-      </w:r>
-      <w:r>
-        <w:rPr>
-          <w:bdr w:val="none" w:sz="0" w:space="0" w:color="auto" w:frame="1"/>
-          <w:shd w:val="clear" w:color="auto" w:fill="FFFFFF"/>
-        </w:rPr>
-        <w:t>5</w:t>
-      </w:r>
-      <w:r>
-        <w:rPr>
-          <w:bdr w:val="none" w:sz="0" w:space="0" w:color="auto" w:frame="1"/>
-          <w:shd w:val="clear" w:color="auto" w:fill="FFFFFF"/>
-        </w:rPr>
-        <w:t xml:space="preserve"> </w:t>
-      </w:r>
-      <w:r>
-        <w:rPr>
-          <w:bdr w:val="none" w:sz="0" w:space="0" w:color="auto" w:frame="1"/>
-          <w:shd w:val="clear" w:color="auto" w:fill="FFFFFF"/>
-        </w:rPr>
-        <w:t>Your title replaces this</w:t>
-      </w:r>
-      <w:r>
-        <w:rPr>
-          <w:bdr w:val="none" w:sz="0" w:space="0" w:color="auto" w:frame="1"/>
-          <w:shd w:val="clear" w:color="auto" w:fill="FFFFFF"/>
-        </w:rPr>
-        <w:t xml:space="preserve"> (add more requirements as needed)</w:t>
-      </w:r>
     </w:p>
     <w:p>
       <w:pPr>
         <w:spacing w:after="0"/>
       </w:pPr>
-      <w:r>
-        <w:t>Your content response replaces this</w:t>
-      </w:r>
-    </w:p>
-    <w:p>
-      <w:pPr>
-        <w:spacing w:after="0"/>
-      </w:pPr>
     </w:p>
     <w:p>
       <w:pPr>
@@ -4475,7 +4500,6 @@
         </w:rPr>
       </w:pPr>
       <w:r>
-        <w:lastRenderedPageBreak/>
         <w:t>2</w:t>
       </w:r>
       <w:r>
@@ -5484,7 +5508,7 @@
     </w:p>
     <w:p>
       <w:r>
-        <w:t>&lt;Your response here&gt;</w:t>
+        <w:t>Please find my code attached in the submitted zip file.</w:t>
       </w:r>
     </w:p>
     <w:p/>
@@ -5543,10 +5567,10 @@
       </w:pPr>
       <w:r>
         <w:object w:dxaOrig="9531" w:dyaOrig="4903" w14:anchorId="1639EF3C">
-          <v:shape id="_x0000_i1025" type="#_x0000_t75" style="width:479.25pt;height:244.5pt" o:ole="">
+          <v:shape id="_x0000_i1026" type="#_x0000_t75" style="width:479.25pt;height:244.5pt" o:ole="">
             <v:imagedata r:id="rId19" o:title=""/>
           </v:shape>
-          <o:OLEObject Type="Embed" ProgID="Excel.Sheet.12" ShapeID="_x0000_i1025" DrawAspect="Content" ObjectID="_1673806108" r:id="rId20"/>
+          <o:OLEObject Type="Embed" ProgID="Excel.Sheet.12" ShapeID="_x0000_i1026" DrawAspect="Content" ObjectID="_1673822107" r:id="rId20"/>
         </w:object>
       </w:r>
     </w:p>
@@ -6757,6 +6781,7 @@
     <w:lsdException w:name="HTML Sample" w:semiHidden="1" w:unhideWhenUsed="1"/>
     <w:lsdException w:name="HTML Typewriter" w:semiHidden="1" w:unhideWhenUsed="1"/>
     <w:lsdException w:name="HTML Variable" w:semiHidden="1" w:unhideWhenUsed="1"/>
+    <w:lsdException w:name="Normal Table" w:semiHidden="1" w:unhideWhenUsed="1"/>
     <w:lsdException w:name="annotation subject" w:semiHidden="1" w:unhideWhenUsed="1"/>
     <w:lsdException w:name="No List" w:semiHidden="1" w:unhideWhenUsed="1"/>
     <w:lsdException w:name="Outline List 1" w:semiHidden="1" w:unhideWhenUsed="1"/>
@@ -6799,8 +6824,11 @@
     <w:lsdException w:name="Table Contemporary" w:semiHidden="1" w:unhideWhenUsed="1"/>
     <w:lsdException w:name="Table Elegant" w:semiHidden="1" w:unhideWhenUsed="1"/>
     <w:lsdException w:name="Table Professional" w:semiHidden="1" w:unhideWhenUsed="1"/>
+    <w:lsdException w:name="Table Subtle 1" w:semiHidden="1" w:unhideWhenUsed="1"/>
     <w:lsdException w:name="Table Subtle 2" w:semiHidden="1" w:unhideWhenUsed="1"/>
     <w:lsdException w:name="Table Web 1" w:semiHidden="1" w:unhideWhenUsed="1"/>
+    <w:lsdException w:name="Table Web 2" w:semiHidden="1" w:unhideWhenUsed="1"/>
+    <w:lsdException w:name="Table Web 3" w:semiHidden="1" w:unhideWhenUsed="1"/>
     <w:lsdException w:name="Balloon Text" w:semiHidden="1" w:unhideWhenUsed="1"/>
     <w:lsdException w:name="Table Grid" w:uiPriority="39"/>
     <w:lsdException w:name="Table Theme" w:semiHidden="1" w:unhideWhenUsed="1"/>
@@ -7649,18 +7677,18 @@
 </file>
 
 <file path=customXml/item1.xml><?xml version="1.0" encoding="utf-8"?>
-<p:properties xmlns:p="http://schemas.microsoft.com/office/2006/metadata/properties" xmlns:xsi="http://www.w3.org/2001/XMLSchema-instance" xmlns:pc="http://schemas.microsoft.com/office/infopath/2007/PartnerControls">
-  <documentManagement/>
-</p:properties>
-</file>
-
-<file path=customXml/item2.xml><?xml version="1.0" encoding="utf-8"?>
 <?mso-contentType ?>
 <FormTemplates xmlns="http://schemas.microsoft.com/sharepoint/v3/contenttype/forms">
   <Display>DocumentLibraryForm</Display>
   <Edit>DocumentLibraryForm</Edit>
   <New>DocumentLibraryForm</New>
 </FormTemplates>
+</file>
+
+<file path=customXml/item2.xml><?xml version="1.0" encoding="utf-8"?>
+<p:properties xmlns:p="http://schemas.microsoft.com/office/2006/metadata/properties" xmlns:xsi="http://www.w3.org/2001/XMLSchema-instance" xmlns:pc="http://schemas.microsoft.com/office/infopath/2007/PartnerControls">
+  <documentManagement/>
+</p:properties>
 </file>
 
 <file path=customXml/item3.xml><?xml version="1.0" encoding="utf-8"?>
@@ -7848,18 +7876,18 @@
 </file>
 
 <file path=customXml/itemProps1.xml><?xml version="1.0" encoding="utf-8"?>
-<ds:datastoreItem xmlns:ds="http://schemas.openxmlformats.org/officeDocument/2006/customXml" ds:itemID="{F47CB551-7446-41E9-B843-C94BB691DB43}">
+<ds:datastoreItem xmlns:ds="http://schemas.openxmlformats.org/officeDocument/2006/customXml" ds:itemID="{F77CF2CE-12E7-42C0-8DE9-9D2B5BC24B22}">
   <ds:schemaRefs>
-    <ds:schemaRef ds:uri="http://schemas.microsoft.com/office/2006/metadata/properties"/>
-    <ds:schemaRef ds:uri="http://schemas.microsoft.com/office/infopath/2007/PartnerControls"/>
+    <ds:schemaRef ds:uri="http://schemas.microsoft.com/sharepoint/v3/contenttype/forms"/>
   </ds:schemaRefs>
 </ds:datastoreItem>
 </file>
 
 <file path=customXml/itemProps2.xml><?xml version="1.0" encoding="utf-8"?>
-<ds:datastoreItem xmlns:ds="http://schemas.openxmlformats.org/officeDocument/2006/customXml" ds:itemID="{F77CF2CE-12E7-42C0-8DE9-9D2B5BC24B22}">
+<ds:datastoreItem xmlns:ds="http://schemas.openxmlformats.org/officeDocument/2006/customXml" ds:itemID="{F47CB551-7446-41E9-B843-C94BB691DB43}">
   <ds:schemaRefs>
-    <ds:schemaRef ds:uri="http://schemas.microsoft.com/sharepoint/v3/contenttype/forms"/>
+    <ds:schemaRef ds:uri="http://schemas.microsoft.com/office/2006/metadata/properties"/>
+    <ds:schemaRef ds:uri="http://schemas.microsoft.com/office/infopath/2007/PartnerControls"/>
   </ds:schemaRefs>
 </ds:datastoreItem>
 </file>

</xml_diff>

<commit_message>
Added toString functionality fully for all accounts and CC objects, added write to file for all account objects, and created relevant tests:
</commit_message>
<xml_diff>
--- a/Spring-1-2021/622/Assignments/2/metcs622_Assignment2.docx
+++ b/Spring-1-2021/622/Assignments/2/metcs622_Assignment2.docx
@@ -2757,7 +2757,7 @@
           <v:shape id="_x0000_i1025" type="#_x0000_t75" style="width:480.75pt;height:253.5pt" o:ole="">
             <v:imagedata r:id="rId16" o:title=""/>
           </v:shape>
-          <o:OLEObject Type="Embed" ProgID="Excel.Sheet.12" ShapeID="_x0000_i1025" DrawAspect="Content" ObjectID="_1673822106" r:id="rId17"/>
+          <o:OLEObject Type="Embed" ProgID="Excel.Sheet.12" ShapeID="_x0000_i1025" DrawAspect="Content" ObjectID="_1673828213" r:id="rId17"/>
         </w:object>
       </w:r>
     </w:p>
@@ -4165,13 +4165,26 @@
         </w:rPr>
         <w:t>Create toString() for Account</w:t>
       </w:r>
+      <w:r>
+        <w:rPr>
+          <w:bdr w:val="none" w:sz="0" w:space="0" w:color="auto" w:frame="1"/>
+          <w:shd w:val="clear" w:color="auto" w:fill="FFFFFF"/>
+        </w:rPr>
+        <w:t>, CreditCard</w:t>
+      </w:r>
     </w:p>
     <w:p>
       <w:pPr>
         <w:spacing w:after="0"/>
       </w:pPr>
       <w:r>
-        <w:t>FinFree shall output information from account classes into a readable, proper format for the accounts file.</w:t>
+        <w:t>FinFree shall output information from account classes into a readable, proper format for the accounts file</w:t>
+      </w:r>
+      <w:r>
+        <w:t xml:space="preserve"> as well as information related to each credit card</w:t>
+      </w:r>
+      <w:r>
+        <w:t>.</w:t>
       </w:r>
     </w:p>
     <w:p>
@@ -4245,8 +4258,13 @@
         </w:rPr>
       </w:pPr>
       <w:r>
-        <w:t>FinFree shall create a file from all of the toString outputs of all of a user’s accounts.</w:t>
-      </w:r>
+        <w:t>FinFree shall create a file from all of the toString outputs of all of a user’s accounts</w:t>
+      </w:r>
+      <w:bookmarkStart w:id="1" w:name="_Hlk63210571"/>
+      <w:r>
+        <w:t>, and it shall handle any errors that may arise from this process.</w:t>
+      </w:r>
+      <w:bookmarkEnd w:id="1"/>
     </w:p>
     <w:p>
       <w:pPr>
@@ -4310,85 +4328,11 @@
     <w:p>
       <w:pPr>
         <w:pStyle w:val="Heading3"/>
-        <w:rPr>
-          <w:bdr w:val="none" w:sz="0" w:space="0" w:color="auto" w:frame="1"/>
-          <w:shd w:val="clear" w:color="auto" w:fill="FFFFFF"/>
-        </w:rPr>
-      </w:pPr>
-      <w:r>
         <w:rPr>
           <w:rFonts w:ascii="Times New Roman" w:eastAsiaTheme="minorHAnsi" w:hAnsi="Times New Roman" w:cstheme="minorBidi"/>
           <w:color w:val="auto"/>
           <w:szCs w:val="22"/>
         </w:rPr>
-        <w:t>FinFree shall read the accounts file at the start of the program to take in all of the user’s account information, allowing a user to store this in between sessions.</w:t>
-      </w:r>
-    </w:p>
-    <w:p>
-      <w:pPr>
-        <w:pStyle w:val="Heading3"/>
-        <w:rPr>
-          <w:bdr w:val="none" w:sz="0" w:space="0" w:color="auto" w:frame="1"/>
-          <w:shd w:val="clear" w:color="auto" w:fill="FFFFFF"/>
-        </w:rPr>
-      </w:pPr>
-      <w:r>
-        <w:rPr>
-          <w:bdr w:val="none" w:sz="0" w:space="0" w:color="auto" w:frame="1"/>
-          <w:shd w:val="clear" w:color="auto" w:fill="FFFFFF"/>
-        </w:rPr>
-        <w:t xml:space="preserve">   2</w:t>
-      </w:r>
-      <w:r>
-        <w:rPr>
-          <w:bdr w:val="none" w:sz="0" w:space="0" w:color="auto" w:frame="1"/>
-          <w:shd w:val="clear" w:color="auto" w:fill="FFFFFF"/>
-        </w:rPr>
-        <w:t>.3.</w:t>
-      </w:r>
-      <w:r>
-        <w:rPr>
-          <w:bdr w:val="none" w:sz="0" w:space="0" w:color="auto" w:frame="1"/>
-          <w:shd w:val="clear" w:color="auto" w:fill="FFFFFF"/>
-        </w:rPr>
-        <w:t>4</w:t>
-      </w:r>
-      <w:r>
-        <w:rPr>
-          <w:bdr w:val="none" w:sz="0" w:space="0" w:color="auto" w:frame="1"/>
-          <w:shd w:val="clear" w:color="auto" w:fill="FFFFFF"/>
-        </w:rPr>
-        <w:t xml:space="preserve"> </w:t>
-      </w:r>
-      <w:r>
-        <w:rPr>
-          <w:bdr w:val="none" w:sz="0" w:space="0" w:color="auto" w:frame="1"/>
-          <w:shd w:val="clear" w:color="auto" w:fill="FFFFFF"/>
-        </w:rPr>
-        <w:t xml:space="preserve">Handle Bad </w:t>
-      </w:r>
-      <w:r>
-        <w:rPr>
-          <w:bdr w:val="none" w:sz="0" w:space="0" w:color="auto" w:frame="1"/>
-          <w:shd w:val="clear" w:color="auto" w:fill="FFFFFF"/>
-        </w:rPr>
-        <w:t>Account Information</w:t>
-      </w:r>
-      <w:r>
-        <w:rPr>
-          <w:bdr w:val="none" w:sz="0" w:space="0" w:color="auto" w:frame="1"/>
-          <w:shd w:val="clear" w:color="auto" w:fill="FFFFFF"/>
-        </w:rPr>
-        <w:t xml:space="preserve"> Input</w:t>
-      </w:r>
-    </w:p>
-    <w:p>
-      <w:pPr>
-        <w:pStyle w:val="Heading3"/>
-        <w:rPr>
-          <w:bdr w:val="none" w:sz="0" w:space="0" w:color="auto" w:frame="1"/>
-          <w:shd w:val="clear" w:color="auto" w:fill="FFFFFF"/>
-        </w:rPr>
       </w:pPr>
       <w:r>
         <w:rPr>
@@ -4396,7 +4340,7 @@
           <w:color w:val="auto"/>
           <w:szCs w:val="22"/>
         </w:rPr>
-        <w:t xml:space="preserve">FinFree shall properly handle if a user attempts to </w:t>
+        <w:t>FinFree shall read the accounts file at the start of the program to take in all of the user’s account information, allowing a user to store this in between sessions</w:t>
       </w:r>
       <w:r>
         <w:rPr>
@@ -4404,15 +4348,75 @@
           <w:color w:val="auto"/>
           <w:szCs w:val="22"/>
         </w:rPr>
-        <w:t>enter</w:t>
-      </w:r>
+        <w:t>.</w:t>
+      </w:r>
+    </w:p>
+    <w:p>
+      <w:pPr>
+        <w:pStyle w:val="Heading3"/>
+        <w:rPr>
+          <w:bdr w:val="none" w:sz="0" w:space="0" w:color="auto" w:frame="1"/>
+          <w:shd w:val="clear" w:color="auto" w:fill="FFFFFF"/>
+        </w:rPr>
+      </w:pPr>
+      <w:r>
+        <w:rPr>
+          <w:bdr w:val="none" w:sz="0" w:space="0" w:color="auto" w:frame="1"/>
+          <w:shd w:val="clear" w:color="auto" w:fill="FFFFFF"/>
+        </w:rPr>
+        <w:t xml:space="preserve">   </w:t>
+      </w:r>
+      <w:r>
+        <w:rPr>
+          <w:bdr w:val="none" w:sz="0" w:space="0" w:color="auto" w:frame="1"/>
+          <w:shd w:val="clear" w:color="auto" w:fill="FFFFFF"/>
+        </w:rPr>
+        <w:t>2</w:t>
+      </w:r>
+      <w:r>
+        <w:rPr>
+          <w:bdr w:val="none" w:sz="0" w:space="0" w:color="auto" w:frame="1"/>
+          <w:shd w:val="clear" w:color="auto" w:fill="FFFFFF"/>
+        </w:rPr>
+        <w:t>.3.</w:t>
+      </w:r>
+      <w:r>
+        <w:rPr>
+          <w:bdr w:val="none" w:sz="0" w:space="0" w:color="auto" w:frame="1"/>
+          <w:shd w:val="clear" w:color="auto" w:fill="FFFFFF"/>
+        </w:rPr>
+        <w:t>4</w:t>
+      </w:r>
+      <w:r>
+        <w:rPr>
+          <w:bdr w:val="none" w:sz="0" w:space="0" w:color="auto" w:frame="1"/>
+          <w:shd w:val="clear" w:color="auto" w:fill="FFFFFF"/>
+        </w:rPr>
+        <w:t xml:space="preserve"> </w:t>
+      </w:r>
+      <w:r>
+        <w:rPr>
+          <w:bdr w:val="none" w:sz="0" w:space="0" w:color="auto" w:frame="1"/>
+          <w:shd w:val="clear" w:color="auto" w:fill="FFFFFF"/>
+        </w:rPr>
+        <w:t>Accept Main Menu Data</w:t>
+      </w:r>
+    </w:p>
+    <w:p>
+      <w:pPr>
+        <w:pStyle w:val="Heading3"/>
+        <w:rPr>
+          <w:bdr w:val="none" w:sz="0" w:space="0" w:color="auto" w:frame="1"/>
+          <w:shd w:val="clear" w:color="auto" w:fill="FFFFFF"/>
+        </w:rPr>
+      </w:pPr>
       <w:r>
         <w:rPr>
           <w:rFonts w:ascii="Times New Roman" w:eastAsiaTheme="minorHAnsi" w:hAnsi="Times New Roman" w:cstheme="minorBidi"/>
           <w:color w:val="auto"/>
           <w:szCs w:val="22"/>
         </w:rPr>
-        <w:t xml:space="preserve"> invalid </w:t>
+        <w:t xml:space="preserve">FinFree shall </w:t>
       </w:r>
       <w:r>
         <w:rPr>
@@ -4420,15 +4424,82 @@
           <w:color w:val="auto"/>
           <w:szCs w:val="22"/>
         </w:rPr>
-        <w:t>data</w:t>
-      </w:r>
+        <w:t xml:space="preserve">display the main menu and accept any user input when they are prompted. </w:t>
+      </w:r>
+      <w:r>
+        <w:rPr>
+          <w:bdr w:val="none" w:sz="0" w:space="0" w:color="auto" w:frame="1"/>
+          <w:shd w:val="clear" w:color="auto" w:fill="FFFFFF"/>
+        </w:rPr>
+        <w:t> </w:t>
+      </w:r>
+    </w:p>
+    <w:p>
+      <w:pPr>
+        <w:pStyle w:val="Heading3"/>
+        <w:rPr>
+          <w:bdr w:val="none" w:sz="0" w:space="0" w:color="auto" w:frame="1"/>
+          <w:shd w:val="clear" w:color="auto" w:fill="FFFFFF"/>
+        </w:rPr>
+      </w:pPr>
+      <w:r>
+        <w:rPr>
+          <w:bdr w:val="none" w:sz="0" w:space="0" w:color="auto" w:frame="1"/>
+          <w:shd w:val="clear" w:color="auto" w:fill="FFFFFF"/>
+        </w:rPr>
+        <w:t xml:space="preserve">   2</w:t>
+      </w:r>
+      <w:r>
+        <w:rPr>
+          <w:bdr w:val="none" w:sz="0" w:space="0" w:color="auto" w:frame="1"/>
+          <w:shd w:val="clear" w:color="auto" w:fill="FFFFFF"/>
+        </w:rPr>
+        <w:t>.3.</w:t>
+      </w:r>
+      <w:r>
+        <w:rPr>
+          <w:bdr w:val="none" w:sz="0" w:space="0" w:color="auto" w:frame="1"/>
+          <w:shd w:val="clear" w:color="auto" w:fill="FFFFFF"/>
+        </w:rPr>
+        <w:t xml:space="preserve">5 </w:t>
+      </w:r>
+      <w:r>
+        <w:rPr>
+          <w:bdr w:val="none" w:sz="0" w:space="0" w:color="auto" w:frame="1"/>
+          <w:shd w:val="clear" w:color="auto" w:fill="FFFFFF"/>
+        </w:rPr>
+        <w:t xml:space="preserve">Handle Bad </w:t>
+      </w:r>
+      <w:r>
+        <w:rPr>
+          <w:bdr w:val="none" w:sz="0" w:space="0" w:color="auto" w:frame="1"/>
+          <w:shd w:val="clear" w:color="auto" w:fill="FFFFFF"/>
+        </w:rPr>
+        <w:t xml:space="preserve">Main Menu </w:t>
+      </w:r>
+      <w:r>
+        <w:rPr>
+          <w:bdr w:val="none" w:sz="0" w:space="0" w:color="auto" w:frame="1"/>
+          <w:shd w:val="clear" w:color="auto" w:fill="FFFFFF"/>
+        </w:rPr>
+        <w:t>Input</w:t>
+      </w:r>
+    </w:p>
+    <w:p>
+      <w:pPr>
+        <w:pStyle w:val="Heading3"/>
+        <w:rPr>
+          <w:bdr w:val="none" w:sz="0" w:space="0" w:color="auto" w:frame="1"/>
+          <w:shd w:val="clear" w:color="auto" w:fill="FFFFFF"/>
+        </w:rPr>
+      </w:pPr>
       <w:r>
         <w:rPr>
           <w:rFonts w:ascii="Times New Roman" w:eastAsiaTheme="minorHAnsi" w:hAnsi="Times New Roman" w:cstheme="minorBidi"/>
           <w:color w:val="auto"/>
           <w:szCs w:val="22"/>
         </w:rPr>
-        <w:t xml:space="preserve"> when prompted for input</w:t>
+        <w:t xml:space="preserve">FinFree shall properly handle if a user attempts to </w:t>
       </w:r>
       <w:r>
         <w:rPr>
@@ -4436,7 +4507,7 @@
           <w:color w:val="auto"/>
           <w:szCs w:val="22"/>
         </w:rPr>
-        <w:t>(s)</w:t>
+        <w:t>enter</w:t>
       </w:r>
       <w:r>
         <w:rPr>
@@ -4444,7 +4515,7 @@
           <w:color w:val="auto"/>
           <w:szCs w:val="22"/>
         </w:rPr>
-        <w:t xml:space="preserve"> </w:t>
+        <w:t xml:space="preserve"> invalid </w:t>
       </w:r>
       <w:r>
         <w:rPr>
@@ -4452,7 +4523,7 @@
           <w:color w:val="auto"/>
           <w:szCs w:val="22"/>
         </w:rPr>
-        <w:t>during</w:t>
+        <w:t>integers or non-integers</w:t>
       </w:r>
       <w:r>
         <w:rPr>
@@ -4460,7 +4531,7 @@
           <w:color w:val="auto"/>
           <w:szCs w:val="22"/>
         </w:rPr>
-        <w:t xml:space="preserve"> the </w:t>
+        <w:t xml:space="preserve"> when prompted for input</w:t>
       </w:r>
       <w:r>
         <w:rPr>
@@ -4468,7 +4539,7 @@
           <w:color w:val="auto"/>
           <w:szCs w:val="22"/>
         </w:rPr>
-        <w:t xml:space="preserve">account creation </w:t>
+        <w:t>(s)</w:t>
       </w:r>
       <w:r>
         <w:rPr>
@@ -4476,6 +4547,38 @@
           <w:color w:val="auto"/>
           <w:szCs w:val="22"/>
         </w:rPr>
+        <w:t xml:space="preserve"> </w:t>
+      </w:r>
+      <w:r>
+        <w:rPr>
+          <w:rFonts w:ascii="Times New Roman" w:eastAsiaTheme="minorHAnsi" w:hAnsi="Times New Roman" w:cstheme="minorBidi"/>
+          <w:color w:val="auto"/>
+          <w:szCs w:val="22"/>
+        </w:rPr>
+        <w:t>during</w:t>
+      </w:r>
+      <w:r>
+        <w:rPr>
+          <w:rFonts w:ascii="Times New Roman" w:eastAsiaTheme="minorHAnsi" w:hAnsi="Times New Roman" w:cstheme="minorBidi"/>
+          <w:color w:val="auto"/>
+          <w:szCs w:val="22"/>
+        </w:rPr>
+        <w:t xml:space="preserve"> the </w:t>
+      </w:r>
+      <w:r>
+        <w:rPr>
+          <w:rFonts w:ascii="Times New Roman" w:eastAsiaTheme="minorHAnsi" w:hAnsi="Times New Roman" w:cstheme="minorBidi"/>
+          <w:color w:val="auto"/>
+          <w:szCs w:val="22"/>
+        </w:rPr>
+        <w:t xml:space="preserve">main menu </w:t>
+      </w:r>
+      <w:r>
+        <w:rPr>
+          <w:rFonts w:ascii="Times New Roman" w:eastAsiaTheme="minorHAnsi" w:hAnsi="Times New Roman" w:cstheme="minorBidi"/>
+          <w:color w:val="auto"/>
+          <w:szCs w:val="22"/>
+        </w:rPr>
         <w:t>phase.</w:t>
       </w:r>
       <w:r>
@@ -4566,20 +4669,390 @@
       </w:r>
     </w:p>
     <w:p>
+      <w:r>
+        <w:t xml:space="preserve"> </w:t>
+      </w:r>
+      <w:r>
+        <w:t xml:space="preserve">The following </w:t>
+      </w:r>
+      <w:r>
+        <w:t>are</w:t>
+      </w:r>
+      <w:r>
+        <w:t xml:space="preserve"> produced by </w:t>
+      </w:r>
+      <w:r>
+        <w:rPr>
+          <w:i/>
+          <w:iCs/>
+        </w:rPr>
+        <w:t>AccountToStringTest</w:t>
+      </w:r>
+      <w:r>
+        <w:rPr>
+          <w:i/>
+          <w:iCs/>
+        </w:rPr>
+        <w:t>.</w:t>
+      </w:r>
+      <w:r>
+        <w:rPr>
+          <w:i/>
+          <w:iCs/>
+        </w:rPr>
+        <w:t>testCreditCardString</w:t>
+      </w:r>
+      <w:r>
+        <w:rPr>
+          <w:i/>
+          <w:iCs/>
+        </w:rPr>
+        <w:t>()</w:t>
+      </w:r>
+      <w:r>
+        <w:rPr>
+          <w:i/>
+          <w:iCs/>
+        </w:rPr>
+        <w:t xml:space="preserve">, </w:t>
+      </w:r>
+      <w:r>
+        <w:rPr>
+          <w:i/>
+          <w:iCs/>
+        </w:rPr>
+        <w:t>AccountToStringTest.test</w:t>
+      </w:r>
+      <w:r>
+        <w:rPr>
+          <w:i/>
+          <w:iCs/>
+        </w:rPr>
+        <w:t>Bank</w:t>
+      </w:r>
+      <w:r>
+        <w:rPr>
+          <w:i/>
+          <w:iCs/>
+        </w:rPr>
+        <w:t>String()</w:t>
+      </w:r>
+      <w:r>
+        <w:rPr>
+          <w:i/>
+          <w:iCs/>
+        </w:rPr>
+        <w:t>,</w:t>
+      </w:r>
+      <w:r>
+        <w:t xml:space="preserve"> and </w:t>
+      </w:r>
+      <w:r>
+        <w:rPr>
+          <w:i/>
+          <w:iCs/>
+        </w:rPr>
+        <w:t>AccountToStringTest.test</w:t>
+      </w:r>
+      <w:r>
+        <w:rPr>
+          <w:i/>
+          <w:iCs/>
+        </w:rPr>
+        <w:t>InvestmentS</w:t>
+      </w:r>
+      <w:r>
+        <w:rPr>
+          <w:i/>
+          <w:iCs/>
+        </w:rPr>
+        <w:t>tring(</w:t>
+      </w:r>
+      <w:r>
+        <w:rPr>
+          <w:i/>
+          <w:iCs/>
+        </w:rPr>
+        <w:t>), respectively.</w:t>
+      </w:r>
+      <w:r>
+        <w:t xml:space="preserve">  </w:t>
+      </w:r>
+      <w:r>
+        <w:rPr>
+          <w:i/>
+          <w:iCs/>
+        </w:rPr>
+        <w:t xml:space="preserve">BankAccount, InvestmentAccount, </w:t>
+      </w:r>
+      <w:r>
+        <w:rPr>
+          <w:i/>
+        </w:rPr>
+        <w:t>CreditCardAccount</w:t>
+      </w:r>
+      <w:r>
+        <w:rPr>
+          <w:i/>
+        </w:rPr>
+        <w:t>,</w:t>
+      </w:r>
+      <w:r>
+        <w:t xml:space="preserve"> and </w:t>
+      </w:r>
+      <w:r>
+        <w:rPr>
+          <w:i/>
+        </w:rPr>
+        <w:t>CreditCard</w:t>
+      </w:r>
+      <w:r>
+        <w:t xml:space="preserve"> objects are hard-coded data.</w:t>
+      </w:r>
+      <w:r>
+        <w:t xml:space="preserve"> All data points are separated by commas, but for credit cards within a credit card account, those pieces of information are separated by semicolons, as seen below. </w:t>
+      </w:r>
+    </w:p>
+    <w:p>
       <w:pPr>
         <w:spacing w:after="0"/>
-      </w:pPr>
-      <w:r>
-        <w:t xml:space="preserve"> </w:t>
-      </w:r>
-      <w:r>
-        <w:t>Your response replaces this.</w:t>
+        <w:rPr>
+          <w:rFonts w:ascii="Consolas" w:hAnsi="Consolas"/>
+          <w:sz w:val="20"/>
+          <w:szCs w:val="18"/>
+        </w:rPr>
+      </w:pPr>
+      <w:r>
+        <w:rPr>
+          <w:rFonts w:ascii="Consolas" w:hAnsi="Consolas"/>
+          <w:sz w:val="20"/>
+          <w:szCs w:val="18"/>
+        </w:rPr>
+        <w:t>C{AMEX,Gold;1111 2222 3333 4444;012;10;25;0.0;7200.0,Platinum;5555 6666 7777 8888;345;11;25;0.0;3400.0}</w:t>
       </w:r>
     </w:p>
     <w:p>
       <w:pPr>
         <w:spacing w:after="0"/>
-      </w:pPr>
+        <w:rPr>
+          <w:rFonts w:ascii="Consolas" w:hAnsi="Consolas"/>
+          <w:sz w:val="20"/>
+          <w:szCs w:val="18"/>
+        </w:rPr>
+      </w:pPr>
+      <w:r>
+        <w:rPr>
+          <w:rFonts w:ascii="Consolas" w:hAnsi="Consolas"/>
+          <w:sz w:val="20"/>
+          <w:szCs w:val="18"/>
+        </w:rPr>
+        <w:t>B{Savings,123456789,Bank of America,1586.32,1.5}</w:t>
+      </w:r>
+    </w:p>
+    <w:p>
+      <w:pPr>
+        <w:spacing w:after="0"/>
+        <w:rPr>
+          <w:rFonts w:ascii="Consolas" w:hAnsi="Consolas"/>
+          <w:sz w:val="20"/>
+          <w:szCs w:val="18"/>
+        </w:rPr>
+      </w:pPr>
+      <w:r>
+        <w:rPr>
+          <w:rFonts w:ascii="Consolas" w:hAnsi="Consolas"/>
+          <w:sz w:val="20"/>
+          <w:szCs w:val="18"/>
+        </w:rPr>
+        <w:t>I{Vanguard,123456789,Roth IRA,6234.5599999999995,5000.0}</w:t>
+      </w:r>
+    </w:p>
+    <w:p>
+      <w:pPr>
+        <w:spacing w:after="0"/>
+        <w:rPr>
+          <w:rFonts w:ascii="Consolas" w:hAnsi="Consolas"/>
+          <w:sz w:val="20"/>
+          <w:szCs w:val="18"/>
+        </w:rPr>
+      </w:pPr>
+    </w:p>
+    <w:p>
+      <w:pPr>
+        <w:spacing w:after="0"/>
+        <w:rPr>
+          <w:rFonts w:cs="Times New Roman"/>
+        </w:rPr>
+      </w:pPr>
+      <w:r>
+        <w:rPr>
+          <w:rFonts w:cs="Times New Roman"/>
+        </w:rPr>
+        <w:t xml:space="preserve">Below, find a screenshot of the code from </w:t>
+      </w:r>
+      <w:r>
+        <w:rPr>
+          <w:rFonts w:cs="Times New Roman"/>
+          <w:i/>
+          <w:iCs/>
+        </w:rPr>
+        <w:t>BankAccount.writeToFile(File file)</w:t>
+      </w:r>
+      <w:r>
+        <w:rPr>
+          <w:rFonts w:cs="Times New Roman"/>
+        </w:rPr>
+        <w:t>, which is where this information will be written to an output file</w:t>
+      </w:r>
+      <w:r>
+        <w:rPr>
+          <w:rFonts w:cs="Times New Roman"/>
+        </w:rPr>
+        <w:t>:</w:t>
+      </w:r>
+    </w:p>
+    <w:p>
+      <w:pPr>
+        <w:spacing w:after="0"/>
+        <w:rPr>
+          <w:rFonts w:cs="Times New Roman"/>
+        </w:rPr>
+      </w:pPr>
+      <w:r>
+        <w:rPr>
+          <w:rFonts w:cs="Times New Roman"/>
+          <w:noProof/>
+        </w:rPr>
+        <w:drawing>
+          <wp:inline distT="0" distB="0" distL="0" distR="0" wp14:anchorId="58AACD9F" wp14:editId="13646BDF">
+            <wp:extent cx="5943600" cy="3293745"/>
+            <wp:effectExtent l="0" t="0" r="0" b="1905"/>
+            <wp:docPr id="2" name="Picture 2" descr="Text&#10;&#10;Description automatically generated"/>
+            <wp:cNvGraphicFramePr>
+              <a:graphicFrameLocks xmlns:a="http://schemas.openxmlformats.org/drawingml/2006/main" noChangeAspect="1"/>
+            </wp:cNvGraphicFramePr>
+            <a:graphic xmlns:a="http://schemas.openxmlformats.org/drawingml/2006/main">
+              <a:graphicData uri="http://schemas.openxmlformats.org/drawingml/2006/picture">
+                <pic:pic xmlns:pic="http://schemas.openxmlformats.org/drawingml/2006/picture">
+                  <pic:nvPicPr>
+                    <pic:cNvPr id="2" name="Picture 2" descr="Text&#10;&#10;Description automatically generated"/>
+                    <pic:cNvPicPr/>
+                  </pic:nvPicPr>
+                  <pic:blipFill>
+                    <a:blip r:embed="rId18">
+                      <a:extLst>
+                        <a:ext uri="{28A0092B-C50C-407E-A947-70E740481C1C}">
+                          <a14:useLocalDpi xmlns:a14="http://schemas.microsoft.com/office/drawing/2010/main" val="0"/>
+                        </a:ext>
+                      </a:extLst>
+                    </a:blip>
+                    <a:stretch>
+                      <a:fillRect/>
+                    </a:stretch>
+                  </pic:blipFill>
+                  <pic:spPr>
+                    <a:xfrm>
+                      <a:off x="0" y="0"/>
+                      <a:ext cx="5943600" cy="3293745"/>
+                    </a:xfrm>
+                    <a:prstGeom prst="rect">
+                      <a:avLst/>
+                    </a:prstGeom>
+                  </pic:spPr>
+                </pic:pic>
+              </a:graphicData>
+            </a:graphic>
+          </wp:inline>
+        </w:drawing>
+      </w:r>
+    </w:p>
+    <w:p>
+      <w:pPr>
+        <w:spacing w:after="0"/>
+        <w:rPr>
+          <w:rFonts w:cs="Times New Roman"/>
+          <w:szCs w:val="24"/>
+        </w:rPr>
+      </w:pPr>
+      <w:r>
+        <w:rPr>
+          <w:rFonts w:cs="Times New Roman"/>
+          <w:szCs w:val="24"/>
+        </w:rPr>
+        <w:lastRenderedPageBreak/>
+        <w:t>And, here is an example file output</w:t>
+      </w:r>
+      <w:r>
+        <w:rPr>
+          <w:rFonts w:cs="Times New Roman"/>
+          <w:szCs w:val="24"/>
+        </w:rPr>
+        <w:t xml:space="preserve"> with the same data used in the above tests</w:t>
+      </w:r>
+      <w:r>
+        <w:rPr>
+          <w:rFonts w:cs="Times New Roman"/>
+          <w:szCs w:val="24"/>
+        </w:rPr>
+        <w:t>:</w:t>
+      </w:r>
+    </w:p>
+    <w:p>
+      <w:pPr>
+        <w:spacing w:after="0"/>
+        <w:rPr>
+          <w:rFonts w:cs="Times New Roman"/>
+          <w:szCs w:val="24"/>
+        </w:rPr>
+      </w:pPr>
+      <w:r>
+        <w:rPr>
+          <w:rFonts w:cs="Times New Roman"/>
+          <w:noProof/>
+          <w:szCs w:val="24"/>
+        </w:rPr>
+        <w:drawing>
+          <wp:inline distT="0" distB="0" distL="0" distR="0" wp14:anchorId="4A8901EC" wp14:editId="3E0801B7">
+            <wp:extent cx="5943600" cy="603250"/>
+            <wp:effectExtent l="0" t="0" r="0" b="6350"/>
+            <wp:docPr id="3" name="Picture 3"/>
+            <wp:cNvGraphicFramePr>
+              <a:graphicFrameLocks xmlns:a="http://schemas.openxmlformats.org/drawingml/2006/main" noChangeAspect="1"/>
+            </wp:cNvGraphicFramePr>
+            <a:graphic xmlns:a="http://schemas.openxmlformats.org/drawingml/2006/main">
+              <a:graphicData uri="http://schemas.openxmlformats.org/drawingml/2006/picture">
+                <pic:pic xmlns:pic="http://schemas.openxmlformats.org/drawingml/2006/picture">
+                  <pic:nvPicPr>
+                    <pic:cNvPr id="3" name="Picture 3"/>
+                    <pic:cNvPicPr/>
+                  </pic:nvPicPr>
+                  <pic:blipFill>
+                    <a:blip r:embed="rId19">
+                      <a:extLst>
+                        <a:ext uri="{28A0092B-C50C-407E-A947-70E740481C1C}">
+                          <a14:useLocalDpi xmlns:a14="http://schemas.microsoft.com/office/drawing/2010/main" val="0"/>
+                        </a:ext>
+                      </a:extLst>
+                    </a:blip>
+                    <a:stretch>
+                      <a:fillRect/>
+                    </a:stretch>
+                  </pic:blipFill>
+                  <pic:spPr>
+                    <a:xfrm>
+                      <a:off x="0" y="0"/>
+                      <a:ext cx="5943600" cy="603250"/>
+                    </a:xfrm>
+                    <a:prstGeom prst="rect">
+                      <a:avLst/>
+                    </a:prstGeom>
+                  </pic:spPr>
+                </pic:pic>
+              </a:graphicData>
+            </a:graphic>
+          </wp:inline>
+        </w:drawing>
+      </w:r>
     </w:p>
     <w:p>
       <w:pPr>
@@ -5090,7 +5563,7 @@
         </w:rPr>
         <w:t xml:space="preserve"> </w:t>
       </w:r>
-      <w:hyperlink r:id="rId18" w:history="1">
+      <w:hyperlink r:id="rId20" w:history="1">
         <w:r>
           <w:rPr>
             <w:rStyle w:val="Hyperlink"/>
@@ -5559,8 +6032,8 @@
         </w:rPr>
       </w:pPr>
     </w:p>
-    <w:bookmarkStart w:id="1" w:name="_MON_1494397122"/>
-    <w:bookmarkEnd w:id="1"/>
+    <w:bookmarkStart w:id="2" w:name="_MON_1494397122"/>
+    <w:bookmarkEnd w:id="2"/>
     <w:p>
       <w:pPr>
         <w:ind w:left="720"/>
@@ -5568,9 +6041,9 @@
       <w:r>
         <w:object w:dxaOrig="9531" w:dyaOrig="4903" w14:anchorId="1639EF3C">
           <v:shape id="_x0000_i1026" type="#_x0000_t75" style="width:479.25pt;height:244.5pt" o:ole="">
-            <v:imagedata r:id="rId19" o:title=""/>
+            <v:imagedata r:id="rId21" o:title=""/>
           </v:shape>
-          <o:OLEObject Type="Embed" ProgID="Excel.Sheet.12" ShapeID="_x0000_i1026" DrawAspect="Content" ObjectID="_1673822107" r:id="rId20"/>
+          <o:OLEObject Type="Embed" ProgID="Excel.Sheet.12" ShapeID="_x0000_i1026" DrawAspect="Content" ObjectID="_1673828214" r:id="rId22"/>
         </w:object>
       </w:r>
     </w:p>

</xml_diff>

<commit_message>
Finished assignment 2, added read from saved files to the main program
</commit_message>
<xml_diff>
--- a/Spring-1-2021/622/Assignments/2/metcs622_Assignment2.docx
+++ b/Spring-1-2021/622/Assignments/2/metcs622_Assignment2.docx
@@ -1019,7 +1019,7 @@
         </w:rPr>
         <w:t xml:space="preserve">Supply </w:t>
       </w:r>
-      <w:hyperlink r:id="rId8" w:history="1">
+      <w:hyperlink r:id="rId10" w:history="1">
         <w:r>
           <w:rPr>
             <w:rStyle w:val="Hyperlink"/>
@@ -1753,7 +1753,7 @@
                     <pic:cNvPicPr/>
                   </pic:nvPicPr>
                   <pic:blipFill>
-                    <a:blip r:embed="rId9">
+                    <a:blip r:embed="rId11">
                       <a:extLst>
                         <a:ext uri="{28A0092B-C50C-407E-A947-70E740481C1C}">
                           <a14:useLocalDpi xmlns:a14="http://schemas.microsoft.com/office/drawing/2010/main" val="0"/>
@@ -2128,7 +2128,7 @@
         </w:rPr>
         <w:t xml:space="preserve"> </w:t>
       </w:r>
-      <w:hyperlink r:id="rId10" w:history="1">
+      <w:hyperlink r:id="rId12" w:history="1">
         <w:r>
           <w:rPr>
             <w:rStyle w:val="Hyperlink"/>
@@ -2149,7 +2149,7 @@
         </w:rPr>
         <w:t xml:space="preserve"> (which you are free to cut and paste from). Insert indications in red (as in </w:t>
       </w:r>
-      <w:hyperlink r:id="rId11" w:history="1">
+      <w:hyperlink r:id="rId13" w:history="1">
         <w:r>
           <w:rPr>
             <w:rStyle w:val="Hyperlink"/>
@@ -2175,7 +2175,7 @@
       <w:r>
         <w:t xml:space="preserve">The UML class model for the accounts is </w:t>
       </w:r>
-      <w:hyperlink r:id="rId12" w:history="1">
+      <w:hyperlink r:id="rId14" w:history="1">
         <w:r>
           <w:rPr>
             <w:rStyle w:val="Hyperlink"/>
@@ -2235,7 +2235,7 @@
                     <pic:cNvPicPr/>
                   </pic:nvPicPr>
                   <pic:blipFill>
-                    <a:blip r:embed="rId13">
+                    <a:blip r:embed="rId15">
                       <a:extLst>
                         <a:ext uri="{28A0092B-C50C-407E-A947-70E740481C1C}">
                           <a14:useLocalDpi xmlns:a14="http://schemas.microsoft.com/office/drawing/2010/main" val="0"/>
@@ -2352,7 +2352,7 @@
                     <pic:cNvPicPr/>
                   </pic:nvPicPr>
                   <pic:blipFill>
-                    <a:blip r:embed="rId14">
+                    <a:blip r:embed="rId16">
                       <a:extLst>
                         <a:ext uri="{28A0092B-C50C-407E-A947-70E740481C1C}">
                           <a14:useLocalDpi xmlns:a14="http://schemas.microsoft.com/office/drawing/2010/main" val="0"/>
@@ -2521,7 +2521,7 @@
                     <pic:cNvPicPr/>
                   </pic:nvPicPr>
                   <pic:blipFill>
-                    <a:blip r:embed="rId15">
+                    <a:blip r:embed="rId17">
                       <a:extLst>
                         <a:ext uri="{28A0092B-C50C-407E-A947-70E740481C1C}">
                           <a14:useLocalDpi xmlns:a14="http://schemas.microsoft.com/office/drawing/2010/main" val="0"/>
@@ -2755,9 +2755,9 @@
             <o:lock v:ext="edit" aspectratio="t"/>
           </v:shapetype>
           <v:shape id="_x0000_i1025" type="#_x0000_t75" style="width:480.75pt;height:253.5pt" o:ole="">
-            <v:imagedata r:id="rId16" o:title=""/>
+            <v:imagedata r:id="rId18" o:title=""/>
           </v:shape>
-          <o:OLEObject Type="Embed" ProgID="Excel.Sheet.12" ShapeID="_x0000_i1025" DrawAspect="Content" ObjectID="_1673828213" r:id="rId17"/>
+          <o:OLEObject Type="Embed" ProgID="Excel.Sheet.12" ShapeID="_x0000_i1025" DrawAspect="Content" ObjectID="_1673833497" r:id="rId19"/>
         </w:object>
       </w:r>
     </w:p>
@@ -3844,7 +3844,7 @@
         <w:pStyle w:val="ListParagraph"/>
         <w:numPr>
           <w:ilvl w:val="0"/>
-          <w:numId w:val="10"/>
+          <w:numId w:val="12"/>
         </w:numPr>
       </w:pPr>
       <w:r>
@@ -3856,7 +3856,7 @@
         <w:pStyle w:val="ListParagraph"/>
         <w:numPr>
           <w:ilvl w:val="0"/>
-          <w:numId w:val="10"/>
+          <w:numId w:val="12"/>
         </w:numPr>
       </w:pPr>
       <w:r>
@@ -3868,7 +3868,7 @@
         <w:pStyle w:val="ListParagraph"/>
         <w:numPr>
           <w:ilvl w:val="0"/>
-          <w:numId w:val="10"/>
+          <w:numId w:val="12"/>
         </w:numPr>
       </w:pPr>
       <w:r>
@@ -3880,7 +3880,7 @@
         <w:pStyle w:val="ListParagraph"/>
         <w:numPr>
           <w:ilvl w:val="0"/>
-          <w:numId w:val="10"/>
+          <w:numId w:val="12"/>
         </w:numPr>
       </w:pPr>
       <w:r>
@@ -3892,7 +3892,7 @@
         <w:pStyle w:val="ListParagraph"/>
         <w:numPr>
           <w:ilvl w:val="0"/>
-          <w:numId w:val="10"/>
+          <w:numId w:val="12"/>
         </w:numPr>
       </w:pPr>
       <w:r>
@@ -3904,7 +3904,7 @@
         <w:pStyle w:val="ListParagraph"/>
         <w:numPr>
           <w:ilvl w:val="0"/>
-          <w:numId w:val="10"/>
+          <w:numId w:val="12"/>
         </w:numPr>
       </w:pPr>
       <w:r>
@@ -3916,7 +3916,7 @@
         <w:pStyle w:val="ListParagraph"/>
         <w:numPr>
           <w:ilvl w:val="0"/>
-          <w:numId w:val="10"/>
+          <w:numId w:val="12"/>
         </w:numPr>
       </w:pPr>
       <w:r>
@@ -3998,7 +3998,7 @@
         <w:pStyle w:val="ListParagraph"/>
         <w:numPr>
           <w:ilvl w:val="0"/>
-          <w:numId w:val="11"/>
+          <w:numId w:val="13"/>
         </w:numPr>
       </w:pPr>
       <w:r>
@@ -4010,7 +4010,7 @@
         <w:pStyle w:val="ListParagraph"/>
         <w:numPr>
           <w:ilvl w:val="0"/>
-          <w:numId w:val="11"/>
+          <w:numId w:val="13"/>
         </w:numPr>
       </w:pPr>
       <w:r>
@@ -4022,7 +4022,7 @@
         <w:pStyle w:val="ListParagraph"/>
         <w:numPr>
           <w:ilvl w:val="0"/>
-          <w:numId w:val="11"/>
+          <w:numId w:val="13"/>
         </w:numPr>
       </w:pPr>
       <w:r>
@@ -4939,7 +4939,7 @@
                     <pic:cNvPicPr/>
                   </pic:nvPicPr>
                   <pic:blipFill>
-                    <a:blip r:embed="rId18">
+                    <a:blip r:embed="rId20">
                       <a:extLst>
                         <a:ext uri="{28A0092B-C50C-407E-A947-70E740481C1C}">
                           <a14:useLocalDpi xmlns:a14="http://schemas.microsoft.com/office/drawing/2010/main" val="0"/>
@@ -5027,7 +5027,7 @@
                     <pic:cNvPicPr/>
                   </pic:nvPicPr>
                   <pic:blipFill>
-                    <a:blip r:embed="rId19">
+                    <a:blip r:embed="rId21">
                       <a:extLst>
                         <a:ext uri="{28A0092B-C50C-407E-A947-70E740481C1C}">
                           <a14:useLocalDpi xmlns:a14="http://schemas.microsoft.com/office/drawing/2010/main" val="0"/>
@@ -5056,6 +5056,88 @@
     </w:p>
     <w:p>
       <w:pPr>
+        <w:spacing w:after="0"/>
+        <w:rPr>
+          <w:rFonts w:cs="Times New Roman"/>
+          <w:szCs w:val="24"/>
+        </w:rPr>
+      </w:pPr>
+    </w:p>
+    <w:p>
+      <w:pPr>
+        <w:spacing w:after="0"/>
+        <w:rPr>
+          <w:rFonts w:cs="Times New Roman"/>
+          <w:szCs w:val="24"/>
+        </w:rPr>
+      </w:pPr>
+      <w:r>
+        <w:rPr>
+          <w:rFonts w:cs="Times New Roman"/>
+          <w:szCs w:val="24"/>
+        </w:rPr>
+        <w:t>Additionally, in the main program, here is the relevant code that handles user input on the main menu.</w:t>
+      </w:r>
+    </w:p>
+    <w:p>
+      <w:pPr>
+        <w:spacing w:after="0"/>
+        <w:rPr>
+          <w:rFonts w:cs="Times New Roman"/>
+          <w:szCs w:val="24"/>
+        </w:rPr>
+      </w:pPr>
+      <w:r>
+        <w:rPr>
+          <w:rFonts w:cs="Times New Roman"/>
+          <w:noProof/>
+          <w:szCs w:val="24"/>
+        </w:rPr>
+        <w:drawing>
+          <wp:inline distT="0" distB="0" distL="0" distR="0" wp14:anchorId="7A498517" wp14:editId="4A6A7D1C">
+            <wp:extent cx="5943600" cy="2434590"/>
+            <wp:effectExtent l="0" t="0" r="0" b="3810"/>
+            <wp:docPr id="15" name="Picture 15" descr="Text&#10;&#10;Description automatically generated"/>
+            <wp:cNvGraphicFramePr>
+              <a:graphicFrameLocks xmlns:a="http://schemas.openxmlformats.org/drawingml/2006/main" noChangeAspect="1"/>
+            </wp:cNvGraphicFramePr>
+            <a:graphic xmlns:a="http://schemas.openxmlformats.org/drawingml/2006/main">
+              <a:graphicData uri="http://schemas.openxmlformats.org/drawingml/2006/picture">
+                <pic:pic xmlns:pic="http://schemas.openxmlformats.org/drawingml/2006/picture">
+                  <pic:nvPicPr>
+                    <pic:cNvPr id="15" name="Picture 15" descr="Text&#10;&#10;Description automatically generated"/>
+                    <pic:cNvPicPr/>
+                  </pic:nvPicPr>
+                  <pic:blipFill>
+                    <a:blip r:embed="rId22">
+                      <a:extLst>
+                        <a:ext uri="{28A0092B-C50C-407E-A947-70E740481C1C}">
+                          <a14:useLocalDpi xmlns:a14="http://schemas.microsoft.com/office/drawing/2010/main" val="0"/>
+                        </a:ext>
+                      </a:extLst>
+                    </a:blip>
+                    <a:stretch>
+                      <a:fillRect/>
+                    </a:stretch>
+                  </pic:blipFill>
+                  <pic:spPr>
+                    <a:xfrm>
+                      <a:off x="0" y="0"/>
+                      <a:ext cx="5943600" cy="2434590"/>
+                    </a:xfrm>
+                    <a:prstGeom prst="rect">
+                      <a:avLst/>
+                    </a:prstGeom>
+                  </pic:spPr>
+                </pic:pic>
+              </a:graphicData>
+            </a:graphic>
+          </wp:inline>
+        </w:drawing>
+      </w:r>
+    </w:p>
+    <w:p>
+      <w:pPr>
         <w:pStyle w:val="Heading2"/>
       </w:pPr>
       <w:r>
@@ -5121,17 +5203,53 @@
         </w:rPr>
       </w:pPr>
       <w:r>
-        <w:t>Your response replaces this.</w:t>
-      </w:r>
-    </w:p>
-    <w:p>
-      <w:pPr>
-        <w:spacing w:after="0"/>
-        <w:rPr>
-          <w:bdr w:val="none" w:sz="0" w:space="0" w:color="auto" w:frame="1"/>
-          <w:shd w:val="clear" w:color="auto" w:fill="FFFFFF"/>
-        </w:rPr>
-      </w:pPr>
+        <w:rPr>
+          <w:noProof/>
+          <w:bdr w:val="none" w:sz="0" w:space="0" w:color="auto" w:frame="1"/>
+          <w:shd w:val="clear" w:color="auto" w:fill="FFFFFF"/>
+        </w:rPr>
+        <w:drawing>
+          <wp:inline distT="0" distB="0" distL="0" distR="0" wp14:anchorId="6E303B36" wp14:editId="2239EF33">
+            <wp:extent cx="2257740" cy="3010320"/>
+            <wp:effectExtent l="0" t="0" r="9525" b="0"/>
+            <wp:docPr id="14" name="Picture 14" descr="Graphical user interface, text&#10;&#10;Description automatically generated with medium confidence"/>
+            <wp:cNvGraphicFramePr>
+              <a:graphicFrameLocks xmlns:a="http://schemas.openxmlformats.org/drawingml/2006/main" noChangeAspect="1"/>
+            </wp:cNvGraphicFramePr>
+            <a:graphic xmlns:a="http://schemas.openxmlformats.org/drawingml/2006/main">
+              <a:graphicData uri="http://schemas.openxmlformats.org/drawingml/2006/picture">
+                <pic:pic xmlns:pic="http://schemas.openxmlformats.org/drawingml/2006/picture">
+                  <pic:nvPicPr>
+                    <pic:cNvPr id="14" name="Picture 14" descr="Graphical user interface, text&#10;&#10;Description automatically generated with medium confidence"/>
+                    <pic:cNvPicPr/>
+                  </pic:nvPicPr>
+                  <pic:blipFill>
+                    <a:blip r:embed="rId23">
+                      <a:extLst>
+                        <a:ext uri="{28A0092B-C50C-407E-A947-70E740481C1C}">
+                          <a14:useLocalDpi xmlns:a14="http://schemas.microsoft.com/office/drawing/2010/main" val="0"/>
+                        </a:ext>
+                      </a:extLst>
+                    </a:blip>
+                    <a:stretch>
+                      <a:fillRect/>
+                    </a:stretch>
+                  </pic:blipFill>
+                  <pic:spPr>
+                    <a:xfrm>
+                      <a:off x="0" y="0"/>
+                      <a:ext cx="2257740" cy="3010320"/>
+                    </a:xfrm>
+                    <a:prstGeom prst="rect">
+                      <a:avLst/>
+                    </a:prstGeom>
+                  </pic:spPr>
+                </pic:pic>
+              </a:graphicData>
+            </a:graphic>
+          </wp:inline>
+        </w:drawing>
+      </w:r>
     </w:p>
     <w:p>
       <w:pPr>
@@ -5387,6 +5505,7 @@
         <w:pStyle w:val="Heading3"/>
       </w:pPr>
       <w:r>
+        <w:lastRenderedPageBreak/>
         <w:t>2</w:t>
       </w:r>
       <w:r>
@@ -5563,7 +5682,7 @@
         </w:rPr>
         <w:t xml:space="preserve"> </w:t>
       </w:r>
-      <w:hyperlink r:id="rId20" w:history="1">
+      <w:hyperlink r:id="rId24" w:history="1">
         <w:r>
           <w:rPr>
             <w:rStyle w:val="Hyperlink"/>
@@ -5649,7 +5768,58 @@
     </w:p>
     <w:p>
       <w:r>
-        <w:t>Your response replaces this.</w:t>
+        <w:t>All of the writeToFile methods in all of the account types implement both file I/O as they read then write to a file, as well as exception handling that is necessary when completing these tasks, in case there is an IOException.</w:t>
+      </w:r>
+      <w:r>
+        <w:t xml:space="preserve"> The writeToFile method for the CreditCardAccount class will throw a NoCreditCardException when the user attempts to write this account to the user account text file before populating the account with any credit cards.</w:t>
+      </w:r>
+    </w:p>
+    <w:p>
+      <w:r>
+        <w:rPr>
+          <w:noProof/>
+        </w:rPr>
+        <w:drawing>
+          <wp:inline distT="0" distB="0" distL="0" distR="0" wp14:anchorId="41D8253B" wp14:editId="4F655274">
+            <wp:extent cx="5943600" cy="4745990"/>
+            <wp:effectExtent l="0" t="0" r="0" b="0"/>
+            <wp:docPr id="9" name="Picture 9" descr="Diagram&#10;&#10;Description automatically generated"/>
+            <wp:cNvGraphicFramePr>
+              <a:graphicFrameLocks xmlns:a="http://schemas.openxmlformats.org/drawingml/2006/main" noChangeAspect="1"/>
+            </wp:cNvGraphicFramePr>
+            <a:graphic xmlns:a="http://schemas.openxmlformats.org/drawingml/2006/main">
+              <a:graphicData uri="http://schemas.openxmlformats.org/drawingml/2006/picture">
+                <pic:pic xmlns:pic="http://schemas.openxmlformats.org/drawingml/2006/picture">
+                  <pic:nvPicPr>
+                    <pic:cNvPr id="9" name="Picture 9" descr="Diagram&#10;&#10;Description automatically generated"/>
+                    <pic:cNvPicPr/>
+                  </pic:nvPicPr>
+                  <pic:blipFill>
+                    <a:blip r:embed="rId25">
+                      <a:extLst>
+                        <a:ext uri="{28A0092B-C50C-407E-A947-70E740481C1C}">
+                          <a14:useLocalDpi xmlns:a14="http://schemas.microsoft.com/office/drawing/2010/main" val="0"/>
+                        </a:ext>
+                      </a:extLst>
+                    </a:blip>
+                    <a:stretch>
+                      <a:fillRect/>
+                    </a:stretch>
+                  </pic:blipFill>
+                  <pic:spPr>
+                    <a:xfrm>
+                      <a:off x="0" y="0"/>
+                      <a:ext cx="5943600" cy="4745990"/>
+                    </a:xfrm>
+                    <a:prstGeom prst="rect">
+                      <a:avLst/>
+                    </a:prstGeom>
+                  </pic:spPr>
+                </pic:pic>
+              </a:graphicData>
+            </a:graphic>
+          </wp:inline>
+        </w:drawing>
       </w:r>
     </w:p>
     <w:p>
@@ -5720,34 +5890,314 @@
     </w:p>
     <w:p>
       <w:pPr>
-        <w:autoSpaceDE w:val="0"/>
-        <w:autoSpaceDN w:val="0"/>
-        <w:adjustRightInd w:val="0"/>
-        <w:spacing w:after="0" w:line="240" w:lineRule="auto"/>
-      </w:pPr>
-      <w:r>
-        <w:t>Your response replaces this.</w:t>
-      </w:r>
-    </w:p>
-    <w:p>
-      <w:pPr>
-        <w:rPr>
-          <w:rFonts w:ascii="Arial Narrow" w:hAnsi="Arial Narrow"/>
-          <w:sz w:val="18"/>
-        </w:rPr>
-      </w:pPr>
-      <w:r>
+        <w:rPr>
+          <w:rFonts w:cs="Times New Roman"/>
+          <w:color w:val="000000"/>
+          <w:sz w:val="28"/>
+          <w:szCs w:val="40"/>
+        </w:rPr>
+      </w:pPr>
+      <w:r>
+        <w:rPr>
+          <w:rFonts w:cs="Times New Roman"/>
+          <w:noProof/>
+        </w:rPr>
+        <w:t>Here is the actual code written to complete the file I/O.</w:t>
+      </w:r>
+      <w:r>
+        <w:rPr>
+          <w:rFonts w:cs="Times New Roman"/>
+          <w:color w:val="000000"/>
+          <w:szCs w:val="36"/>
+        </w:rPr>
+        <w:t xml:space="preserve"> </w:t>
+      </w:r>
+      <w:r>
+        <w:rPr>
+          <w:rFonts w:cs="Times New Roman"/>
+          <w:color w:val="000000"/>
+          <w:szCs w:val="36"/>
+        </w:rPr>
+        <w:t>Th</w:t>
+      </w:r>
+      <w:r>
+        <w:rPr>
+          <w:rFonts w:cs="Times New Roman"/>
+          <w:color w:val="000000"/>
+          <w:szCs w:val="36"/>
+        </w:rPr>
+        <w:t>is method will also be called on each account once the user opts to exit the program from the main menu. Note: the write method always appends, so the main program will erase the contents of the file after reading them upon startup.</w:t>
+      </w:r>
+    </w:p>
+    <w:p>
+      <w:pPr>
         <w:rPr>
           <w:rFonts w:ascii="Arial Narrow" w:hAnsi="Arial Narrow" w:cs="Consolas"/>
           <w:color w:val="000000"/>
           <w:sz w:val="22"/>
           <w:szCs w:val="32"/>
         </w:rPr>
+      </w:pPr>
+      <w:r>
+        <w:rPr>
+          <w:rFonts w:cs="Times New Roman"/>
+          <w:noProof/>
+        </w:rPr>
+        <w:lastRenderedPageBreak/>
+        <w:drawing>
+          <wp:inline distT="0" distB="0" distL="0" distR="0" wp14:anchorId="0A2C0EAF" wp14:editId="04313EBE">
+            <wp:extent cx="5486400" cy="3040380"/>
+            <wp:effectExtent l="0" t="0" r="0" b="635"/>
+            <wp:docPr id="10" name="Picture 10" descr="Text&#10;&#10;Description automatically generated"/>
+            <wp:cNvGraphicFramePr>
+              <a:graphicFrameLocks xmlns:a="http://schemas.openxmlformats.org/drawingml/2006/main" noChangeAspect="1"/>
+            </wp:cNvGraphicFramePr>
+            <a:graphic xmlns:a="http://schemas.openxmlformats.org/drawingml/2006/main">
+              <a:graphicData uri="http://schemas.openxmlformats.org/drawingml/2006/picture">
+                <pic:pic xmlns:pic="http://schemas.openxmlformats.org/drawingml/2006/picture">
+                  <pic:nvPicPr>
+                    <pic:cNvPr id="2" name="Picture 2" descr="Text&#10;&#10;Description automatically generated"/>
+                    <pic:cNvPicPr/>
+                  </pic:nvPicPr>
+                  <pic:blipFill>
+                    <a:blip r:embed="rId20">
+                      <a:extLst>
+                        <a:ext uri="{28A0092B-C50C-407E-A947-70E740481C1C}">
+                          <a14:useLocalDpi xmlns:a14="http://schemas.microsoft.com/office/drawing/2010/main" val="0"/>
+                        </a:ext>
+                      </a:extLst>
+                    </a:blip>
+                    <a:stretch>
+                      <a:fillRect/>
+                    </a:stretch>
+                  </pic:blipFill>
+                  <pic:spPr>
+                    <a:xfrm>
+                      <a:off x="0" y="0"/>
+                      <a:ext cx="5486400" cy="3040380"/>
+                    </a:xfrm>
+                    <a:prstGeom prst="rect">
+                      <a:avLst/>
+                    </a:prstGeom>
+                  </pic:spPr>
+                </pic:pic>
+              </a:graphicData>
+            </a:graphic>
+          </wp:inline>
+        </w:drawing>
+      </w:r>
+      <w:r>
+        <w:rPr>
+          <w:rFonts w:ascii="Arial Narrow" w:hAnsi="Arial Narrow" w:cs="Consolas"/>
+          <w:color w:val="000000"/>
+          <w:sz w:val="22"/>
+          <w:szCs w:val="32"/>
+        </w:rPr>
         <w:t xml:space="preserve"> </w:t>
       </w:r>
     </w:p>
     <w:p>
       <w:pPr>
+        <w:rPr>
+          <w:rFonts w:cs="Times New Roman"/>
+          <w:color w:val="000000"/>
+          <w:szCs w:val="36"/>
+        </w:rPr>
+      </w:pPr>
+      <w:r>
+        <w:rPr>
+          <w:rFonts w:cs="Times New Roman"/>
+          <w:color w:val="000000"/>
+          <w:szCs w:val="36"/>
+        </w:rPr>
+        <w:t>Here is the code from the JUnit testing that actually calls this method</w:t>
+      </w:r>
+      <w:r>
+        <w:rPr>
+          <w:rFonts w:cs="Times New Roman"/>
+          <w:color w:val="000000"/>
+          <w:szCs w:val="36"/>
+        </w:rPr>
+        <w:t>.</w:t>
+      </w:r>
+      <w:r>
+        <w:rPr>
+          <w:rFonts w:cs="Times New Roman"/>
+          <w:color w:val="000000"/>
+          <w:szCs w:val="36"/>
+        </w:rPr>
+        <w:t xml:space="preserve"> Please see the screenshot from section 2.4 to see the output to the text file.</w:t>
+      </w:r>
+    </w:p>
+    <w:p>
+      <w:pPr>
+        <w:rPr>
+          <w:rFonts w:ascii="Arial Narrow" w:hAnsi="Arial Narrow" w:cs="Consolas"/>
+          <w:color w:val="000000"/>
+          <w:sz w:val="22"/>
+          <w:szCs w:val="32"/>
+        </w:rPr>
+      </w:pPr>
+      <w:r>
+        <w:rPr>
+          <w:rFonts w:ascii="Arial Narrow" w:hAnsi="Arial Narrow" w:cs="Consolas"/>
+          <w:noProof/>
+          <w:color w:val="000000"/>
+          <w:sz w:val="22"/>
+          <w:szCs w:val="32"/>
+        </w:rPr>
+        <w:drawing>
+          <wp:inline distT="0" distB="0" distL="0" distR="0" wp14:anchorId="2AB8BB28" wp14:editId="5E8FA418">
+            <wp:extent cx="5705475" cy="3993223"/>
+            <wp:effectExtent l="0" t="0" r="0" b="6350"/>
+            <wp:docPr id="11" name="Picture 11" descr="Text&#10;&#10;Description automatically generated"/>
+            <wp:cNvGraphicFramePr>
+              <a:graphicFrameLocks xmlns:a="http://schemas.openxmlformats.org/drawingml/2006/main" noChangeAspect="1"/>
+            </wp:cNvGraphicFramePr>
+            <a:graphic xmlns:a="http://schemas.openxmlformats.org/drawingml/2006/main">
+              <a:graphicData uri="http://schemas.openxmlformats.org/drawingml/2006/picture">
+                <pic:pic xmlns:pic="http://schemas.openxmlformats.org/drawingml/2006/picture">
+                  <pic:nvPicPr>
+                    <pic:cNvPr id="11" name="Picture 11" descr="Text&#10;&#10;Description automatically generated"/>
+                    <pic:cNvPicPr/>
+                  </pic:nvPicPr>
+                  <pic:blipFill>
+                    <a:blip r:embed="rId26">
+                      <a:extLst>
+                        <a:ext uri="{28A0092B-C50C-407E-A947-70E740481C1C}">
+                          <a14:useLocalDpi xmlns:a14="http://schemas.microsoft.com/office/drawing/2010/main" val="0"/>
+                        </a:ext>
+                      </a:extLst>
+                    </a:blip>
+                    <a:stretch>
+                      <a:fillRect/>
+                    </a:stretch>
+                  </pic:blipFill>
+                  <pic:spPr>
+                    <a:xfrm>
+                      <a:off x="0" y="0"/>
+                      <a:ext cx="5705475" cy="3993223"/>
+                    </a:xfrm>
+                    <a:prstGeom prst="rect">
+                      <a:avLst/>
+                    </a:prstGeom>
+                  </pic:spPr>
+                </pic:pic>
+              </a:graphicData>
+            </a:graphic>
+          </wp:inline>
+        </w:drawing>
+      </w:r>
+    </w:p>
+    <w:p>
+      <w:pPr>
+        <w:rPr>
+          <w:rFonts w:ascii="Arial Narrow" w:hAnsi="Arial Narrow" w:cs="Consolas"/>
+          <w:color w:val="000000"/>
+          <w:sz w:val="22"/>
+          <w:szCs w:val="32"/>
+        </w:rPr>
+      </w:pPr>
+      <w:r>
+        <w:rPr>
+          <w:rFonts w:ascii="Arial Narrow" w:hAnsi="Arial Narrow" w:cs="Consolas"/>
+          <w:color w:val="000000"/>
+          <w:sz w:val="22"/>
+          <w:szCs w:val="32"/>
+        </w:rPr>
+        <w:t>Here is where the file input reading is done in the main program</w:t>
+      </w:r>
+      <w:r>
+        <w:rPr>
+          <w:rFonts w:ascii="Arial Narrow" w:hAnsi="Arial Narrow" w:cs="Consolas"/>
+          <w:color w:val="000000"/>
+          <w:sz w:val="22"/>
+          <w:szCs w:val="32"/>
+        </w:rPr>
+        <w:t xml:space="preserve"> (Not shown</w:t>
+      </w:r>
+      <w:r>
+        <w:rPr>
+          <w:rFonts w:ascii="Arial Narrow" w:hAnsi="Arial Narrow" w:cs="Consolas"/>
+          <w:color w:val="000000"/>
+          <w:sz w:val="22"/>
+          <w:szCs w:val="32"/>
+        </w:rPr>
+        <w:t>:</w:t>
+      </w:r>
+      <w:r>
+        <w:rPr>
+          <w:rFonts w:ascii="Arial Narrow" w:hAnsi="Arial Narrow" w:cs="Consolas"/>
+          <w:color w:val="000000"/>
+          <w:sz w:val="22"/>
+          <w:szCs w:val="32"/>
+        </w:rPr>
+        <w:t xml:space="preserve"> exception catches and the deletion of this file once done reading it).</w:t>
+      </w:r>
+    </w:p>
+    <w:p>
+      <w:pPr>
+        <w:rPr>
+          <w:rFonts w:ascii="Arial Narrow" w:hAnsi="Arial Narrow" w:cs="Consolas"/>
+          <w:color w:val="000000"/>
+          <w:sz w:val="22"/>
+          <w:szCs w:val="32"/>
+        </w:rPr>
+      </w:pPr>
+      <w:r>
+        <w:rPr>
+          <w:rFonts w:ascii="Arial Narrow" w:hAnsi="Arial Narrow" w:cs="Consolas"/>
+          <w:noProof/>
+          <w:color w:val="000000"/>
+          <w:sz w:val="22"/>
+          <w:szCs w:val="32"/>
+        </w:rPr>
+        <w:lastRenderedPageBreak/>
+        <w:drawing>
+          <wp:inline distT="0" distB="0" distL="0" distR="0" wp14:anchorId="463A4DD1" wp14:editId="1649196E">
+            <wp:extent cx="5943600" cy="5344795"/>
+            <wp:effectExtent l="0" t="0" r="0" b="8255"/>
+            <wp:docPr id="16" name="Picture 16" descr="Text&#10;&#10;Description automatically generated"/>
+            <wp:cNvGraphicFramePr>
+              <a:graphicFrameLocks xmlns:a="http://schemas.openxmlformats.org/drawingml/2006/main" noChangeAspect="1"/>
+            </wp:cNvGraphicFramePr>
+            <a:graphic xmlns:a="http://schemas.openxmlformats.org/drawingml/2006/main">
+              <a:graphicData uri="http://schemas.openxmlformats.org/drawingml/2006/picture">
+                <pic:pic xmlns:pic="http://schemas.openxmlformats.org/drawingml/2006/picture">
+                  <pic:nvPicPr>
+                    <pic:cNvPr id="16" name="Picture 16" descr="Text&#10;&#10;Description automatically generated"/>
+                    <pic:cNvPicPr/>
+                  </pic:nvPicPr>
+                  <pic:blipFill>
+                    <a:blip r:embed="rId27">
+                      <a:extLst>
+                        <a:ext uri="{28A0092B-C50C-407E-A947-70E740481C1C}">
+                          <a14:useLocalDpi xmlns:a14="http://schemas.microsoft.com/office/drawing/2010/main" val="0"/>
+                        </a:ext>
+                      </a:extLst>
+                    </a:blip>
+                    <a:stretch>
+                      <a:fillRect/>
+                    </a:stretch>
+                  </pic:blipFill>
+                  <pic:spPr>
+                    <a:xfrm>
+                      <a:off x="0" y="0"/>
+                      <a:ext cx="5943600" cy="5344795"/>
+                    </a:xfrm>
+                    <a:prstGeom prst="rect">
+                      <a:avLst/>
+                    </a:prstGeom>
+                  </pic:spPr>
+                </pic:pic>
+              </a:graphicData>
+            </a:graphic>
+          </wp:inline>
+        </w:drawing>
+      </w:r>
+    </w:p>
+    <w:p>
+      <w:pPr>
         <w:pStyle w:val="Heading3"/>
       </w:pPr>
       <w:r>
@@ -5872,7 +6322,122 @@
     </w:p>
     <w:p>
       <w:r>
-        <w:t>Your response replaces this.</w:t>
+        <w:t xml:space="preserve">FinFree contains a user-defined exception called NoCreditCardException, which is thrown by </w:t>
+      </w:r>
+      <w:r>
+        <w:rPr>
+          <w:i/>
+          <w:iCs/>
+        </w:rPr>
+        <w:t>CreditCardAccount.writeToFile(File file)</w:t>
+      </w:r>
+      <w:r>
+        <w:t xml:space="preserve">. This exception is thrown when the user sets up a credit card account, but failed to populate that account with any of the associated credit cards. Therefore, the program will not write that account down to the accounts text file. </w:t>
+      </w:r>
+      <w:r>
+        <w:t>Here is the actual exception code:</w:t>
+      </w:r>
+    </w:p>
+    <w:p>
+      <w:r>
+        <w:rPr>
+          <w:noProof/>
+        </w:rPr>
+        <w:lastRenderedPageBreak/>
+        <w:drawing>
+          <wp:inline distT="0" distB="0" distL="0" distR="0" wp14:anchorId="167623E2" wp14:editId="51D02CA1">
+            <wp:extent cx="5943600" cy="1266825"/>
+            <wp:effectExtent l="0" t="0" r="0" b="9525"/>
+            <wp:docPr id="12" name="Picture 12" descr="A screenshot of a computer&#10;&#10;Description automatically generated with medium confidence"/>
+            <wp:cNvGraphicFramePr>
+              <a:graphicFrameLocks xmlns:a="http://schemas.openxmlformats.org/drawingml/2006/main" noChangeAspect="1"/>
+            </wp:cNvGraphicFramePr>
+            <a:graphic xmlns:a="http://schemas.openxmlformats.org/drawingml/2006/main">
+              <a:graphicData uri="http://schemas.openxmlformats.org/drawingml/2006/picture">
+                <pic:pic xmlns:pic="http://schemas.openxmlformats.org/drawingml/2006/picture">
+                  <pic:nvPicPr>
+                    <pic:cNvPr id="12" name="Picture 12" descr="A screenshot of a computer&#10;&#10;Description automatically generated with medium confidence"/>
+                    <pic:cNvPicPr/>
+                  </pic:nvPicPr>
+                  <pic:blipFill>
+                    <a:blip r:embed="rId28">
+                      <a:extLst>
+                        <a:ext uri="{28A0092B-C50C-407E-A947-70E740481C1C}">
+                          <a14:useLocalDpi xmlns:a14="http://schemas.microsoft.com/office/drawing/2010/main" val="0"/>
+                        </a:ext>
+                      </a:extLst>
+                    </a:blip>
+                    <a:stretch>
+                      <a:fillRect/>
+                    </a:stretch>
+                  </pic:blipFill>
+                  <pic:spPr>
+                    <a:xfrm>
+                      <a:off x="0" y="0"/>
+                      <a:ext cx="5943600" cy="1266825"/>
+                    </a:xfrm>
+                    <a:prstGeom prst="rect">
+                      <a:avLst/>
+                    </a:prstGeom>
+                  </pic:spPr>
+                </pic:pic>
+              </a:graphicData>
+            </a:graphic>
+          </wp:inline>
+        </w:drawing>
+      </w:r>
+    </w:p>
+    <w:p>
+      <w:r>
+        <w:t>Here is the exception being thrown:</w:t>
+      </w:r>
+    </w:p>
+    <w:p>
+      <w:r>
+        <w:rPr>
+          <w:noProof/>
+        </w:rPr>
+        <w:drawing>
+          <wp:inline distT="0" distB="0" distL="0" distR="0" wp14:anchorId="46185ED8" wp14:editId="6DF86334">
+            <wp:extent cx="5372100" cy="3073462"/>
+            <wp:effectExtent l="0" t="0" r="0" b="0"/>
+            <wp:docPr id="13" name="Picture 13" descr="Text&#10;&#10;Description automatically generated"/>
+            <wp:cNvGraphicFramePr>
+              <a:graphicFrameLocks xmlns:a="http://schemas.openxmlformats.org/drawingml/2006/main" noChangeAspect="1"/>
+            </wp:cNvGraphicFramePr>
+            <a:graphic xmlns:a="http://schemas.openxmlformats.org/drawingml/2006/main">
+              <a:graphicData uri="http://schemas.openxmlformats.org/drawingml/2006/picture">
+                <pic:pic xmlns:pic="http://schemas.openxmlformats.org/drawingml/2006/picture">
+                  <pic:nvPicPr>
+                    <pic:cNvPr id="13" name="Picture 13" descr="Text&#10;&#10;Description automatically generated"/>
+                    <pic:cNvPicPr/>
+                  </pic:nvPicPr>
+                  <pic:blipFill>
+                    <a:blip r:embed="rId29">
+                      <a:extLst>
+                        <a:ext uri="{28A0092B-C50C-407E-A947-70E740481C1C}">
+                          <a14:useLocalDpi xmlns:a14="http://schemas.microsoft.com/office/drawing/2010/main" val="0"/>
+                        </a:ext>
+                      </a:extLst>
+                    </a:blip>
+                    <a:stretch>
+                      <a:fillRect/>
+                    </a:stretch>
+                  </pic:blipFill>
+                  <pic:spPr>
+                    <a:xfrm>
+                      <a:off x="0" y="0"/>
+                      <a:ext cx="5452853" cy="3119662"/>
+                    </a:xfrm>
+                    <a:prstGeom prst="rect">
+                      <a:avLst/>
+                    </a:prstGeom>
+                  </pic:spPr>
+                </pic:pic>
+              </a:graphicData>
+            </a:graphic>
+          </wp:inline>
+        </w:drawing>
       </w:r>
     </w:p>
     <w:p>
@@ -6041,9 +6606,9 @@
       <w:r>
         <w:object w:dxaOrig="9531" w:dyaOrig="4903" w14:anchorId="1639EF3C">
           <v:shape id="_x0000_i1026" type="#_x0000_t75" style="width:479.25pt;height:244.5pt" o:ole="">
-            <v:imagedata r:id="rId21" o:title=""/>
+            <v:imagedata r:id="rId30" o:title=""/>
           </v:shape>
-          <o:OLEObject Type="Embed" ProgID="Excel.Sheet.12" ShapeID="_x0000_i1026" DrawAspect="Content" ObjectID="_1673828214" r:id="rId22"/>
+          <o:OLEObject Type="Embed" ProgID="Excel.Sheet.12" ShapeID="_x0000_i1026" DrawAspect="Content" ObjectID="_1673833498" r:id="rId31"/>
         </w:object>
       </w:r>
     </w:p>
@@ -6081,6 +6646,56 @@
 </w:document>
 </file>
 
+<file path=word/endnotes.xml><?xml version="1.0" encoding="utf-8"?>
+<w:endnotes xmlns:wpc="http://schemas.microsoft.com/office/word/2010/wordprocessingCanvas" xmlns:cx="http://schemas.microsoft.com/office/drawing/2014/chartex" xmlns:cx1="http://schemas.microsoft.com/office/drawing/2015/9/8/chartex" xmlns:cx2="http://schemas.microsoft.com/office/drawing/2015/10/21/chartex" xmlns:cx3="http://schemas.microsoft.com/office/drawing/2016/5/9/chartex" xmlns:cx4="http://schemas.microsoft.com/office/drawing/2016/5/10/chartex" xmlns:cx5="http://schemas.microsoft.com/office/drawing/2016/5/11/chartex" xmlns:cx6="http://schemas.microsoft.com/office/drawing/2016/5/12/chartex" xmlns:cx7="http://schemas.microsoft.com/office/drawing/2016/5/13/chartex" xmlns:cx8="http://schemas.microsoft.com/office/drawing/2016/5/14/chartex" xmlns:mc="http://schemas.openxmlformats.org/markup-compatibility/2006" xmlns:aink="http://schemas.microsoft.com/office/drawing/2016/ink" xmlns:am3d="http://schemas.microsoft.com/office/drawing/2017/model3d" xmlns:o="urn:schemas-microsoft-com:office:office" xmlns:r="http://schemas.openxmlformats.org/officeDocument/2006/relationships" xmlns:m="http://schemas.openxmlformats.org/officeDocument/2006/math" xmlns:v="urn:schemas-microsoft-com:vml" xmlns:wp14="http://schemas.microsoft.com/office/word/2010/wordprocessingDrawing" xmlns:wp="http://schemas.openxmlformats.org/drawingml/2006/wordprocessingDrawing" xmlns:w10="urn:schemas-microsoft-com:office:word" xmlns:w="http://schemas.openxmlformats.org/wordprocessingml/2006/main" xmlns:w14="http://schemas.microsoft.com/office/word/2010/wordml" xmlns:w15="http://schemas.microsoft.com/office/word/2012/wordml" xmlns:w16cex="http://schemas.microsoft.com/office/word/2018/wordml/cex" xmlns:w16cid="http://schemas.microsoft.com/office/word/2016/wordml/cid" xmlns:w16="http://schemas.microsoft.com/office/word/2018/wordml" xmlns:w16se="http://schemas.microsoft.com/office/word/2015/wordml/symex" xmlns:wpg="http://schemas.microsoft.com/office/word/2010/wordprocessingGroup" xmlns:wpi="http://schemas.microsoft.com/office/word/2010/wordprocessingInk" xmlns:wne="http://schemas.microsoft.com/office/word/2006/wordml" xmlns:wps="http://schemas.microsoft.com/office/word/2010/wordprocessingShape" mc:Ignorable="w14 w15 w16se w16cid w16 w16cex wp14">
+  <w:endnote w:type="separator" w:id="-1">
+    <w:p>
+      <w:pPr>
+        <w:spacing w:after="0" w:line="240" w:lineRule="auto"/>
+      </w:pPr>
+      <w:r>
+        <w:separator/>
+      </w:r>
+    </w:p>
+  </w:endnote>
+  <w:endnote w:type="continuationSeparator" w:id="0">
+    <w:p>
+      <w:pPr>
+        <w:spacing w:after="0" w:line="240" w:lineRule="auto"/>
+      </w:pPr>
+      <w:r>
+        <w:continuationSeparator/>
+      </w:r>
+    </w:p>
+  </w:endnote>
+</w:endnotes>
+</file>
+
+<file path=word/footnotes.xml><?xml version="1.0" encoding="utf-8"?>
+<w:footnotes xmlns:wpc="http://schemas.microsoft.com/office/word/2010/wordprocessingCanvas" xmlns:cx="http://schemas.microsoft.com/office/drawing/2014/chartex" xmlns:cx1="http://schemas.microsoft.com/office/drawing/2015/9/8/chartex" xmlns:cx2="http://schemas.microsoft.com/office/drawing/2015/10/21/chartex" xmlns:cx3="http://schemas.microsoft.com/office/drawing/2016/5/9/chartex" xmlns:cx4="http://schemas.microsoft.com/office/drawing/2016/5/10/chartex" xmlns:cx5="http://schemas.microsoft.com/office/drawing/2016/5/11/chartex" xmlns:cx6="http://schemas.microsoft.com/office/drawing/2016/5/12/chartex" xmlns:cx7="http://schemas.microsoft.com/office/drawing/2016/5/13/chartex" xmlns:cx8="http://schemas.microsoft.com/office/drawing/2016/5/14/chartex" xmlns:mc="http://schemas.openxmlformats.org/markup-compatibility/2006" xmlns:aink="http://schemas.microsoft.com/office/drawing/2016/ink" xmlns:am3d="http://schemas.microsoft.com/office/drawing/2017/model3d" xmlns:o="urn:schemas-microsoft-com:office:office" xmlns:r="http://schemas.openxmlformats.org/officeDocument/2006/relationships" xmlns:m="http://schemas.openxmlformats.org/officeDocument/2006/math" xmlns:v="urn:schemas-microsoft-com:vml" xmlns:wp14="http://schemas.microsoft.com/office/word/2010/wordprocessingDrawing" xmlns:wp="http://schemas.openxmlformats.org/drawingml/2006/wordprocessingDrawing" xmlns:w10="urn:schemas-microsoft-com:office:word" xmlns:w="http://schemas.openxmlformats.org/wordprocessingml/2006/main" xmlns:w14="http://schemas.microsoft.com/office/word/2010/wordml" xmlns:w15="http://schemas.microsoft.com/office/word/2012/wordml" xmlns:w16cex="http://schemas.microsoft.com/office/word/2018/wordml/cex" xmlns:w16cid="http://schemas.microsoft.com/office/word/2016/wordml/cid" xmlns:w16="http://schemas.microsoft.com/office/word/2018/wordml" xmlns:w16se="http://schemas.microsoft.com/office/word/2015/wordml/symex" xmlns:wpg="http://schemas.microsoft.com/office/word/2010/wordprocessingGroup" xmlns:wpi="http://schemas.microsoft.com/office/word/2010/wordprocessingInk" xmlns:wne="http://schemas.microsoft.com/office/word/2006/wordml" xmlns:wps="http://schemas.microsoft.com/office/word/2010/wordprocessingShape" mc:Ignorable="w14 w15 w16se w16cid w16 w16cex wp14">
+  <w:footnote w:type="separator" w:id="-1">
+    <w:p>
+      <w:pPr>
+        <w:spacing w:after="0" w:line="240" w:lineRule="auto"/>
+      </w:pPr>
+      <w:r>
+        <w:separator/>
+      </w:r>
+    </w:p>
+  </w:footnote>
+  <w:footnote w:type="continuationSeparator" w:id="0">
+    <w:p>
+      <w:pPr>
+        <w:spacing w:after="0" w:line="240" w:lineRule="auto"/>
+      </w:pPr>
+      <w:r>
+        <w:continuationSeparator/>
+      </w:r>
+    </w:p>
+  </w:footnote>
+</w:footnotes>
+</file>
+
 <file path=word/numbering.xml><?xml version="1.0" encoding="utf-8"?>
 <w:numbering xmlns:wpc="http://schemas.microsoft.com/office/word/2010/wordprocessingCanvas" xmlns:cx="http://schemas.microsoft.com/office/drawing/2014/chartex" xmlns:cx1="http://schemas.microsoft.com/office/drawing/2015/9/8/chartex" xmlns:cx2="http://schemas.microsoft.com/office/drawing/2015/10/21/chartex" xmlns:cx3="http://schemas.microsoft.com/office/drawing/2016/5/9/chartex" xmlns:cx4="http://schemas.microsoft.com/office/drawing/2016/5/10/chartex" xmlns:cx5="http://schemas.microsoft.com/office/drawing/2016/5/11/chartex" xmlns:cx6="http://schemas.microsoft.com/office/drawing/2016/5/12/chartex" xmlns:cx7="http://schemas.microsoft.com/office/drawing/2016/5/13/chartex" xmlns:cx8="http://schemas.microsoft.com/office/drawing/2016/5/14/chartex" xmlns:mc="http://schemas.openxmlformats.org/markup-compatibility/2006" xmlns:aink="http://schemas.microsoft.com/office/drawing/2016/ink" xmlns:am3d="http://schemas.microsoft.com/office/drawing/2017/model3d" xmlns:o="urn:schemas-microsoft-com:office:office" xmlns:r="http://schemas.openxmlformats.org/officeDocument/2006/relationships" xmlns:m="http://schemas.openxmlformats.org/officeDocument/2006/math" xmlns:v="urn:schemas-microsoft-com:vml" xmlns:wp14="http://schemas.microsoft.com/office/word/2010/wordprocessingDrawing" xmlns:wp="http://schemas.openxmlformats.org/drawingml/2006/wordprocessingDrawing" xmlns:w10="urn:schemas-microsoft-com:office:word" xmlns:w="http://schemas.openxmlformats.org/wordprocessingml/2006/main" xmlns:w14="http://schemas.microsoft.com/office/word/2010/wordml" xmlns:w15="http://schemas.microsoft.com/office/word/2012/wordml" xmlns:w16cex="http://schemas.microsoft.com/office/word/2018/wordml/cex" xmlns:w16cid="http://schemas.microsoft.com/office/word/2016/wordml/cid" xmlns:w16="http://schemas.microsoft.com/office/word/2018/wordml" xmlns:w16se="http://schemas.microsoft.com/office/word/2015/wordml/symex" xmlns:wpg="http://schemas.microsoft.com/office/word/2010/wordprocessingGroup" xmlns:wpi="http://schemas.microsoft.com/office/word/2010/wordprocessingInk" xmlns:wne="http://schemas.microsoft.com/office/word/2006/wordml" xmlns:wps="http://schemas.microsoft.com/office/word/2010/wordprocessingShape" mc:Ignorable="w14 w15 w16se w16cid w16 w16cex wp14">
   <w:abstractNum w:abstractNumId="0" w15:restartNumberingAfterBreak="0">
@@ -6719,6 +7334,92 @@
     </w:lvl>
   </w:abstractNum>
   <w:abstractNum w:abstractNumId="7" w15:restartNumberingAfterBreak="0">
+    <w:nsid w:val="47D86FC6"/>
+    <w:multiLevelType w:val="hybridMultilevel"/>
+    <w:tmpl w:val="1910ECD8"/>
+    <w:lvl w:ilvl="0" w:tplc="0409000F">
+      <w:start w:val="1"/>
+      <w:numFmt w:val="decimal"/>
+      <w:lvlText w:val="%1."/>
+      <w:lvlJc w:val="left"/>
+      <w:pPr>
+        <w:ind w:left="720" w:hanging="360"/>
+      </w:pPr>
+    </w:lvl>
+    <w:lvl w:ilvl="1" w:tplc="04090019" w:tentative="1">
+      <w:start w:val="1"/>
+      <w:numFmt w:val="lowerLetter"/>
+      <w:lvlText w:val="%2."/>
+      <w:lvlJc w:val="left"/>
+      <w:pPr>
+        <w:ind w:left="1440" w:hanging="360"/>
+      </w:pPr>
+    </w:lvl>
+    <w:lvl w:ilvl="2" w:tplc="0409001B" w:tentative="1">
+      <w:start w:val="1"/>
+      <w:numFmt w:val="lowerRoman"/>
+      <w:lvlText w:val="%3."/>
+      <w:lvlJc w:val="right"/>
+      <w:pPr>
+        <w:ind w:left="2160" w:hanging="180"/>
+      </w:pPr>
+    </w:lvl>
+    <w:lvl w:ilvl="3" w:tplc="0409000F" w:tentative="1">
+      <w:start w:val="1"/>
+      <w:numFmt w:val="decimal"/>
+      <w:lvlText w:val="%4."/>
+      <w:lvlJc w:val="left"/>
+      <w:pPr>
+        <w:ind w:left="2880" w:hanging="360"/>
+      </w:pPr>
+    </w:lvl>
+    <w:lvl w:ilvl="4" w:tplc="04090019" w:tentative="1">
+      <w:start w:val="1"/>
+      <w:numFmt w:val="lowerLetter"/>
+      <w:lvlText w:val="%5."/>
+      <w:lvlJc w:val="left"/>
+      <w:pPr>
+        <w:ind w:left="3600" w:hanging="360"/>
+      </w:pPr>
+    </w:lvl>
+    <w:lvl w:ilvl="5" w:tplc="0409001B" w:tentative="1">
+      <w:start w:val="1"/>
+      <w:numFmt w:val="lowerRoman"/>
+      <w:lvlText w:val="%6."/>
+      <w:lvlJc w:val="right"/>
+      <w:pPr>
+        <w:ind w:left="4320" w:hanging="180"/>
+      </w:pPr>
+    </w:lvl>
+    <w:lvl w:ilvl="6" w:tplc="0409000F" w:tentative="1">
+      <w:start w:val="1"/>
+      <w:numFmt w:val="decimal"/>
+      <w:lvlText w:val="%7."/>
+      <w:lvlJc w:val="left"/>
+      <w:pPr>
+        <w:ind w:left="5040" w:hanging="360"/>
+      </w:pPr>
+    </w:lvl>
+    <w:lvl w:ilvl="7" w:tplc="04090019" w:tentative="1">
+      <w:start w:val="1"/>
+      <w:numFmt w:val="lowerLetter"/>
+      <w:lvlText w:val="%8."/>
+      <w:lvlJc w:val="left"/>
+      <w:pPr>
+        <w:ind w:left="5760" w:hanging="360"/>
+      </w:pPr>
+    </w:lvl>
+    <w:lvl w:ilvl="8" w:tplc="0409001B" w:tentative="1">
+      <w:start w:val="1"/>
+      <w:numFmt w:val="lowerRoman"/>
+      <w:lvlText w:val="%9."/>
+      <w:lvlJc w:val="right"/>
+      <w:pPr>
+        <w:ind w:left="6480" w:hanging="180"/>
+      </w:pPr>
+    </w:lvl>
+  </w:abstractNum>
+  <w:abstractNum w:abstractNumId="8" w15:restartNumberingAfterBreak="0">
     <w:nsid w:val="582C5070"/>
     <w:multiLevelType w:val="hybridMultilevel"/>
     <w:tmpl w:val="6046D5E8"/>
@@ -6831,7 +7532,7 @@
       </w:rPr>
     </w:lvl>
   </w:abstractNum>
-  <w:abstractNum w:abstractNumId="8" w15:restartNumberingAfterBreak="0">
+  <w:abstractNum w:abstractNumId="9" w15:restartNumberingAfterBreak="0">
     <w:nsid w:val="66407A70"/>
     <w:multiLevelType w:val="hybridMultilevel"/>
     <w:tmpl w:val="E196B7D2"/>
@@ -6917,7 +7618,93 @@
       </w:pPr>
     </w:lvl>
   </w:abstractNum>
-  <w:abstractNum w:abstractNumId="9" w15:restartNumberingAfterBreak="0">
+  <w:abstractNum w:abstractNumId="10" w15:restartNumberingAfterBreak="0">
+    <w:nsid w:val="673A72ED"/>
+    <w:multiLevelType w:val="hybridMultilevel"/>
+    <w:tmpl w:val="59928ACC"/>
+    <w:lvl w:ilvl="0" w:tplc="0409000F">
+      <w:start w:val="1"/>
+      <w:numFmt w:val="decimal"/>
+      <w:lvlText w:val="%1."/>
+      <w:lvlJc w:val="left"/>
+      <w:pPr>
+        <w:ind w:left="720" w:hanging="360"/>
+      </w:pPr>
+    </w:lvl>
+    <w:lvl w:ilvl="1" w:tplc="04090019" w:tentative="1">
+      <w:start w:val="1"/>
+      <w:numFmt w:val="lowerLetter"/>
+      <w:lvlText w:val="%2."/>
+      <w:lvlJc w:val="left"/>
+      <w:pPr>
+        <w:ind w:left="1440" w:hanging="360"/>
+      </w:pPr>
+    </w:lvl>
+    <w:lvl w:ilvl="2" w:tplc="0409001B" w:tentative="1">
+      <w:start w:val="1"/>
+      <w:numFmt w:val="lowerRoman"/>
+      <w:lvlText w:val="%3."/>
+      <w:lvlJc w:val="right"/>
+      <w:pPr>
+        <w:ind w:left="2160" w:hanging="180"/>
+      </w:pPr>
+    </w:lvl>
+    <w:lvl w:ilvl="3" w:tplc="0409000F" w:tentative="1">
+      <w:start w:val="1"/>
+      <w:numFmt w:val="decimal"/>
+      <w:lvlText w:val="%4."/>
+      <w:lvlJc w:val="left"/>
+      <w:pPr>
+        <w:ind w:left="2880" w:hanging="360"/>
+      </w:pPr>
+    </w:lvl>
+    <w:lvl w:ilvl="4" w:tplc="04090019" w:tentative="1">
+      <w:start w:val="1"/>
+      <w:numFmt w:val="lowerLetter"/>
+      <w:lvlText w:val="%5."/>
+      <w:lvlJc w:val="left"/>
+      <w:pPr>
+        <w:ind w:left="3600" w:hanging="360"/>
+      </w:pPr>
+    </w:lvl>
+    <w:lvl w:ilvl="5" w:tplc="0409001B" w:tentative="1">
+      <w:start w:val="1"/>
+      <w:numFmt w:val="lowerRoman"/>
+      <w:lvlText w:val="%6."/>
+      <w:lvlJc w:val="right"/>
+      <w:pPr>
+        <w:ind w:left="4320" w:hanging="180"/>
+      </w:pPr>
+    </w:lvl>
+    <w:lvl w:ilvl="6" w:tplc="0409000F" w:tentative="1">
+      <w:start w:val="1"/>
+      <w:numFmt w:val="decimal"/>
+      <w:lvlText w:val="%7."/>
+      <w:lvlJc w:val="left"/>
+      <w:pPr>
+        <w:ind w:left="5040" w:hanging="360"/>
+      </w:pPr>
+    </w:lvl>
+    <w:lvl w:ilvl="7" w:tplc="04090019" w:tentative="1">
+      <w:start w:val="1"/>
+      <w:numFmt w:val="lowerLetter"/>
+      <w:lvlText w:val="%8."/>
+      <w:lvlJc w:val="left"/>
+      <w:pPr>
+        <w:ind w:left="5760" w:hanging="360"/>
+      </w:pPr>
+    </w:lvl>
+    <w:lvl w:ilvl="8" w:tplc="0409001B" w:tentative="1">
+      <w:start w:val="1"/>
+      <w:numFmt w:val="lowerRoman"/>
+      <w:lvlText w:val="%9."/>
+      <w:lvlJc w:val="right"/>
+      <w:pPr>
+        <w:ind w:left="6480" w:hanging="180"/>
+      </w:pPr>
+    </w:lvl>
+  </w:abstractNum>
+  <w:abstractNum w:abstractNumId="11" w15:restartNumberingAfterBreak="0">
     <w:nsid w:val="76FB4039"/>
     <w:multiLevelType w:val="hybridMultilevel"/>
     <w:tmpl w:val="B32C1700"/>
@@ -7006,7 +7793,7 @@
       </w:pPr>
     </w:lvl>
   </w:abstractNum>
-  <w:abstractNum w:abstractNumId="10" w15:restartNumberingAfterBreak="0">
+  <w:abstractNum w:abstractNumId="12" w15:restartNumberingAfterBreak="0">
     <w:nsid w:val="7AFB4EEC"/>
     <w:multiLevelType w:val="hybridMultilevel"/>
     <w:tmpl w:val="ADBC7340"/>
@@ -7096,7 +7883,7 @@
     </w:lvl>
   </w:abstractNum>
   <w:num w:numId="1">
-    <w:abstractNumId w:val="9"/>
+    <w:abstractNumId w:val="11"/>
   </w:num>
   <w:num w:numId="2">
     <w:abstractNumId w:val="2"/>
@@ -7105,10 +7892,10 @@
     <w:abstractNumId w:val="6"/>
   </w:num>
   <w:num w:numId="4">
-    <w:abstractNumId w:val="10"/>
+    <w:abstractNumId w:val="12"/>
   </w:num>
   <w:num w:numId="5">
-    <w:abstractNumId w:val="8"/>
+    <w:abstractNumId w:val="9"/>
   </w:num>
   <w:num w:numId="6">
     <w:abstractNumId w:val="1"/>
@@ -7117,7 +7904,7 @@
     <w:abstractNumId w:val="5"/>
   </w:num>
   <w:num w:numId="8">
-    <w:abstractNumId w:val="7"/>
+    <w:abstractNumId w:val="8"/>
   </w:num>
   <w:num w:numId="9">
     <w:abstractNumId w:val="4"/>
@@ -7127,6 +7914,12 @@
   </w:num>
   <w:num w:numId="11">
     <w:abstractNumId w:val="0"/>
+  </w:num>
+  <w:num w:numId="12">
+    <w:abstractNumId w:val="7"/>
+  </w:num>
+  <w:num w:numId="13">
+    <w:abstractNumId w:val="10"/>
   </w:num>
 </w:numbering>
 </file>
@@ -7885,6 +8678,50 @@
       <w:u w:val="single"/>
     </w:rPr>
   </w:style>
+  <w:style w:type="paragraph" w:styleId="Header">
+    <w:name w:val="header"/>
+    <w:basedOn w:val="Normal"/>
+    <w:link w:val="HeaderChar"/>
+    <w:uiPriority w:val="99"/>
+    <w:unhideWhenUsed/>
+    <w:rsid w:val="000F0193"/>
+    <w:pPr>
+      <w:tabs>
+        <w:tab w:val="center" w:pos="4680"/>
+        <w:tab w:val="right" w:pos="9360"/>
+      </w:tabs>
+      <w:spacing w:after="0" w:line="240" w:lineRule="auto"/>
+    </w:pPr>
+  </w:style>
+  <w:style w:type="character" w:customStyle="1" w:styleId="HeaderChar">
+    <w:name w:val="Header Char"/>
+    <w:basedOn w:val="DefaultParagraphFont"/>
+    <w:link w:val="Header"/>
+    <w:uiPriority w:val="99"/>
+    <w:rsid w:val="000F0193"/>
+  </w:style>
+  <w:style w:type="paragraph" w:styleId="Footer">
+    <w:name w:val="footer"/>
+    <w:basedOn w:val="Normal"/>
+    <w:link w:val="FooterChar"/>
+    <w:uiPriority w:val="99"/>
+    <w:unhideWhenUsed/>
+    <w:rsid w:val="000F0193"/>
+    <w:pPr>
+      <w:tabs>
+        <w:tab w:val="center" w:pos="4680"/>
+        <w:tab w:val="right" w:pos="9360"/>
+      </w:tabs>
+      <w:spacing w:after="0" w:line="240" w:lineRule="auto"/>
+    </w:pPr>
+  </w:style>
+  <w:style w:type="character" w:customStyle="1" w:styleId="FooterChar">
+    <w:name w:val="Footer Char"/>
+    <w:basedOn w:val="DefaultParagraphFont"/>
+    <w:link w:val="Footer"/>
+    <w:uiPriority w:val="99"/>
+    <w:rsid w:val="000F0193"/>
+  </w:style>
 </w:styles>
 </file>
 

</xml_diff>